<commit_message>
working on connecting with the DynamoDB database. Added a Lambda function and an API Gateway path. Also, modified the database to add another GSI
</commit_message>
<xml_diff>
--- a/Instruction Set.docx
+++ b/Instruction Set.docx
@@ -312,6 +312,18 @@
       <w:pPr>
         <w:pStyle w:val="ListParagraph"/>
         <w:numPr>
+          <w:ilvl w:val="1"/>
+          <w:numId w:val="1"/>
+        </w:numPr>
+      </w:pPr>
+      <w:r>
+        <w:t>Prototype out the input forms for ingredients and instructions…</w:t>
+      </w:r>
+    </w:p>
+    <w:p>
+      <w:pPr>
+        <w:pStyle w:val="ListParagraph"/>
+        <w:numPr>
           <w:ilvl w:val="0"/>
           <w:numId w:val="1"/>
         </w:numPr>
@@ -392,6 +404,7 @@
         </w:numPr>
       </w:pPr>
       <w:r>
+        <w:lastRenderedPageBreak/>
         <w:t xml:space="preserve">Use AWS Cognito to authenticate users for the application. </w:t>
       </w:r>
     </w:p>
@@ -404,7 +417,6 @@
         </w:numPr>
       </w:pPr>
       <w:r>
-        <w:lastRenderedPageBreak/>
         <w:t>Test user creation</w:t>
       </w:r>
     </w:p>
@@ -868,6 +880,7 @@
         </w:tabs>
       </w:pPr>
       <w:r>
+        <w:lastRenderedPageBreak/>
         <w:t>Print recipes</w:t>
       </w:r>
     </w:p>
@@ -882,8 +895,521 @@
           <w:tab w:val="left" w:pos="900"/>
         </w:tabs>
       </w:pPr>
+      <w:r>
+        <w:t xml:space="preserve">Think about deploying to another AWS environment – with a different IAM user specifically for this. This will make this project more maintainable, and open to adding other devs </w:t>
+      </w:r>
+      <w:r>
+        <w:rPr>
+          <mc:AlternateContent>
+            <mc:Choice Requires="w16se"/>
+            <mc:Fallback>
+              <w:rFonts w:ascii="Segoe UI Emoji" w:eastAsia="Segoe UI Emoji" w:hAnsi="Segoe UI Emoji" w:cs="Segoe UI Emoji"/>
+            </mc:Fallback>
+          </mc:AlternateContent>
+        </w:rPr>
+        <mc:AlternateContent>
+          <mc:Choice Requires="w16se">
+            <w16se:symEx w16se:font="Segoe UI Emoji" w16se:char="1F60A"/>
+          </mc:Choice>
+          <mc:Fallback>
+            <w:t>😊</w:t>
+          </mc:Fallback>
+        </mc:AlternateContent>
+      </w:r>
+    </w:p>
+    <w:p>
+      <w:pPr>
+        <w:tabs>
+          <w:tab w:val="left" w:pos="900"/>
+        </w:tabs>
+      </w:pPr>
+    </w:p>
+    <w:p>
+      <w:pPr>
+        <w:pStyle w:val="Style1"/>
+        <w:rPr>
+          <w:sz w:val="44"/>
+          <w:szCs w:val="44"/>
+        </w:rPr>
+      </w:pPr>
+      <w:r>
+        <w:rPr>
+          <w:sz w:val="44"/>
+          <w:szCs w:val="44"/>
+        </w:rPr>
+        <w:t>Important Development Notes</w:t>
+      </w:r>
+    </w:p>
+    <w:p>
+      <w:pPr>
+        <w:rPr>
+          <w:b/>
+          <w:bCs/>
+        </w:rPr>
+      </w:pPr>
+    </w:p>
+    <w:p>
+      <w:pPr>
+        <w:rPr>
+          <w:b/>
+          <w:bCs/>
+          <w:color w:val="D86DCB" w:themeColor="accent5" w:themeTint="99"/>
+        </w:rPr>
+      </w:pPr>
+      <w:r>
+        <w:rPr>
+          <w:b/>
+          <w:bCs/>
+          <w:color w:val="D86DCB" w:themeColor="accent5" w:themeTint="99"/>
+        </w:rPr>
+        <w:t>Steps I’ve Taken so Far (Copy these)</w:t>
+      </w:r>
+    </w:p>
+    <w:p>
+      <w:pPr>
+        <w:pStyle w:val="ListParagraph"/>
+        <w:numPr>
+          <w:ilvl w:val="0"/>
+          <w:numId w:val="2"/>
+        </w:numPr>
+      </w:pPr>
+      <w:r>
+        <w:t>Created the database</w:t>
+      </w:r>
+    </w:p>
+    <w:p>
+      <w:pPr>
+        <w:pStyle w:val="ListParagraph"/>
+        <w:numPr>
+          <w:ilvl w:val="0"/>
+          <w:numId w:val="2"/>
+        </w:numPr>
+      </w:pPr>
+      <w:r>
+        <w:t>Added a Lambda function</w:t>
+      </w:r>
+    </w:p>
+    <w:p>
+      <w:pPr>
+        <w:pStyle w:val="ListParagraph"/>
+        <w:numPr>
+          <w:ilvl w:val="0"/>
+          <w:numId w:val="2"/>
+        </w:numPr>
+      </w:pPr>
+      <w:r>
+        <w:t>Added the API Gateway layer</w:t>
+      </w:r>
+    </w:p>
+    <w:p>
+      <w:pPr>
+        <w:rPr>
+          <w:b/>
+          <w:bCs/>
+        </w:rPr>
+      </w:pPr>
+    </w:p>
+    <w:p>
+      <w:pPr>
+        <w:rPr>
+          <w:b/>
+          <w:bCs/>
+          <w:color w:val="D86DCB" w:themeColor="accent5" w:themeTint="99"/>
+        </w:rPr>
+      </w:pPr>
+      <w:r>
+        <w:rPr>
+          <w:b/>
+          <w:bCs/>
+          <w:color w:val="D86DCB" w:themeColor="accent5" w:themeTint="99"/>
+        </w:rPr>
+        <w:t>DynamoDB Notes</w:t>
+      </w:r>
+    </w:p>
+    <w:p>
+      <w:r>
+        <w:t>DynamoDB is schemaless…. This makes development in it a little bit interesting… and adds extra challenges! But it’s WAY more dynamic. There is actually pretty much no structure. Here is my schema:</w:t>
+      </w:r>
+    </w:p>
+    <w:p>
+      <w:pPr>
+        <w:rPr>
+          <w:b/>
+          <w:bCs/>
+        </w:rPr>
+      </w:pPr>
+      <w:r>
+        <w:rPr>
+          <w:b/>
+          <w:bCs/>
+        </w:rPr>
+        <w:t>Partition Key: userID</w:t>
+      </w:r>
+      <w:r>
+        <w:rPr>
+          <w:b/>
+          <w:bCs/>
+        </w:rPr>
+        <w:t xml:space="preserve"> </w:t>
+      </w:r>
+      <w:r>
+        <w:rPr>
+          <w:b/>
+          <w:bCs/>
+        </w:rPr>
+        <w:sym w:font="Wingdings" w:char="F0DF"/>
+      </w:r>
+      <w:r>
+        <w:rPr>
+          <w:b/>
+          <w:bCs/>
+        </w:rPr>
+        <w:t xml:space="preserve"> Will eventually be taken from cognito/the user</w:t>
+      </w:r>
+    </w:p>
+    <w:p>
+      <w:pPr>
+        <w:rPr>
+          <w:b/>
+          <w:bCs/>
+        </w:rPr>
+      </w:pPr>
+      <w:r>
+        <w:rPr>
+          <w:b/>
+          <w:bCs/>
+        </w:rPr>
+        <w:t>Sort Key: recipeID</w:t>
+      </w:r>
+      <w:r>
+        <w:rPr>
+          <w:b/>
+          <w:bCs/>
+        </w:rPr>
+        <w:t xml:space="preserve"> </w:t>
+      </w:r>
+      <w:r>
+        <w:rPr>
+          <w:b/>
+          <w:bCs/>
+        </w:rPr>
+        <w:sym w:font="Wingdings" w:char="F0DF"/>
+      </w:r>
+      <w:r>
+        <w:rPr>
+          <w:b/>
+          <w:bCs/>
+        </w:rPr>
+        <w:t xml:space="preserve"> Generated by UUID</w:t>
+      </w:r>
+    </w:p>
+    <w:p>
+      <w:r>
+        <w:t>The partition key and sort key form a composite primary key. They are both needed for a record to be entered.</w:t>
+      </w:r>
+    </w:p>
+    <w:p>
+      <w:r>
+        <w:t xml:space="preserve">Interestingly, there is NO auto increment feature for </w:t>
+      </w:r>
+      <w:r>
+        <w:t>key fields!!! That means that one must be manually provided/used. The user ID will come from Cognito eventually… but for the recipes, there will need to be some way to automagically generate a unique ID</w:t>
+      </w:r>
+    </w:p>
+    <w:p>
+      <w:pPr>
+        <w:rPr>
+          <w:b/>
+          <w:bCs/>
+        </w:rPr>
+      </w:pPr>
+      <w:r>
+        <w:rPr>
+          <w:b/>
+          <w:bCs/>
+        </w:rPr>
+        <w:t>Enter the UUID npm package</w:t>
+      </w:r>
+      <w:r>
+        <w:t xml:space="preserve">. </w:t>
+      </w:r>
+      <w:r>
+        <w:rPr>
+          <w:b/>
+          <w:bCs/>
+        </w:rPr>
+        <w:t>I’ll be using this to generate a recipeID</w:t>
+      </w:r>
+    </w:p>
+    <w:p>
+      <w:pPr>
+        <w:rPr>
+          <w:b/>
+          <w:bCs/>
+        </w:rPr>
+      </w:pPr>
+      <w:r>
+        <w:rPr>
+          <w:b/>
+          <w:bCs/>
+        </w:rPr>
+        <w:t>Instructions from GPT</w:t>
+      </w:r>
+      <w:r>
+        <w:rPr>
+          <w:b/>
+          <w:bCs/>
+        </w:rPr>
+        <w:t xml:space="preserve">/UUID NPM: </w:t>
+      </w:r>
+    </w:p>
+    <w:p>
+      <w:pPr>
+        <w:pStyle w:val="ListParagraph"/>
+        <w:numPr>
+          <w:ilvl w:val="0"/>
+          <w:numId w:val="2"/>
+        </w:numPr>
+        <w:rPr>
+          <w:b/>
+          <w:bCs/>
+        </w:rPr>
+      </w:pPr>
+      <w:r>
+        <w:t>npm install uui</w:t>
+      </w:r>
+      <w:r>
+        <w:t>d</w:t>
+      </w:r>
+    </w:p>
+    <w:p>
+      <w:pPr>
+        <w:pStyle w:val="ListParagraph"/>
+        <w:numPr>
+          <w:ilvl w:val="0"/>
+          <w:numId w:val="2"/>
+        </w:numPr>
+        <w:rPr>
+          <w:b/>
+          <w:bCs/>
+        </w:rPr>
+      </w:pPr>
+      <w:r>
+        <w:t xml:space="preserve">Use the docs to use the tool, it looks super simple. </w:t>
+      </w:r>
+    </w:p>
+    <w:p>
+      <w:hyperlink r:id="rId5" w:history="1">
+        <w:r>
+          <w:rPr>
+            <w:rStyle w:val="Hyperlink"/>
+          </w:rPr>
+          <w:t>https://www.npmjs.com/package/uuid</w:t>
+        </w:r>
+      </w:hyperlink>
+      <w:r>
+        <w:t xml:space="preserve"> &lt;-- This is the package from npm. It has an insane amount of downloads so I can only imagine it is totally safe. </w:t>
+      </w:r>
     </w:p>
     <w:p/>
+    <w:p/>
+    <w:p/>
+    <w:p/>
+    <w:p>
+      <w:pPr>
+        <w:rPr>
+          <w:b/>
+          <w:bCs/>
+          <w:color w:val="D86DCB" w:themeColor="accent5" w:themeTint="99"/>
+        </w:rPr>
+      </w:pPr>
+      <w:r>
+        <w:rPr>
+          <w:b/>
+          <w:bCs/>
+          <w:color w:val="D86DCB" w:themeColor="accent5" w:themeTint="99"/>
+        </w:rPr>
+        <w:t>Integrating Lambda and API Gateway with the DynamoDB Storage</w:t>
+      </w:r>
+    </w:p>
+    <w:p>
+      <w:r>
+        <w:t>d</w:t>
+      </w:r>
+    </w:p>
+    <w:p>
+      <w:pPr>
+        <w:pStyle w:val="Style1"/>
+        <w:rPr>
+          <w:sz w:val="44"/>
+          <w:szCs w:val="44"/>
+        </w:rPr>
+      </w:pPr>
+      <w:r>
+        <w:rPr>
+          <w:sz w:val="44"/>
+          <w:szCs w:val="44"/>
+        </w:rPr>
+        <w:t>Daily Workflows</w:t>
+      </w:r>
+    </w:p>
+    <w:p>
+      <w:pPr>
+        <w:rPr>
+          <w:b/>
+          <w:bCs/>
+        </w:rPr>
+      </w:pPr>
+    </w:p>
+    <w:p>
+      <w:pPr>
+        <w:rPr>
+          <w:b/>
+          <w:bCs/>
+          <w:color w:val="D86DCB" w:themeColor="accent5" w:themeTint="99"/>
+        </w:rPr>
+      </w:pPr>
+      <w:r>
+        <w:rPr>
+          <w:b/>
+          <w:bCs/>
+          <w:color w:val="D86DCB" w:themeColor="accent5" w:themeTint="99"/>
+        </w:rPr>
+        <w:t>4/3/2025</w:t>
+      </w:r>
+    </w:p>
+    <w:p>
+      <w:r>
+        <w:t>Here is a breakdown of the goals I have this evening, working from 6:30 – 10:30PM</w:t>
+      </w:r>
+    </w:p>
+    <w:p>
+      <w:pPr>
+        <w:pStyle w:val="ListParagraph"/>
+        <w:numPr>
+          <w:ilvl w:val="0"/>
+          <w:numId w:val="2"/>
+        </w:numPr>
+      </w:pPr>
+      <w:r>
+        <w:t xml:space="preserve">Get the DynamoDB database connected with the React application through Lambda and API gateway. </w:t>
+      </w:r>
+    </w:p>
+    <w:p>
+      <w:pPr>
+        <w:pStyle w:val="ListParagraph"/>
+        <w:numPr>
+          <w:ilvl w:val="1"/>
+          <w:numId w:val="2"/>
+        </w:numPr>
+      </w:pPr>
+      <w:r>
+        <w:t>DO NOT worry about authorization first. Just worry about connecting the components together</w:t>
+      </w:r>
+    </w:p>
+    <w:p>
+      <w:pPr>
+        <w:pStyle w:val="ListParagraph"/>
+        <w:numPr>
+          <w:ilvl w:val="1"/>
+          <w:numId w:val="2"/>
+        </w:numPr>
+      </w:pPr>
+      <w:r>
+        <w:t>Make CRUD operations, if possible</w:t>
+      </w:r>
+    </w:p>
+    <w:p>
+      <w:pPr>
+        <w:pStyle w:val="ListParagraph"/>
+        <w:numPr>
+          <w:ilvl w:val="1"/>
+          <w:numId w:val="2"/>
+        </w:numPr>
+      </w:pPr>
+      <w:r>
+        <w:t>Touch on Authorization once that is all put together</w:t>
+      </w:r>
+    </w:p>
+    <w:p>
+      <w:pPr>
+        <w:pStyle w:val="ListParagraph"/>
+        <w:numPr>
+          <w:ilvl w:val="1"/>
+          <w:numId w:val="2"/>
+        </w:numPr>
+      </w:pPr>
+      <w:r>
+        <w:t>Think about how to make sure a user is going to see only their particular recipes</w:t>
+      </w:r>
+      <w:r>
+        <w:t>…. Stressing on this might be for another day though</w:t>
+      </w:r>
+    </w:p>
+    <w:p>
+      <w:pPr>
+        <w:pStyle w:val="ListParagraph"/>
+        <w:numPr>
+          <w:ilvl w:val="0"/>
+          <w:numId w:val="2"/>
+        </w:numPr>
+      </w:pPr>
+      <w:r>
+        <w:rPr>
+          <w:b/>
+          <w:bCs/>
+        </w:rPr>
+        <w:t xml:space="preserve">Focus on the basic DynamoDB connection and CRUD operation setup. </w:t>
+      </w:r>
+    </w:p>
+    <w:p>
+      <w:pPr>
+        <w:pStyle w:val="ListParagraph"/>
+        <w:numPr>
+          <w:ilvl w:val="0"/>
+          <w:numId w:val="2"/>
+        </w:numPr>
+      </w:pPr>
+      <w:r>
+        <w:t>Give some thought into the wireframes</w:t>
+      </w:r>
+    </w:p>
+    <w:p>
+      <w:pPr>
+        <w:pStyle w:val="ListParagraph"/>
+        <w:numPr>
+          <w:ilvl w:val="1"/>
+          <w:numId w:val="2"/>
+        </w:numPr>
+      </w:pPr>
+      <w:r>
+        <w:t>Pages</w:t>
+      </w:r>
+    </w:p>
+    <w:p>
+      <w:pPr>
+        <w:pStyle w:val="ListParagraph"/>
+        <w:numPr>
+          <w:ilvl w:val="1"/>
+          <w:numId w:val="2"/>
+        </w:numPr>
+      </w:pPr>
+      <w:r>
+        <w:t>Menus</w:t>
+      </w:r>
+    </w:p>
+    <w:p>
+      <w:pPr>
+        <w:pStyle w:val="ListParagraph"/>
+        <w:numPr>
+          <w:ilvl w:val="1"/>
+          <w:numId w:val="2"/>
+        </w:numPr>
+      </w:pPr>
+      <w:r>
+        <w:t>Nav components</w:t>
+      </w:r>
+    </w:p>
     <w:sectPr>
       <w:pgSz w:w="12240" w:h="15840"/>
       <w:pgMar w:top="1440" w:right="1440" w:bottom="1440" w:left="1440" w:header="720" w:footer="720" w:gutter="0"/>
@@ -1001,7 +1527,7 @@
         <w:b/>
       </w:rPr>
     </w:lvl>
-    <w:lvl w:ilvl="1" w:tplc="04090003" w:tentative="1">
+    <w:lvl w:ilvl="1" w:tplc="04090003">
       <w:start w:val="1"/>
       <w:numFmt w:val="bullet"/>
       <w:lvlText w:val="o"/>
@@ -1013,7 +1539,7 @@
         <w:rFonts w:ascii="Courier New" w:hAnsi="Courier New" w:cs="Courier New" w:hint="default"/>
       </w:rPr>
     </w:lvl>
-    <w:lvl w:ilvl="2" w:tplc="04090005" w:tentative="1">
+    <w:lvl w:ilvl="2" w:tplc="04090005">
       <w:start w:val="1"/>
       <w:numFmt w:val="bullet"/>
       <w:lvlText w:val=""/>
@@ -2057,6 +2583,29 @@
       <w:szCs w:val="28"/>
     </w:rPr>
   </w:style>
+  <w:style w:type="character" w:styleId="Hyperlink">
+    <w:name w:val="Hyperlink"/>
+    <w:basedOn w:val="DefaultParagraphFont"/>
+    <w:uiPriority w:val="99"/>
+    <w:unhideWhenUsed/>
+    <w:rsid w:val="00BF1F82"/>
+    <w:rPr>
+      <w:color w:val="467886" w:themeColor="hyperlink"/>
+      <w:u w:val="single"/>
+    </w:rPr>
+  </w:style>
+  <w:style w:type="character" w:styleId="UnresolvedMention">
+    <w:name w:val="Unresolved Mention"/>
+    <w:basedOn w:val="DefaultParagraphFont"/>
+    <w:uiPriority w:val="99"/>
+    <w:semiHidden/>
+    <w:unhideWhenUsed/>
+    <w:rsid w:val="00BF1F82"/>
+    <w:rPr>
+      <w:color w:val="605E5C"/>
+      <w:shd w:val="clear" w:color="auto" w:fill="E1DFDD"/>
+    </w:rPr>
+  </w:style>
 </w:styles>
 </file>
 

</xml_diff>

<commit_message>
wrote up some code in the API Gateway function and on the front end to test the connection with DynamoDB. I haven't actually tested it yet but wanted to get a commit in before going any further.
</commit_message>
<xml_diff>
--- a/Instruction Set.docx
+++ b/Instruction Set.docx
@@ -11,18 +11,27 @@
         </w:rPr>
       </w:pPr>
       <w:bookmarkStart w:id="0" w:name="_Toc193698247"/>
+      <w:proofErr w:type="spellStart"/>
       <w:r>
         <w:rPr>
           <w:sz w:val="44"/>
           <w:szCs w:val="44"/>
         </w:rPr>
-        <w:t xml:space="preserve">MyCookbook </w:t>
-      </w:r>
+        <w:t>MyCookbook</w:t>
+      </w:r>
+      <w:proofErr w:type="spellEnd"/>
       <w:r>
         <w:rPr>
           <w:sz w:val="44"/>
           <w:szCs w:val="44"/>
         </w:rPr>
+        <w:t xml:space="preserve"> </w:t>
+      </w:r>
+      <w:r>
+        <w:rPr>
+          <w:sz w:val="44"/>
+          <w:szCs w:val="44"/>
+        </w:rPr>
         <w:t>Development Roadmap</w:t>
       </w:r>
       <w:bookmarkEnd w:id="0"/>
@@ -61,10 +70,18 @@
         <w:t xml:space="preserve">This application is slightly uncharted territory in a lot of ways… take 1 step at a </w:t>
       </w:r>
       <w:r>
-        <w:t>time and focus on 1 component at a time,</w:t>
-      </w:r>
-      <w:r>
-        <w:t xml:space="preserve"> and try not to get overwhelmed</w:t>
+        <w:t xml:space="preserve">time and focus on 1 component at a </w:t>
+      </w:r>
+      <w:proofErr w:type="gramStart"/>
+      <w:r>
+        <w:t>time,</w:t>
+      </w:r>
+      <w:r>
+        <w:t xml:space="preserve"> and</w:t>
+      </w:r>
+      <w:proofErr w:type="gramEnd"/>
+      <w:r>
+        <w:t xml:space="preserve"> try not to get overwhelmed</w:t>
       </w:r>
       <w:r>
         <w:t xml:space="preserve"> by thinking about every component at once</w:t>
@@ -82,7 +99,25 @@
         </w:numPr>
       </w:pPr>
       <w:r>
-        <w:t>Past projects can be guides (my old React portfolio, old mycookbook PHP app, etc)</w:t>
+        <w:t xml:space="preserve">Past projects can be guides (my old React portfolio, old </w:t>
+      </w:r>
+      <w:proofErr w:type="spellStart"/>
+      <w:r>
+        <w:t>mycookbook</w:t>
+      </w:r>
+      <w:proofErr w:type="spellEnd"/>
+      <w:r>
+        <w:t xml:space="preserve"> PHP app, </w:t>
+      </w:r>
+      <w:proofErr w:type="spellStart"/>
+      <w:proofErr w:type="gramStart"/>
+      <w:r>
+        <w:t>etc</w:t>
+      </w:r>
+      <w:proofErr w:type="spellEnd"/>
+      <w:proofErr w:type="gramEnd"/>
+      <w:r>
+        <w:t>)</w:t>
       </w:r>
     </w:p>
     <w:p>
@@ -94,7 +129,23 @@
         </w:numPr>
       </w:pPr>
       <w:r>
-        <w:t>DO NOT worry about the styling until functionality has been hammered out. Style isn’t an afterthought, but it won’t be the difficult part of creating this application…</w:t>
+        <w:t xml:space="preserve">DO NOT worry about the styling until functionality has </w:t>
+      </w:r>
+      <w:proofErr w:type="gramStart"/>
+      <w:r>
+        <w:t>been hammered</w:t>
+      </w:r>
+      <w:proofErr w:type="gramEnd"/>
+      <w:r>
+        <w:t xml:space="preserve"> out. Style </w:t>
+      </w:r>
+      <w:proofErr w:type="gramStart"/>
+      <w:r>
+        <w:t>isn’t</w:t>
+      </w:r>
+      <w:proofErr w:type="gramEnd"/>
+      <w:r>
+        <w:t xml:space="preserve"> an afterthought, but it won’t be the difficult part of creating this application…</w:t>
       </w:r>
     </w:p>
     <w:p>
@@ -173,7 +224,15 @@
         </w:numPr>
       </w:pPr>
       <w:r>
-        <w:t>Map out UI using tool like Figma</w:t>
+        <w:t xml:space="preserve">Map out UI using </w:t>
+      </w:r>
+      <w:proofErr w:type="gramStart"/>
+      <w:r>
+        <w:t>tool</w:t>
+      </w:r>
+      <w:proofErr w:type="gramEnd"/>
+      <w:r>
+        <w:t xml:space="preserve"> like Figma</w:t>
       </w:r>
     </w:p>
     <w:p>
@@ -278,7 +337,23 @@
         </w:numPr>
       </w:pPr>
       <w:r>
-        <w:t>Mock out navigation and a header with authorization applied (What is in the header??? Depends on if a user is logged in!!)</w:t>
+        <w:t xml:space="preserve">Mock out navigation and a header with authorization applied (What is in the header??? Depends on </w:t>
+      </w:r>
+      <w:proofErr w:type="gramStart"/>
+      <w:r>
+        <w:t>if</w:t>
+      </w:r>
+      <w:proofErr w:type="gramEnd"/>
+      <w:r>
+        <w:t xml:space="preserve"> a user </w:t>
+      </w:r>
+      <w:proofErr w:type="gramStart"/>
+      <w:r>
+        <w:t>is logged</w:t>
+      </w:r>
+      <w:proofErr w:type="gramEnd"/>
+      <w:r>
+        <w:t xml:space="preserve"> in!!)</w:t>
       </w:r>
     </w:p>
     <w:p>
@@ -353,8 +428,13 @@
         </w:numPr>
       </w:pPr>
       <w:r>
-        <w:t>Add whatever basics are necessary to get started</w:t>
-      </w:r>
+        <w:t xml:space="preserve">Add whatever basics are necessary to </w:t>
+      </w:r>
+      <w:proofErr w:type="gramStart"/>
+      <w:r>
+        <w:t>get started</w:t>
+      </w:r>
+      <w:proofErr w:type="gramEnd"/>
     </w:p>
     <w:p>
       <w:pPr>
@@ -416,20 +496,30 @@
           <w:numId w:val="1"/>
         </w:numPr>
       </w:pPr>
-      <w:r>
-        <w:t>Test user creation</w:t>
-      </w:r>
-    </w:p>
-    <w:p>
-      <w:pPr>
-        <w:pStyle w:val="ListParagraph"/>
-        <w:numPr>
-          <w:ilvl w:val="1"/>
-          <w:numId w:val="1"/>
-        </w:numPr>
-      </w:pPr>
-      <w:r>
-        <w:t>Test user login</w:t>
+      <w:proofErr w:type="gramStart"/>
+      <w:r>
+        <w:t>Test</w:t>
+      </w:r>
+      <w:proofErr w:type="gramEnd"/>
+      <w:r>
+        <w:t xml:space="preserve"> user creation</w:t>
+      </w:r>
+    </w:p>
+    <w:p>
+      <w:pPr>
+        <w:pStyle w:val="ListParagraph"/>
+        <w:numPr>
+          <w:ilvl w:val="1"/>
+          <w:numId w:val="1"/>
+        </w:numPr>
+      </w:pPr>
+      <w:proofErr w:type="gramStart"/>
+      <w:r>
+        <w:t>Test</w:t>
+      </w:r>
+      <w:proofErr w:type="gramEnd"/>
+      <w:r>
+        <w:t xml:space="preserve"> user login</w:t>
       </w:r>
     </w:p>
     <w:p>
@@ -453,7 +543,15 @@
         </w:numPr>
       </w:pPr>
       <w:r>
-        <w:t>Set up the frames for the basic components that will be needed for the application…</w:t>
+        <w:t xml:space="preserve">Set up the frames for the basic components that will </w:t>
+      </w:r>
+      <w:proofErr w:type="gramStart"/>
+      <w:r>
+        <w:t>be needed</w:t>
+      </w:r>
+      <w:proofErr w:type="gramEnd"/>
+      <w:r>
+        <w:t xml:space="preserve"> for the application…</w:t>
       </w:r>
     </w:p>
     <w:p>
@@ -712,7 +810,15 @@
         </w:tabs>
       </w:pPr>
       <w:r>
-        <w:t>Set up basic styling to have the site be good enough to go live</w:t>
+        <w:t xml:space="preserve">Set up basic styling to </w:t>
+      </w:r>
+      <w:proofErr w:type="gramStart"/>
+      <w:r>
+        <w:t>have</w:t>
+      </w:r>
+      <w:proofErr w:type="gramEnd"/>
+      <w:r>
+        <w:t xml:space="preserve"> the site be good enough to go live</w:t>
       </w:r>
     </w:p>
     <w:p>
@@ -727,7 +833,15 @@
         </w:tabs>
       </w:pPr>
       <w:r>
-        <w:t>Touch up any bugs and test the website</w:t>
+        <w:t xml:space="preserve">Touch up any bugs and </w:t>
+      </w:r>
+      <w:proofErr w:type="gramStart"/>
+      <w:r>
+        <w:t>test</w:t>
+      </w:r>
+      <w:proofErr w:type="gramEnd"/>
+      <w:r>
+        <w:t xml:space="preserve"> the website</w:t>
       </w:r>
     </w:p>
     <w:p>
@@ -786,8 +900,13 @@
           <w:tab w:val="left" w:pos="900"/>
         </w:tabs>
       </w:pPr>
-      <w:r>
-        <w:t>Test the application after deployment</w:t>
+      <w:proofErr w:type="gramStart"/>
+      <w:r>
+        <w:t>Test</w:t>
+      </w:r>
+      <w:proofErr w:type="gramEnd"/>
+      <w:r>
+        <w:t xml:space="preserve"> the application after deployment</w:t>
       </w:r>
     </w:p>
     <w:p>
@@ -896,7 +1015,15 @@
         </w:tabs>
       </w:pPr>
       <w:r>
-        <w:t xml:space="preserve">Think about deploying to another AWS environment – with a different IAM user specifically for this. This will make this project more maintainable, and open to adding other devs </w:t>
+        <w:t xml:space="preserve">Think about deploying to another AWS environment – with a different IAM user specifically for this. This will make this project more maintainable, and open to adding other </w:t>
+      </w:r>
+      <w:proofErr w:type="gramStart"/>
+      <w:r>
+        <w:t>devs</w:t>
+      </w:r>
+      <w:proofErr w:type="gramEnd"/>
+      <w:r>
+        <w:t xml:space="preserve"> </w:t>
       </w:r>
       <w:r>
         <w:rPr>
@@ -962,7 +1089,25 @@
           <w:bCs/>
           <w:color w:val="D86DCB" w:themeColor="accent5" w:themeTint="99"/>
         </w:rPr>
-        <w:t>Steps I’ve Taken so Far (Copy these)</w:t>
+        <w:t xml:space="preserve">Steps </w:t>
+      </w:r>
+      <w:proofErr w:type="gramStart"/>
+      <w:r>
+        <w:rPr>
+          <w:b/>
+          <w:bCs/>
+          <w:color w:val="D86DCB" w:themeColor="accent5" w:themeTint="99"/>
+        </w:rPr>
+        <w:t>I’ve</w:t>
+      </w:r>
+      <w:proofErr w:type="gramEnd"/>
+      <w:r>
+        <w:rPr>
+          <w:b/>
+          <w:bCs/>
+          <w:color w:val="D86DCB" w:themeColor="accent5" w:themeTint="99"/>
+        </w:rPr>
+        <w:t xml:space="preserve"> Taken so Far (Copy these)</w:t>
       </w:r>
     </w:p>
     <w:p>
@@ -1003,6 +1148,18 @@
     </w:p>
     <w:p>
       <w:pPr>
+        <w:pStyle w:val="ListParagraph"/>
+        <w:numPr>
+          <w:ilvl w:val="1"/>
+          <w:numId w:val="2"/>
+        </w:numPr>
+      </w:pPr>
+      <w:r>
+        <w:t xml:space="preserve">Note: The API layer…. Can probably just be named “recipe”? I don’t know if there is going to need to be a separate function for every single CRUD operation. We shall see. </w:t>
+      </w:r>
+    </w:p>
+    <w:p>
+      <w:pPr>
         <w:rPr>
           <w:b/>
           <w:bCs/>
@@ -1028,7 +1185,15 @@
     </w:p>
     <w:p>
       <w:r>
-        <w:t>DynamoDB is schemaless…. This makes development in it a little bit interesting… and adds extra challenges! But it’s WAY more dynamic. There is actually pretty much no structure. Here is my schema:</w:t>
+        <w:t xml:space="preserve">DynamoDB is schemaless…. This makes development in it a little bit interesting… and adds extra challenges! But </w:t>
+      </w:r>
+      <w:proofErr w:type="gramStart"/>
+      <w:r>
+        <w:t>it’s</w:t>
+      </w:r>
+      <w:proofErr w:type="gramEnd"/>
+      <w:r>
+        <w:t xml:space="preserve"> WAY more dynamic. There is actually pretty much no structure. Here is my schema:</w:t>
       </w:r>
     </w:p>
     <w:p>
@@ -1064,7 +1229,23 @@
           <w:b/>
           <w:bCs/>
         </w:rPr>
-        <w:t xml:space="preserve"> Will eventually be taken from cognito/the user</w:t>
+        <w:t xml:space="preserve"> Will eventually </w:t>
+      </w:r>
+      <w:proofErr w:type="gramStart"/>
+      <w:r>
+        <w:rPr>
+          <w:b/>
+          <w:bCs/>
+        </w:rPr>
+        <w:t>be taken</w:t>
+      </w:r>
+      <w:proofErr w:type="gramEnd"/>
+      <w:r>
+        <w:rPr>
+          <w:b/>
+          <w:bCs/>
+        </w:rPr>
+        <w:t xml:space="preserve"> from cognito/the user</w:t>
       </w:r>
     </w:p>
     <w:p>
@@ -1105,7 +1286,15 @@
     </w:p>
     <w:p>
       <w:r>
-        <w:t>The partition key and sort key form a composite primary key. They are both needed for a record to be entered.</w:t>
+        <w:t xml:space="preserve">The partition key and sort key form a composite primary key. They are both needed for a record to </w:t>
+      </w:r>
+      <w:proofErr w:type="gramStart"/>
+      <w:r>
+        <w:t>be entered</w:t>
+      </w:r>
+      <w:proofErr w:type="gramEnd"/>
+      <w:r>
+        <w:t>.</w:t>
       </w:r>
     </w:p>
     <w:p>
@@ -1113,7 +1302,23 @@
         <w:t xml:space="preserve">Interestingly, there is NO auto increment feature for </w:t>
       </w:r>
       <w:r>
-        <w:t>key fields!!! That means that one must be manually provided/used. The user ID will come from Cognito eventually… but for the recipes, there will need to be some way to automagically generate a unique ID</w:t>
+        <w:t xml:space="preserve">key fields!!! That means that one must </w:t>
+      </w:r>
+      <w:proofErr w:type="gramStart"/>
+      <w:r>
+        <w:t>be manually provided/used</w:t>
+      </w:r>
+      <w:proofErr w:type="gramEnd"/>
+      <w:r>
+        <w:t xml:space="preserve">. The user ID will come from Cognito eventually… but for the recipes, there will need to be </w:t>
+      </w:r>
+      <w:proofErr w:type="gramStart"/>
+      <w:r>
+        <w:t>some</w:t>
+      </w:r>
+      <w:proofErr w:type="gramEnd"/>
+      <w:r>
+        <w:t xml:space="preserve"> way to automagically generate a unique ID</w:t>
       </w:r>
     </w:p>
     <w:p>
@@ -1133,12 +1338,21 @@
       <w:r>
         <w:t xml:space="preserve">. </w:t>
       </w:r>
-      <w:r>
-        <w:rPr>
-          <w:b/>
-          <w:bCs/>
-        </w:rPr>
-        <w:t>I’ll be using this to generate a recipeID</w:t>
+      <w:proofErr w:type="gramStart"/>
+      <w:r>
+        <w:rPr>
+          <w:b/>
+          <w:bCs/>
+        </w:rPr>
+        <w:t>I’ll</w:t>
+      </w:r>
+      <w:proofErr w:type="gramEnd"/>
+      <w:r>
+        <w:rPr>
+          <w:b/>
+          <w:bCs/>
+        </w:rPr>
+        <w:t xml:space="preserve"> be using this to generate a recipeID</w:t>
       </w:r>
     </w:p>
     <w:p>
@@ -1195,7 +1409,16 @@
         </w:rPr>
       </w:pPr>
       <w:r>
-        <w:t xml:space="preserve">Use the docs to use the tool, it looks super simple. </w:t>
+        <w:lastRenderedPageBreak/>
+        <w:t xml:space="preserve">Use the docs to use the tool, it looks super </w:t>
+      </w:r>
+      <w:proofErr w:type="gramStart"/>
+      <w:r>
+        <w:t>simple</w:t>
+      </w:r>
+      <w:proofErr w:type="gramEnd"/>
+      <w:r>
+        <w:t xml:space="preserve">. </w:t>
       </w:r>
     </w:p>
     <w:p>
@@ -1208,7 +1431,15 @@
         </w:r>
       </w:hyperlink>
       <w:r>
-        <w:t xml:space="preserve"> &lt;-- This is the package from npm. It has an insane amount of downloads so I can only imagine it is totally safe. </w:t>
+        <w:t xml:space="preserve"> &lt;-- This is the package from npm. It has an insane </w:t>
+      </w:r>
+      <w:proofErr w:type="gramStart"/>
+      <w:r>
+        <w:t>amount</w:t>
+      </w:r>
+      <w:proofErr w:type="gramEnd"/>
+      <w:r>
+        <w:t xml:space="preserve"> of downloads so I can only imagine it is totally safe. </w:t>
       </w:r>
     </w:p>
     <w:p/>
@@ -1371,7 +1602,15 @@
         </w:numPr>
       </w:pPr>
       <w:r>
-        <w:t>Give some thought into the wireframes</w:t>
+        <w:t xml:space="preserve">Give </w:t>
+      </w:r>
+      <w:proofErr w:type="gramStart"/>
+      <w:r>
+        <w:t>some</w:t>
+      </w:r>
+      <w:proofErr w:type="gramEnd"/>
+      <w:r>
+        <w:t xml:space="preserve"> thought into the wireframes</w:t>
       </w:r>
     </w:p>
     <w:p>

</xml_diff>

<commit_message>
a lot has changed here. Cognito removed, another lambda function added, etcetera. It is very likely I will torpedo this sandbox, as it's getting messy.... and my get isn't workinggit add -A! How annoying. I have learned a lot today though... mostly that I am going to need to put in a lot of work to get this all working
</commit_message>
<xml_diff>
--- a/Instruction Set.docx
+++ b/Instruction Set.docx
@@ -70,18 +70,10 @@
         <w:t xml:space="preserve">This application is slightly uncharted territory in a lot of ways… take 1 step at a </w:t>
       </w:r>
       <w:r>
-        <w:t xml:space="preserve">time and focus on 1 component at a </w:t>
-      </w:r>
-      <w:proofErr w:type="gramStart"/>
-      <w:r>
-        <w:t>time,</w:t>
-      </w:r>
-      <w:r>
-        <w:t xml:space="preserve"> and</w:t>
-      </w:r>
-      <w:proofErr w:type="gramEnd"/>
-      <w:r>
-        <w:t xml:space="preserve"> try not to get overwhelmed</w:t>
+        <w:t>time and focus on 1 component at a time,</w:t>
+      </w:r>
+      <w:r>
+        <w:t xml:space="preserve"> and try not to get overwhelmed</w:t>
       </w:r>
       <w:r>
         <w:t xml:space="preserve"> by thinking about every component at once</w:t>
@@ -110,12 +102,10 @@
         <w:t xml:space="preserve"> PHP app, </w:t>
       </w:r>
       <w:proofErr w:type="spellStart"/>
-      <w:proofErr w:type="gramStart"/>
       <w:r>
         <w:t>etc</w:t>
       </w:r>
       <w:proofErr w:type="spellEnd"/>
-      <w:proofErr w:type="gramEnd"/>
       <w:r>
         <w:t>)</w:t>
       </w:r>
@@ -129,23 +119,7 @@
         </w:numPr>
       </w:pPr>
       <w:r>
-        <w:t xml:space="preserve">DO NOT worry about the styling until functionality has </w:t>
-      </w:r>
-      <w:proofErr w:type="gramStart"/>
-      <w:r>
-        <w:t>been hammered</w:t>
-      </w:r>
-      <w:proofErr w:type="gramEnd"/>
-      <w:r>
-        <w:t xml:space="preserve"> out. Style </w:t>
-      </w:r>
-      <w:proofErr w:type="gramStart"/>
-      <w:r>
-        <w:t>isn’t</w:t>
-      </w:r>
-      <w:proofErr w:type="gramEnd"/>
-      <w:r>
-        <w:t xml:space="preserve"> an afterthought, but it won’t be the difficult part of creating this application…</w:t>
+        <w:t>DO NOT worry about the styling until functionality has been hammered out. Style isn’t an afterthought, but it won’t be the difficult part of creating this application…</w:t>
       </w:r>
     </w:p>
     <w:p>
@@ -224,15 +198,7 @@
         </w:numPr>
       </w:pPr>
       <w:r>
-        <w:t xml:space="preserve">Map out UI using </w:t>
-      </w:r>
-      <w:proofErr w:type="gramStart"/>
-      <w:r>
-        <w:t>tool</w:t>
-      </w:r>
-      <w:proofErr w:type="gramEnd"/>
-      <w:r>
-        <w:t xml:space="preserve"> like Figma</w:t>
+        <w:t>Map out UI using tool like Figma</w:t>
       </w:r>
     </w:p>
     <w:p>
@@ -337,23 +303,7 @@
         </w:numPr>
       </w:pPr>
       <w:r>
-        <w:t xml:space="preserve">Mock out navigation and a header with authorization applied (What is in the header??? Depends on </w:t>
-      </w:r>
-      <w:proofErr w:type="gramStart"/>
-      <w:r>
-        <w:t>if</w:t>
-      </w:r>
-      <w:proofErr w:type="gramEnd"/>
-      <w:r>
-        <w:t xml:space="preserve"> a user </w:t>
-      </w:r>
-      <w:proofErr w:type="gramStart"/>
-      <w:r>
-        <w:t>is logged</w:t>
-      </w:r>
-      <w:proofErr w:type="gramEnd"/>
-      <w:r>
-        <w:t xml:space="preserve"> in!!)</w:t>
+        <w:t>Mock out navigation and a header with authorization applied (What is in the header??? Depends on if a user is logged in!!)</w:t>
       </w:r>
     </w:p>
     <w:p>
@@ -428,13 +378,8 @@
         </w:numPr>
       </w:pPr>
       <w:r>
-        <w:t xml:space="preserve">Add whatever basics are necessary to </w:t>
-      </w:r>
-      <w:proofErr w:type="gramStart"/>
-      <w:r>
-        <w:t>get started</w:t>
-      </w:r>
-      <w:proofErr w:type="gramEnd"/>
+        <w:t>Add whatever basics are necessary to get started</w:t>
+      </w:r>
     </w:p>
     <w:p>
       <w:pPr>
@@ -496,30 +441,20 @@
           <w:numId w:val="1"/>
         </w:numPr>
       </w:pPr>
-      <w:proofErr w:type="gramStart"/>
-      <w:r>
-        <w:t>Test</w:t>
-      </w:r>
-      <w:proofErr w:type="gramEnd"/>
-      <w:r>
-        <w:t xml:space="preserve"> user creation</w:t>
-      </w:r>
-    </w:p>
-    <w:p>
-      <w:pPr>
-        <w:pStyle w:val="ListParagraph"/>
-        <w:numPr>
-          <w:ilvl w:val="1"/>
-          <w:numId w:val="1"/>
-        </w:numPr>
-      </w:pPr>
-      <w:proofErr w:type="gramStart"/>
-      <w:r>
-        <w:t>Test</w:t>
-      </w:r>
-      <w:proofErr w:type="gramEnd"/>
-      <w:r>
-        <w:t xml:space="preserve"> user login</w:t>
+      <w:r>
+        <w:t>Test user creation</w:t>
+      </w:r>
+    </w:p>
+    <w:p>
+      <w:pPr>
+        <w:pStyle w:val="ListParagraph"/>
+        <w:numPr>
+          <w:ilvl w:val="1"/>
+          <w:numId w:val="1"/>
+        </w:numPr>
+      </w:pPr>
+      <w:r>
+        <w:t>Test user login</w:t>
       </w:r>
     </w:p>
     <w:p>
@@ -543,15 +478,7 @@
         </w:numPr>
       </w:pPr>
       <w:r>
-        <w:t xml:space="preserve">Set up the frames for the basic components that will </w:t>
-      </w:r>
-      <w:proofErr w:type="gramStart"/>
-      <w:r>
-        <w:t>be needed</w:t>
-      </w:r>
-      <w:proofErr w:type="gramEnd"/>
-      <w:r>
-        <w:t xml:space="preserve"> for the application…</w:t>
+        <w:t>Set up the frames for the basic components that will be needed for the application…</w:t>
       </w:r>
     </w:p>
     <w:p>
@@ -810,15 +737,7 @@
         </w:tabs>
       </w:pPr>
       <w:r>
-        <w:t xml:space="preserve">Set up basic styling to </w:t>
-      </w:r>
-      <w:proofErr w:type="gramStart"/>
-      <w:r>
-        <w:t>have</w:t>
-      </w:r>
-      <w:proofErr w:type="gramEnd"/>
-      <w:r>
-        <w:t xml:space="preserve"> the site be good enough to go live</w:t>
+        <w:t>Set up basic styling to have the site be good enough to go live</w:t>
       </w:r>
     </w:p>
     <w:p>
@@ -833,15 +752,7 @@
         </w:tabs>
       </w:pPr>
       <w:r>
-        <w:t xml:space="preserve">Touch up any bugs and </w:t>
-      </w:r>
-      <w:proofErr w:type="gramStart"/>
-      <w:r>
-        <w:t>test</w:t>
-      </w:r>
-      <w:proofErr w:type="gramEnd"/>
-      <w:r>
-        <w:t xml:space="preserve"> the website</w:t>
+        <w:t>Touch up any bugs and test the website</w:t>
       </w:r>
     </w:p>
     <w:p>
@@ -900,13 +811,8 @@
           <w:tab w:val="left" w:pos="900"/>
         </w:tabs>
       </w:pPr>
-      <w:proofErr w:type="gramStart"/>
-      <w:r>
-        <w:t>Test</w:t>
-      </w:r>
-      <w:proofErr w:type="gramEnd"/>
-      <w:r>
-        <w:t xml:space="preserve"> the application after deployment</w:t>
+      <w:r>
+        <w:t>Test the application after deployment</w:t>
       </w:r>
     </w:p>
     <w:p>
@@ -1015,15 +921,7 @@
         </w:tabs>
       </w:pPr>
       <w:r>
-        <w:t xml:space="preserve">Think about deploying to another AWS environment – with a different IAM user specifically for this. This will make this project more maintainable, and open to adding other </w:t>
-      </w:r>
-      <w:proofErr w:type="gramStart"/>
-      <w:r>
-        <w:t>devs</w:t>
-      </w:r>
-      <w:proofErr w:type="gramEnd"/>
-      <w:r>
-        <w:t xml:space="preserve"> </w:t>
+        <w:t xml:space="preserve">Think about deploying to another AWS environment – with a different IAM user specifically for this. This will make this project more maintainable, and open to adding other devs </w:t>
       </w:r>
       <w:r>
         <w:rPr>
@@ -1089,25 +987,217 @@
           <w:bCs/>
           <w:color w:val="D86DCB" w:themeColor="accent5" w:themeTint="99"/>
         </w:rPr>
-        <w:t xml:space="preserve">Steps </w:t>
-      </w:r>
-      <w:proofErr w:type="gramStart"/>
-      <w:r>
+        <w:t>Steps I’ve Taken so Far (Copy these)</w:t>
+      </w:r>
+    </w:p>
+    <w:p>
+      <w:pPr>
+        <w:pStyle w:val="ListParagraph"/>
+        <w:numPr>
+          <w:ilvl w:val="0"/>
+          <w:numId w:val="2"/>
+        </w:numPr>
+      </w:pPr>
+      <w:r>
+        <w:t>Created the database</w:t>
+      </w:r>
+    </w:p>
+    <w:p>
+      <w:pPr>
+        <w:pStyle w:val="ListParagraph"/>
+        <w:numPr>
+          <w:ilvl w:val="0"/>
+          <w:numId w:val="2"/>
+        </w:numPr>
+      </w:pPr>
+      <w:r>
+        <w:t>Added a Lambda function</w:t>
+      </w:r>
+    </w:p>
+    <w:p>
+      <w:pPr>
+        <w:pStyle w:val="ListParagraph"/>
+        <w:numPr>
+          <w:ilvl w:val="0"/>
+          <w:numId w:val="2"/>
+        </w:numPr>
+      </w:pPr>
+      <w:r>
+        <w:t>Added the API Gateway layer</w:t>
+      </w:r>
+    </w:p>
+    <w:p>
+      <w:pPr>
+        <w:pStyle w:val="ListParagraph"/>
+        <w:numPr>
+          <w:ilvl w:val="1"/>
+          <w:numId w:val="2"/>
+        </w:numPr>
+      </w:pPr>
+      <w:r>
+        <w:t xml:space="preserve">Note: The API layer…. Can probably just be named “recipe”? I don’t know if there is going to need to be a separate function for every single CRUD operation. We shall see. </w:t>
+      </w:r>
+    </w:p>
+    <w:p>
+      <w:pPr>
+        <w:rPr>
+          <w:b/>
+          <w:bCs/>
+        </w:rPr>
+      </w:pPr>
+    </w:p>
+    <w:p>
+      <w:pPr>
         <w:rPr>
           <w:b/>
           <w:bCs/>
           <w:color w:val="D86DCB" w:themeColor="accent5" w:themeTint="99"/>
         </w:rPr>
-        <w:t>I’ve</w:t>
-      </w:r>
-      <w:proofErr w:type="gramEnd"/>
+      </w:pPr>
       <w:r>
         <w:rPr>
           <w:b/>
           <w:bCs/>
           <w:color w:val="D86DCB" w:themeColor="accent5" w:themeTint="99"/>
         </w:rPr>
-        <w:t xml:space="preserve"> Taken so Far (Copy these)</w:t>
+        <w:t>DynamoDB Notes</w:t>
+      </w:r>
+    </w:p>
+    <w:p>
+      <w:r>
+        <w:t>DynamoDB is schemaless…. This makes development in it a little bit interesting… and adds extra challenges! But it’s WAY more dynamic. There is actually pretty much no structure. Here is my schema:</w:t>
+      </w:r>
+    </w:p>
+    <w:p>
+      <w:pPr>
+        <w:rPr>
+          <w:b/>
+          <w:bCs/>
+        </w:rPr>
+      </w:pPr>
+      <w:r>
+        <w:rPr>
+          <w:b/>
+          <w:bCs/>
+        </w:rPr>
+        <w:t>Partition Key: userID</w:t>
+      </w:r>
+      <w:r>
+        <w:rPr>
+          <w:b/>
+          <w:bCs/>
+        </w:rPr>
+        <w:t xml:space="preserve"> </w:t>
+      </w:r>
+      <w:r>
+        <w:rPr>
+          <w:b/>
+          <w:bCs/>
+        </w:rPr>
+        <w:sym w:font="Wingdings" w:char="F0DF"/>
+      </w:r>
+      <w:r>
+        <w:rPr>
+          <w:b/>
+          <w:bCs/>
+        </w:rPr>
+        <w:t xml:space="preserve"> Will eventually be taken from cognito/the user</w:t>
+      </w:r>
+    </w:p>
+    <w:p>
+      <w:pPr>
+        <w:rPr>
+          <w:b/>
+          <w:bCs/>
+        </w:rPr>
+      </w:pPr>
+      <w:r>
+        <w:rPr>
+          <w:b/>
+          <w:bCs/>
+        </w:rPr>
+        <w:t>Sort Key: recipeID</w:t>
+      </w:r>
+      <w:r>
+        <w:rPr>
+          <w:b/>
+          <w:bCs/>
+        </w:rPr>
+        <w:t xml:space="preserve"> </w:t>
+      </w:r>
+      <w:r>
+        <w:rPr>
+          <w:b/>
+          <w:bCs/>
+        </w:rPr>
+        <w:sym w:font="Wingdings" w:char="F0DF"/>
+      </w:r>
+      <w:r>
+        <w:rPr>
+          <w:b/>
+          <w:bCs/>
+        </w:rPr>
+        <w:t xml:space="preserve"> Generated by UUID</w:t>
+      </w:r>
+    </w:p>
+    <w:p>
+      <w:r>
+        <w:t>The partition key and sort key form a composite primary key. They are both needed for a record to be entered.</w:t>
+      </w:r>
+    </w:p>
+    <w:p>
+      <w:r>
+        <w:t xml:space="preserve">Interestingly, there is NO auto increment feature for </w:t>
+      </w:r>
+      <w:r>
+        <w:t>key fields!!! That means that one must be manually provided/used. The user ID will come from Cognito eventually… but for the recipes, there will need to be some way to automagically generate a unique ID</w:t>
+      </w:r>
+    </w:p>
+    <w:p>
+      <w:pPr>
+        <w:rPr>
+          <w:b/>
+          <w:bCs/>
+        </w:rPr>
+      </w:pPr>
+      <w:r>
+        <w:rPr>
+          <w:b/>
+          <w:bCs/>
+        </w:rPr>
+        <w:t>Enter the UUID npm package</w:t>
+      </w:r>
+      <w:r>
+        <w:t xml:space="preserve">. </w:t>
+      </w:r>
+      <w:r>
+        <w:rPr>
+          <w:b/>
+          <w:bCs/>
+        </w:rPr>
+        <w:t>I’ll be using this to generate a recipeID</w:t>
+      </w:r>
+    </w:p>
+    <w:p>
+      <w:pPr>
+        <w:rPr>
+          <w:b/>
+          <w:bCs/>
+        </w:rPr>
+      </w:pPr>
+      <w:r>
+        <w:rPr>
+          <w:b/>
+          <w:bCs/>
+        </w:rPr>
+        <w:t>Instructions from GPT</w:t>
+      </w:r>
+      <w:r>
+        <w:rPr>
+          <w:b/>
+          <w:bCs/>
+        </w:rPr>
+        <w:t xml:space="preserve">/UUID NPM: </w:t>
       </w:r>
     </w:p>
     <w:p>
@@ -1117,9 +1207,16 @@
           <w:ilvl w:val="0"/>
           <w:numId w:val="2"/>
         </w:numPr>
-      </w:pPr>
-      <w:r>
-        <w:t>Created the database</w:t>
+        <w:rPr>
+          <w:b/>
+          <w:bCs/>
+        </w:rPr>
+      </w:pPr>
+      <w:r>
+        <w:t>npm install uui</w:t>
+      </w:r>
+      <w:r>
+        <w:t>d</w:t>
       </w:r>
     </w:p>
     <w:p>
@@ -1129,296 +1226,14 @@
           <w:ilvl w:val="0"/>
           <w:numId w:val="2"/>
         </w:numPr>
-      </w:pPr>
-      <w:r>
-        <w:t>Added a Lambda function</w:t>
-      </w:r>
-    </w:p>
-    <w:p>
-      <w:pPr>
-        <w:pStyle w:val="ListParagraph"/>
-        <w:numPr>
-          <w:ilvl w:val="0"/>
-          <w:numId w:val="2"/>
-        </w:numPr>
-      </w:pPr>
-      <w:r>
-        <w:t>Added the API Gateway layer</w:t>
-      </w:r>
-    </w:p>
-    <w:p>
-      <w:pPr>
-        <w:pStyle w:val="ListParagraph"/>
-        <w:numPr>
-          <w:ilvl w:val="1"/>
-          <w:numId w:val="2"/>
-        </w:numPr>
-      </w:pPr>
-      <w:r>
-        <w:t xml:space="preserve">Note: The API layer…. Can probably just be named “recipe”? I don’t know if there is going to need to be a separate function for every single CRUD operation. We shall see. </w:t>
-      </w:r>
-    </w:p>
-    <w:p>
-      <w:pPr>
         <w:rPr>
           <w:b/>
           <w:bCs/>
         </w:rPr>
       </w:pPr>
-    </w:p>
-    <w:p>
-      <w:pPr>
-        <w:rPr>
-          <w:b/>
-          <w:bCs/>
-          <w:color w:val="D86DCB" w:themeColor="accent5" w:themeTint="99"/>
-        </w:rPr>
-      </w:pPr>
-      <w:r>
-        <w:rPr>
-          <w:b/>
-          <w:bCs/>
-          <w:color w:val="D86DCB" w:themeColor="accent5" w:themeTint="99"/>
-        </w:rPr>
-        <w:t>DynamoDB Notes</w:t>
-      </w:r>
-    </w:p>
-    <w:p>
-      <w:r>
-        <w:t xml:space="preserve">DynamoDB is schemaless…. This makes development in it a little bit interesting… and adds extra challenges! But </w:t>
-      </w:r>
-      <w:proofErr w:type="gramStart"/>
-      <w:r>
-        <w:t>it’s</w:t>
-      </w:r>
-      <w:proofErr w:type="gramEnd"/>
-      <w:r>
-        <w:t xml:space="preserve"> WAY more dynamic. There is actually pretty much no structure. Here is my schema:</w:t>
-      </w:r>
-    </w:p>
-    <w:p>
-      <w:pPr>
-        <w:rPr>
-          <w:b/>
-          <w:bCs/>
-        </w:rPr>
-      </w:pPr>
-      <w:r>
-        <w:rPr>
-          <w:b/>
-          <w:bCs/>
-        </w:rPr>
-        <w:t>Partition Key: userID</w:t>
-      </w:r>
-      <w:r>
-        <w:rPr>
-          <w:b/>
-          <w:bCs/>
-        </w:rPr>
-        <w:t xml:space="preserve"> </w:t>
-      </w:r>
-      <w:r>
-        <w:rPr>
-          <w:b/>
-          <w:bCs/>
-        </w:rPr>
-        <w:sym w:font="Wingdings" w:char="F0DF"/>
-      </w:r>
-      <w:r>
-        <w:rPr>
-          <w:b/>
-          <w:bCs/>
-        </w:rPr>
-        <w:t xml:space="preserve"> Will eventually </w:t>
-      </w:r>
-      <w:proofErr w:type="gramStart"/>
-      <w:r>
-        <w:rPr>
-          <w:b/>
-          <w:bCs/>
-        </w:rPr>
-        <w:t>be taken</w:t>
-      </w:r>
-      <w:proofErr w:type="gramEnd"/>
-      <w:r>
-        <w:rPr>
-          <w:b/>
-          <w:bCs/>
-        </w:rPr>
-        <w:t xml:space="preserve"> from cognito/the user</w:t>
-      </w:r>
-    </w:p>
-    <w:p>
-      <w:pPr>
-        <w:rPr>
-          <w:b/>
-          <w:bCs/>
-        </w:rPr>
-      </w:pPr>
-      <w:r>
-        <w:rPr>
-          <w:b/>
-          <w:bCs/>
-        </w:rPr>
-        <w:t>Sort Key: recipeID</w:t>
-      </w:r>
-      <w:r>
-        <w:rPr>
-          <w:b/>
-          <w:bCs/>
-        </w:rPr>
-        <w:t xml:space="preserve"> </w:t>
-      </w:r>
-      <w:r>
-        <w:rPr>
-          <w:b/>
-          <w:bCs/>
-        </w:rPr>
-        <w:sym w:font="Wingdings" w:char="F0DF"/>
-      </w:r>
-      <w:r>
-        <w:rPr>
-          <w:b/>
-          <w:bCs/>
-        </w:rPr>
-        <w:t xml:space="preserve"> Generated by UUID</w:t>
-      </w:r>
-    </w:p>
-    <w:p>
-      <w:r>
-        <w:t xml:space="preserve">The partition key and sort key form a composite primary key. They are both needed for a record to </w:t>
-      </w:r>
-      <w:proofErr w:type="gramStart"/>
-      <w:r>
-        <w:t>be entered</w:t>
-      </w:r>
-      <w:proofErr w:type="gramEnd"/>
-      <w:r>
-        <w:t>.</w:t>
-      </w:r>
-    </w:p>
-    <w:p>
-      <w:r>
-        <w:t xml:space="preserve">Interestingly, there is NO auto increment feature for </w:t>
-      </w:r>
-      <w:r>
-        <w:t xml:space="preserve">key fields!!! That means that one must </w:t>
-      </w:r>
-      <w:proofErr w:type="gramStart"/>
-      <w:r>
-        <w:t>be manually provided/used</w:t>
-      </w:r>
-      <w:proofErr w:type="gramEnd"/>
-      <w:r>
-        <w:t xml:space="preserve">. The user ID will come from Cognito eventually… but for the recipes, there will need to be </w:t>
-      </w:r>
-      <w:proofErr w:type="gramStart"/>
-      <w:r>
-        <w:t>some</w:t>
-      </w:r>
-      <w:proofErr w:type="gramEnd"/>
-      <w:r>
-        <w:t xml:space="preserve"> way to automagically generate a unique ID</w:t>
-      </w:r>
-    </w:p>
-    <w:p>
-      <w:pPr>
-        <w:rPr>
-          <w:b/>
-          <w:bCs/>
-        </w:rPr>
-      </w:pPr>
-      <w:r>
-        <w:rPr>
-          <w:b/>
-          <w:bCs/>
-        </w:rPr>
-        <w:t>Enter the UUID npm package</w:t>
-      </w:r>
-      <w:r>
-        <w:t xml:space="preserve">. </w:t>
-      </w:r>
-      <w:proofErr w:type="gramStart"/>
-      <w:r>
-        <w:rPr>
-          <w:b/>
-          <w:bCs/>
-        </w:rPr>
-        <w:t>I’ll</w:t>
-      </w:r>
-      <w:proofErr w:type="gramEnd"/>
-      <w:r>
-        <w:rPr>
-          <w:b/>
-          <w:bCs/>
-        </w:rPr>
-        <w:t xml:space="preserve"> be using this to generate a recipeID</w:t>
-      </w:r>
-    </w:p>
-    <w:p>
-      <w:pPr>
-        <w:rPr>
-          <w:b/>
-          <w:bCs/>
-        </w:rPr>
-      </w:pPr>
-      <w:r>
-        <w:rPr>
-          <w:b/>
-          <w:bCs/>
-        </w:rPr>
-        <w:t>Instructions from GPT</w:t>
-      </w:r>
-      <w:r>
-        <w:rPr>
-          <w:b/>
-          <w:bCs/>
-        </w:rPr>
-        <w:t xml:space="preserve">/UUID NPM: </w:t>
-      </w:r>
-    </w:p>
-    <w:p>
-      <w:pPr>
-        <w:pStyle w:val="ListParagraph"/>
-        <w:numPr>
-          <w:ilvl w:val="0"/>
-          <w:numId w:val="2"/>
-        </w:numPr>
-        <w:rPr>
-          <w:b/>
-          <w:bCs/>
-        </w:rPr>
-      </w:pPr>
-      <w:r>
-        <w:t>npm install uui</w:t>
-      </w:r>
-      <w:r>
-        <w:t>d</w:t>
-      </w:r>
-    </w:p>
-    <w:p>
-      <w:pPr>
-        <w:pStyle w:val="ListParagraph"/>
-        <w:numPr>
-          <w:ilvl w:val="0"/>
-          <w:numId w:val="2"/>
-        </w:numPr>
-        <w:rPr>
-          <w:b/>
-          <w:bCs/>
-        </w:rPr>
-      </w:pPr>
       <w:r>
         <w:lastRenderedPageBreak/>
-        <w:t xml:space="preserve">Use the docs to use the tool, it looks super </w:t>
-      </w:r>
-      <w:proofErr w:type="gramStart"/>
-      <w:r>
-        <w:t>simple</w:t>
-      </w:r>
-      <w:proofErr w:type="gramEnd"/>
-      <w:r>
-        <w:t xml:space="preserve">. </w:t>
+        <w:t xml:space="preserve">Use the docs to use the tool, it looks super simple. </w:t>
       </w:r>
     </w:p>
     <w:p>
@@ -1431,21 +1246,33 @@
         </w:r>
       </w:hyperlink>
       <w:r>
-        <w:t xml:space="preserve"> &lt;-- This is the package from npm. It has an insane </w:t>
-      </w:r>
-      <w:proofErr w:type="gramStart"/>
-      <w:r>
-        <w:t>amount</w:t>
-      </w:r>
-      <w:proofErr w:type="gramEnd"/>
-      <w:r>
-        <w:t xml:space="preserve"> of downloads so I can only imagine it is totally safe. </w:t>
-      </w:r>
-    </w:p>
-    <w:p/>
-    <w:p/>
-    <w:p/>
-    <w:p/>
+        <w:t xml:space="preserve"> &lt;-- This is the package from npm. It has an insane amount of downloads so I can only imagine it is totally safe. </w:t>
+      </w:r>
+    </w:p>
+    <w:p>
+      <w:pPr>
+        <w:pStyle w:val="Style1"/>
+        <w:rPr>
+          <w:sz w:val="44"/>
+          <w:szCs w:val="44"/>
+        </w:rPr>
+      </w:pPr>
+      <w:r>
+        <w:rPr>
+          <w:sz w:val="44"/>
+          <w:szCs w:val="44"/>
+        </w:rPr>
+        <w:t>Daily Workflows</w:t>
+      </w:r>
+    </w:p>
+    <w:p>
+      <w:pPr>
+        <w:rPr>
+          <w:b/>
+          <w:bCs/>
+        </w:rPr>
+      </w:pPr>
+    </w:p>
     <w:p>
       <w:pPr>
         <w:rPr>
@@ -1460,58 +1287,91 @@
           <w:bCs/>
           <w:color w:val="D86DCB" w:themeColor="accent5" w:themeTint="99"/>
         </w:rPr>
-        <w:t>Integrating Lambda and API Gateway with the DynamoDB Storage</w:t>
-      </w:r>
-    </w:p>
-    <w:p>
-      <w:r>
-        <w:t>d</w:t>
-      </w:r>
-    </w:p>
-    <w:p>
-      <w:pPr>
-        <w:pStyle w:val="Style1"/>
-        <w:rPr>
-          <w:sz w:val="44"/>
-          <w:szCs w:val="44"/>
-        </w:rPr>
-      </w:pPr>
-      <w:r>
-        <w:rPr>
-          <w:sz w:val="44"/>
-          <w:szCs w:val="44"/>
-        </w:rPr>
-        <w:t>Daily Workflows</w:t>
-      </w:r>
-    </w:p>
-    <w:p>
-      <w:pPr>
+        <w:t>4/3/2025</w:t>
+      </w:r>
+    </w:p>
+    <w:p>
+      <w:r>
+        <w:t>Here is a breakdown of the goals I have this evening, working from 6:30 – 10:30PM</w:t>
+      </w:r>
+    </w:p>
+    <w:p>
+      <w:pPr>
+        <w:pStyle w:val="ListParagraph"/>
+        <w:numPr>
+          <w:ilvl w:val="0"/>
+          <w:numId w:val="2"/>
+        </w:numPr>
+      </w:pPr>
+      <w:r>
+        <w:t xml:space="preserve">Get the DynamoDB database connected with the React application through Lambda and API gateway. </w:t>
+      </w:r>
+    </w:p>
+    <w:p>
+      <w:pPr>
+        <w:pStyle w:val="ListParagraph"/>
+        <w:numPr>
+          <w:ilvl w:val="1"/>
+          <w:numId w:val="2"/>
+        </w:numPr>
+      </w:pPr>
+      <w:r>
+        <w:t>DO NOT worry about authorization first. Just worry about connecting the components together</w:t>
+      </w:r>
+    </w:p>
+    <w:p>
+      <w:pPr>
+        <w:pStyle w:val="ListParagraph"/>
+        <w:numPr>
+          <w:ilvl w:val="1"/>
+          <w:numId w:val="2"/>
+        </w:numPr>
+      </w:pPr>
+      <w:r>
+        <w:t>Make CRUD operations, if possible</w:t>
+      </w:r>
+    </w:p>
+    <w:p>
+      <w:pPr>
+        <w:pStyle w:val="ListParagraph"/>
+        <w:numPr>
+          <w:ilvl w:val="1"/>
+          <w:numId w:val="2"/>
+        </w:numPr>
+      </w:pPr>
+      <w:r>
+        <w:t>Touch on Authorization once that is all put together</w:t>
+      </w:r>
+    </w:p>
+    <w:p>
+      <w:pPr>
+        <w:pStyle w:val="ListParagraph"/>
+        <w:numPr>
+          <w:ilvl w:val="1"/>
+          <w:numId w:val="2"/>
+        </w:numPr>
+      </w:pPr>
+      <w:r>
+        <w:t>Think about how to make sure a user is going to see only their particular recipes</w:t>
+      </w:r>
+      <w:r>
+        <w:t>…. Stressing on this might be for another day though</w:t>
+      </w:r>
+    </w:p>
+    <w:p>
+      <w:pPr>
+        <w:pStyle w:val="ListParagraph"/>
+        <w:numPr>
+          <w:ilvl w:val="0"/>
+          <w:numId w:val="2"/>
+        </w:numPr>
+      </w:pPr>
+      <w:r>
         <w:rPr>
           <w:b/>
           <w:bCs/>
         </w:rPr>
-      </w:pPr>
-    </w:p>
-    <w:p>
-      <w:pPr>
-        <w:rPr>
-          <w:b/>
-          <w:bCs/>
-          <w:color w:val="D86DCB" w:themeColor="accent5" w:themeTint="99"/>
-        </w:rPr>
-      </w:pPr>
-      <w:r>
-        <w:rPr>
-          <w:b/>
-          <w:bCs/>
-          <w:color w:val="D86DCB" w:themeColor="accent5" w:themeTint="99"/>
-        </w:rPr>
-        <w:t>4/3/2025</w:t>
-      </w:r>
-    </w:p>
-    <w:p>
-      <w:r>
-        <w:t>Here is a breakdown of the goals I have this evening, working from 6:30 – 10:30PM</w:t>
+        <w:t xml:space="preserve">Focus on the basic DynamoDB connection and CRUD operation setup. </w:t>
       </w:r>
     </w:p>
     <w:p>
@@ -1523,94 +1383,7 @@
         </w:numPr>
       </w:pPr>
       <w:r>
-        <w:t xml:space="preserve">Get the DynamoDB database connected with the React application through Lambda and API gateway. </w:t>
-      </w:r>
-    </w:p>
-    <w:p>
-      <w:pPr>
-        <w:pStyle w:val="ListParagraph"/>
-        <w:numPr>
-          <w:ilvl w:val="1"/>
-          <w:numId w:val="2"/>
-        </w:numPr>
-      </w:pPr>
-      <w:r>
-        <w:t>DO NOT worry about authorization first. Just worry about connecting the components together</w:t>
-      </w:r>
-    </w:p>
-    <w:p>
-      <w:pPr>
-        <w:pStyle w:val="ListParagraph"/>
-        <w:numPr>
-          <w:ilvl w:val="1"/>
-          <w:numId w:val="2"/>
-        </w:numPr>
-      </w:pPr>
-      <w:r>
-        <w:t>Make CRUD operations, if possible</w:t>
-      </w:r>
-    </w:p>
-    <w:p>
-      <w:pPr>
-        <w:pStyle w:val="ListParagraph"/>
-        <w:numPr>
-          <w:ilvl w:val="1"/>
-          <w:numId w:val="2"/>
-        </w:numPr>
-      </w:pPr>
-      <w:r>
-        <w:t>Touch on Authorization once that is all put together</w:t>
-      </w:r>
-    </w:p>
-    <w:p>
-      <w:pPr>
-        <w:pStyle w:val="ListParagraph"/>
-        <w:numPr>
-          <w:ilvl w:val="1"/>
-          <w:numId w:val="2"/>
-        </w:numPr>
-      </w:pPr>
-      <w:r>
-        <w:t>Think about how to make sure a user is going to see only their particular recipes</w:t>
-      </w:r>
-      <w:r>
-        <w:t>…. Stressing on this might be for another day though</w:t>
-      </w:r>
-    </w:p>
-    <w:p>
-      <w:pPr>
-        <w:pStyle w:val="ListParagraph"/>
-        <w:numPr>
-          <w:ilvl w:val="0"/>
-          <w:numId w:val="2"/>
-        </w:numPr>
-      </w:pPr>
-      <w:r>
-        <w:rPr>
-          <w:b/>
-          <w:bCs/>
-        </w:rPr>
-        <w:t xml:space="preserve">Focus on the basic DynamoDB connection and CRUD operation setup. </w:t>
-      </w:r>
-    </w:p>
-    <w:p>
-      <w:pPr>
-        <w:pStyle w:val="ListParagraph"/>
-        <w:numPr>
-          <w:ilvl w:val="0"/>
-          <w:numId w:val="2"/>
-        </w:numPr>
-      </w:pPr>
-      <w:r>
-        <w:t xml:space="preserve">Give </w:t>
-      </w:r>
-      <w:proofErr w:type="gramStart"/>
-      <w:r>
-        <w:t>some</w:t>
-      </w:r>
-      <w:proofErr w:type="gramEnd"/>
-      <w:r>
-        <w:t xml:space="preserve"> thought into the wireframes</w:t>
+        <w:t>Give some thought into the wireframes</w:t>
       </w:r>
     </w:p>
     <w:p>

</xml_diff>

<commit_message>
last push for the initial sandbox. A lot was learned but things aren't working and in my opinion, have become corrupted. Another sand environment will be set up in this ones' place.
</commit_message>
<xml_diff>
--- a/Instruction Set.docx
+++ b/Instruction Set.docx
@@ -1035,7 +1035,13 @@
         </w:numPr>
       </w:pPr>
       <w:r>
-        <w:t xml:space="preserve">Note: The API layer…. Can probably just be named “recipe”? I don’t know if there is going to need to be a separate function for every single CRUD operation. We shall see. </w:t>
+        <w:t>Note: The API layer…. Can probably just be named “recipe”? I don’t know if there is going to need to be a separate function</w:t>
+      </w:r>
+      <w:r>
+        <w:t>/API</w:t>
+      </w:r>
+      <w:r>
+        <w:t xml:space="preserve"> for every single CRUD operation. We shall see. </w:t>
       </w:r>
     </w:p>
     <w:p>
@@ -1249,6 +1255,62 @@
         <w:t xml:space="preserve"> &lt;-- This is the package from npm. It has an insane amount of downloads so I can only imagine it is totally safe. </w:t>
       </w:r>
     </w:p>
+    <w:p/>
+    <w:p>
+      <w:pPr>
+        <w:rPr>
+          <w:b/>
+          <w:bCs/>
+        </w:rPr>
+      </w:pPr>
+      <w:r>
+        <w:rPr>
+          <w:b/>
+          <w:bCs/>
+        </w:rPr>
+        <w:t>Lambda Notes:</w:t>
+      </w:r>
+    </w:p>
+    <w:p>
+      <w:pPr>
+        <w:pStyle w:val="ListParagraph"/>
+        <w:numPr>
+          <w:ilvl w:val="0"/>
+          <w:numId w:val="2"/>
+        </w:numPr>
+      </w:pPr>
+      <w:r>
+        <w:t>There is going to need to be some kind of code to reference DynamoDB in the app.js part of the function/API</w:t>
+      </w:r>
+    </w:p>
+    <w:p>
+      <w:pPr>
+        <w:pStyle w:val="ListParagraph"/>
+        <w:numPr>
+          <w:ilvl w:val="0"/>
+          <w:numId w:val="2"/>
+        </w:numPr>
+      </w:pPr>
+      <w:r>
+        <w:rPr>
+          <w:b/>
+          <w:bCs/>
+        </w:rPr>
+        <w:t xml:space="preserve">The </w:t>
+      </w:r>
+      <w:r>
+        <w:t xml:space="preserve">API is going to require some kind of authorization from Cognito to be passed for it to work, which is sort of annoying. </w:t>
+      </w:r>
+    </w:p>
+    <w:p>
+      <w:pPr>
+        <w:pStyle w:val="ListParagraph"/>
+        <w:numPr>
+          <w:ilvl w:val="0"/>
+          <w:numId w:val="2"/>
+        </w:numPr>
+      </w:pPr>
+    </w:p>
     <w:p>
       <w:pPr>
         <w:pStyle w:val="Style1"/>
@@ -1287,12 +1349,12 @@
           <w:bCs/>
           <w:color w:val="D86DCB" w:themeColor="accent5" w:themeTint="99"/>
         </w:rPr>
-        <w:t>4/3/2025</w:t>
-      </w:r>
-    </w:p>
-    <w:p>
-      <w:r>
-        <w:t>Here is a breakdown of the goals I have this evening, working from 6:30 – 10:30PM</w:t>
+        <w:t>4/4/2025</w:t>
+      </w:r>
+    </w:p>
+    <w:p>
+      <w:r>
+        <w:t>Here is a breakdown of the goals I have for this evening, working from 7:45PM – 11:45PM</w:t>
       </w:r>
     </w:p>
     <w:p>
@@ -1304,6 +1366,152 @@
         </w:numPr>
       </w:pPr>
       <w:r>
+        <w:t>A rework of yesterdays work. I learned a lot yesterday, but I need to get some data cracked out of the database…</w:t>
+      </w:r>
+    </w:p>
+    <w:p>
+      <w:pPr>
+        <w:pStyle w:val="ListParagraph"/>
+        <w:numPr>
+          <w:ilvl w:val="1"/>
+          <w:numId w:val="2"/>
+        </w:numPr>
+      </w:pPr>
+      <w:r>
+        <w:t>Work on the DynamoDB database and just GETTING data out of it</w:t>
+      </w:r>
+    </w:p>
+    <w:p>
+      <w:pPr>
+        <w:pStyle w:val="ListParagraph"/>
+        <w:numPr>
+          <w:ilvl w:val="2"/>
+          <w:numId w:val="2"/>
+        </w:numPr>
+      </w:pPr>
+      <w:r>
+        <w:t xml:space="preserve">Check the Cloud for </w:t>
+      </w:r>
+      <w:proofErr w:type="spellStart"/>
+      <w:r>
+        <w:t>devs</w:t>
+      </w:r>
+      <w:proofErr w:type="spellEnd"/>
+      <w:r>
+        <w:t xml:space="preserve"> class notes</w:t>
+      </w:r>
+    </w:p>
+    <w:p>
+      <w:pPr>
+        <w:pStyle w:val="ListParagraph"/>
+        <w:numPr>
+          <w:ilvl w:val="2"/>
+          <w:numId w:val="2"/>
+        </w:numPr>
+      </w:pPr>
+      <w:r>
+        <w:t>Check out the old AWS database from that class</w:t>
+      </w:r>
+    </w:p>
+    <w:p>
+      <w:pPr>
+        <w:pStyle w:val="ListParagraph"/>
+        <w:numPr>
+          <w:ilvl w:val="1"/>
+          <w:numId w:val="2"/>
+        </w:numPr>
+      </w:pPr>
+      <w:r>
+        <w:t>May need to refactor/restart and bomb the current sandbox… the code might be corrupted</w:t>
+      </w:r>
+    </w:p>
+    <w:p>
+      <w:pPr>
+        <w:pStyle w:val="ListParagraph"/>
+        <w:numPr>
+          <w:ilvl w:val="0"/>
+          <w:numId w:val="2"/>
+        </w:numPr>
+      </w:pPr>
+      <w:r>
+        <w:t>If there is time, take a look at wireframing…</w:t>
+      </w:r>
+    </w:p>
+    <w:p>
+      <w:pPr>
+        <w:pStyle w:val="ListParagraph"/>
+        <w:numPr>
+          <w:ilvl w:val="1"/>
+          <w:numId w:val="2"/>
+        </w:numPr>
+      </w:pPr>
+      <w:r>
+        <w:t>Pages</w:t>
+      </w:r>
+    </w:p>
+    <w:p>
+      <w:pPr>
+        <w:pStyle w:val="ListParagraph"/>
+        <w:numPr>
+          <w:ilvl w:val="1"/>
+          <w:numId w:val="2"/>
+        </w:numPr>
+      </w:pPr>
+      <w:r>
+        <w:t>Menus</w:t>
+      </w:r>
+    </w:p>
+    <w:p>
+      <w:pPr>
+        <w:pStyle w:val="ListParagraph"/>
+        <w:numPr>
+          <w:ilvl w:val="1"/>
+          <w:numId w:val="2"/>
+        </w:numPr>
+      </w:pPr>
+      <w:r>
+        <w:t>Nav Components</w:t>
+      </w:r>
+    </w:p>
+    <w:p>
+      <w:pPr>
+        <w:rPr>
+          <w:b/>
+          <w:bCs/>
+        </w:rPr>
+      </w:pPr>
+    </w:p>
+    <w:p>
+      <w:pPr>
+        <w:rPr>
+          <w:b/>
+          <w:bCs/>
+          <w:color w:val="D86DCB" w:themeColor="accent5" w:themeTint="99"/>
+        </w:rPr>
+      </w:pPr>
+      <w:r>
+        <w:rPr>
+          <w:b/>
+          <w:bCs/>
+          <w:color w:val="D86DCB" w:themeColor="accent5" w:themeTint="99"/>
+        </w:rPr>
+        <w:t>4/3/2025</w:t>
+      </w:r>
+    </w:p>
+    <w:p>
+      <w:r>
+        <w:t>Here is a breakdown of the goals I have this evening, working from 6:30 – 10:30PM</w:t>
+      </w:r>
+    </w:p>
+    <w:p>
+      <w:pPr>
+        <w:pStyle w:val="ListParagraph"/>
+        <w:numPr>
+          <w:ilvl w:val="0"/>
+          <w:numId w:val="2"/>
+        </w:numPr>
+      </w:pPr>
+      <w:r>
         <w:t xml:space="preserve">Get the DynamoDB database connected with the React application through Lambda and API gateway. </w:t>
       </w:r>
     </w:p>
@@ -1316,6 +1524,7 @@
         </w:numPr>
       </w:pPr>
       <w:r>
+        <w:lastRenderedPageBreak/>
         <w:t>DO NOT worry about authorization first. Just worry about connecting the components together</w:t>
       </w:r>
     </w:p>

</xml_diff>

<commit_message>
Created a second sandbox. Set up Amplify products and discovered some new things! Namely... that the Amplify CLI has tools to help connect to Dynamo... And THANK GOODNESS FOR THAT! The setup of the sandbox is initialized and complete, and ready to start playing around with/testing.
</commit_message>
<xml_diff>
--- a/Instruction Set.docx
+++ b/Instruction Set.docx
@@ -11,27 +11,18 @@
         </w:rPr>
       </w:pPr>
       <w:bookmarkStart w:id="0" w:name="_Toc193698247"/>
-      <w:proofErr w:type="spellStart"/>
       <w:r>
         <w:rPr>
           <w:sz w:val="44"/>
           <w:szCs w:val="44"/>
         </w:rPr>
-        <w:t>MyCookbook</w:t>
-      </w:r>
-      <w:proofErr w:type="spellEnd"/>
+        <w:t xml:space="preserve">MyCookbook </w:t>
+      </w:r>
       <w:r>
         <w:rPr>
           <w:sz w:val="44"/>
           <w:szCs w:val="44"/>
         </w:rPr>
-        <w:t xml:space="preserve"> </w:t>
-      </w:r>
-      <w:r>
-        <w:rPr>
-          <w:sz w:val="44"/>
-          <w:szCs w:val="44"/>
-        </w:rPr>
         <w:t>Development Roadmap</w:t>
       </w:r>
       <w:bookmarkEnd w:id="0"/>
@@ -91,23 +82,7 @@
         </w:numPr>
       </w:pPr>
       <w:r>
-        <w:t xml:space="preserve">Past projects can be guides (my old React portfolio, old </w:t>
-      </w:r>
-      <w:proofErr w:type="spellStart"/>
-      <w:r>
-        <w:t>mycookbook</w:t>
-      </w:r>
-      <w:proofErr w:type="spellEnd"/>
-      <w:r>
-        <w:t xml:space="preserve"> PHP app, </w:t>
-      </w:r>
-      <w:proofErr w:type="spellStart"/>
-      <w:r>
-        <w:t>etc</w:t>
-      </w:r>
-      <w:proofErr w:type="spellEnd"/>
-      <w:r>
-        <w:t>)</w:t>
+        <w:t>Past projects can be guides (my old React portfolio, old mycookbook PHP app, etc)</w:t>
       </w:r>
     </w:p>
     <w:p>
@@ -1001,6 +976,9 @@
       <w:r>
         <w:t>Created the database</w:t>
       </w:r>
+      <w:r>
+        <w:t xml:space="preserve"> first</w:t>
+      </w:r>
     </w:p>
     <w:p>
       <w:pPr>
@@ -1013,6 +991,9 @@
       <w:r>
         <w:t>Added a Lambda function</w:t>
       </w:r>
+      <w:r>
+        <w:t>.. CHOOSE CRUD for DynamoDB!</w:t>
+      </w:r>
     </w:p>
     <w:p>
       <w:pPr>
@@ -1046,6 +1027,30 @@
     </w:p>
     <w:p>
       <w:pPr>
+        <w:pStyle w:val="ListParagraph"/>
+        <w:numPr>
+          <w:ilvl w:val="0"/>
+          <w:numId w:val="2"/>
+        </w:numPr>
+      </w:pPr>
+      <w:r>
+        <w:t>Pushed everything up</w:t>
+      </w:r>
+    </w:p>
+    <w:p>
+      <w:pPr>
+        <w:pStyle w:val="ListParagraph"/>
+        <w:numPr>
+          <w:ilvl w:val="0"/>
+          <w:numId w:val="2"/>
+        </w:numPr>
+      </w:pPr>
+      <w:r>
+        <w:t>Tested the API right away</w:t>
+      </w:r>
+    </w:p>
+    <w:p>
+      <w:pPr>
         <w:rPr>
           <w:b/>
           <w:bCs/>
@@ -1219,6 +1224,7 @@
         </w:rPr>
       </w:pPr>
       <w:r>
+        <w:lastRenderedPageBreak/>
         <w:t>npm install uui</w:t>
       </w:r>
       <w:r>
@@ -1238,7 +1244,6 @@
         </w:rPr>
       </w:pPr>
       <w:r>
-        <w:lastRenderedPageBreak/>
         <w:t xml:space="preserve">Use the docs to use the tool, it looks super simple. </w:t>
       </w:r>
     </w:p>
@@ -1291,25 +1296,6 @@
           <w:numId w:val="2"/>
         </w:numPr>
       </w:pPr>
-      <w:r>
-        <w:rPr>
-          <w:b/>
-          <w:bCs/>
-        </w:rPr>
-        <w:t xml:space="preserve">The </w:t>
-      </w:r>
-      <w:r>
-        <w:t xml:space="preserve">API is going to require some kind of authorization from Cognito to be passed for it to work, which is sort of annoying. </w:t>
-      </w:r>
-    </w:p>
-    <w:p>
-      <w:pPr>
-        <w:pStyle w:val="ListParagraph"/>
-        <w:numPr>
-          <w:ilvl w:val="0"/>
-          <w:numId w:val="2"/>
-        </w:numPr>
-      </w:pPr>
     </w:p>
     <w:p>
       <w:pPr>
@@ -1390,15 +1376,7 @@
         </w:numPr>
       </w:pPr>
       <w:r>
-        <w:t xml:space="preserve">Check the Cloud for </w:t>
-      </w:r>
-      <w:proofErr w:type="spellStart"/>
-      <w:r>
-        <w:t>devs</w:t>
-      </w:r>
-      <w:proofErr w:type="spellEnd"/>
-      <w:r>
-        <w:t xml:space="preserve"> class notes</w:t>
+        <w:t>Check the Cloud for devs class notes</w:t>
       </w:r>
     </w:p>
     <w:p>

</xml_diff>

<commit_message>
running into a MAJOR issue. For some reason, the configuration is all correct but the get for the API isn't able to see what the name of the damn API isgit add -A I've checked all the config and I am just getting an 'invalid API name' error. Very frustrating and dissapointing. I can't tell why this is happening at all....
</commit_message>
<xml_diff>
--- a/Instruction Set.docx
+++ b/Instruction Set.docx
@@ -11,18 +11,27 @@
         </w:rPr>
       </w:pPr>
       <w:bookmarkStart w:id="0" w:name="_Toc193698247"/>
+      <w:proofErr w:type="spellStart"/>
       <w:r>
         <w:rPr>
           <w:sz w:val="44"/>
           <w:szCs w:val="44"/>
         </w:rPr>
-        <w:t xml:space="preserve">MyCookbook </w:t>
-      </w:r>
+        <w:t>MyCookbook</w:t>
+      </w:r>
+      <w:proofErr w:type="spellEnd"/>
       <w:r>
         <w:rPr>
           <w:sz w:val="44"/>
           <w:szCs w:val="44"/>
         </w:rPr>
+        <w:t xml:space="preserve"> </w:t>
+      </w:r>
+      <w:r>
+        <w:rPr>
+          <w:sz w:val="44"/>
+          <w:szCs w:val="44"/>
+        </w:rPr>
         <w:t>Development Roadmap</w:t>
       </w:r>
       <w:bookmarkEnd w:id="0"/>
@@ -61,10 +70,18 @@
         <w:t xml:space="preserve">This application is slightly uncharted territory in a lot of ways… take 1 step at a </w:t>
       </w:r>
       <w:r>
-        <w:t>time and focus on 1 component at a time,</w:t>
-      </w:r>
-      <w:r>
-        <w:t xml:space="preserve"> and try not to get overwhelmed</w:t>
+        <w:t xml:space="preserve">time and focus on 1 component at a </w:t>
+      </w:r>
+      <w:proofErr w:type="gramStart"/>
+      <w:r>
+        <w:t>time,</w:t>
+      </w:r>
+      <w:r>
+        <w:t xml:space="preserve"> and</w:t>
+      </w:r>
+      <w:proofErr w:type="gramEnd"/>
+      <w:r>
+        <w:t xml:space="preserve"> try not to get overwhelmed</w:t>
       </w:r>
       <w:r>
         <w:t xml:space="preserve"> by thinking about every component at once</w:t>
@@ -82,7 +99,23 @@
         </w:numPr>
       </w:pPr>
       <w:r>
-        <w:t>Past projects can be guides (my old React portfolio, old mycookbook PHP app, etc)</w:t>
+        <w:t xml:space="preserve">Past projects can be guides (my old React portfolio, old </w:t>
+      </w:r>
+      <w:proofErr w:type="spellStart"/>
+      <w:r>
+        <w:t>mycookbook</w:t>
+      </w:r>
+      <w:proofErr w:type="spellEnd"/>
+      <w:r>
+        <w:t xml:space="preserve"> PHP app, </w:t>
+      </w:r>
+      <w:proofErr w:type="spellStart"/>
+      <w:r>
+        <w:t>etc</w:t>
+      </w:r>
+      <w:proofErr w:type="spellEnd"/>
+      <w:r>
+        <w:t>)</w:t>
       </w:r>
     </w:p>
     <w:p>
@@ -173,7 +206,15 @@
         </w:numPr>
       </w:pPr>
       <w:r>
-        <w:t>Map out UI using tool like Figma</w:t>
+        <w:t xml:space="preserve">Map out UI using </w:t>
+      </w:r>
+      <w:proofErr w:type="gramStart"/>
+      <w:r>
+        <w:t>tool</w:t>
+      </w:r>
+      <w:proofErr w:type="gramEnd"/>
+      <w:r>
+        <w:t xml:space="preserve"> like Figma</w:t>
       </w:r>
     </w:p>
     <w:p>
@@ -278,7 +319,15 @@
         </w:numPr>
       </w:pPr>
       <w:r>
-        <w:t>Mock out navigation and a header with authorization applied (What is in the header??? Depends on if a user is logged in!!)</w:t>
+        <w:t xml:space="preserve">Mock out navigation and a header with authorization applied (What is in the header??? Depends on </w:t>
+      </w:r>
+      <w:proofErr w:type="gramStart"/>
+      <w:r>
+        <w:t>if</w:t>
+      </w:r>
+      <w:proofErr w:type="gramEnd"/>
+      <w:r>
+        <w:t xml:space="preserve"> a user is logged in!!)</w:t>
       </w:r>
     </w:p>
     <w:p>
@@ -712,7 +761,15 @@
         </w:tabs>
       </w:pPr>
       <w:r>
-        <w:t>Set up basic styling to have the site be good enough to go live</w:t>
+        <w:t xml:space="preserve">Set up basic styling to </w:t>
+      </w:r>
+      <w:proofErr w:type="gramStart"/>
+      <w:r>
+        <w:t>have</w:t>
+      </w:r>
+      <w:proofErr w:type="gramEnd"/>
+      <w:r>
+        <w:t xml:space="preserve"> the site be good enough to go live</w:t>
       </w:r>
     </w:p>
     <w:p>
@@ -896,7 +953,15 @@
         </w:tabs>
       </w:pPr>
       <w:r>
-        <w:t xml:space="preserve">Think about deploying to another AWS environment – with a different IAM user specifically for this. This will make this project more maintainable, and open to adding other devs </w:t>
+        <w:t xml:space="preserve">Think about deploying to another AWS environment – with a different IAM user specifically for this. This will make this project more maintainable, and open to adding other </w:t>
+      </w:r>
+      <w:proofErr w:type="gramStart"/>
+      <w:r>
+        <w:t>devs</w:t>
+      </w:r>
+      <w:proofErr w:type="gramEnd"/>
+      <w:r>
+        <w:t xml:space="preserve"> </w:t>
       </w:r>
       <w:r>
         <w:rPr>
@@ -1244,7 +1309,15 @@
         </w:rPr>
       </w:pPr>
       <w:r>
-        <w:t xml:space="preserve">Use the docs to use the tool, it looks super simple. </w:t>
+        <w:t xml:space="preserve">Use the docs to use the tool, it looks super </w:t>
+      </w:r>
+      <w:proofErr w:type="gramStart"/>
+      <w:r>
+        <w:t>simple</w:t>
+      </w:r>
+      <w:proofErr w:type="gramEnd"/>
+      <w:r>
+        <w:t xml:space="preserve">. </w:t>
       </w:r>
     </w:p>
     <w:p>
@@ -1257,7 +1330,15 @@
         </w:r>
       </w:hyperlink>
       <w:r>
-        <w:t xml:space="preserve"> &lt;-- This is the package from npm. It has an insane amount of downloads so I can only imagine it is totally safe. </w:t>
+        <w:t xml:space="preserve"> &lt;-- This is the package from npm. It has an insane </w:t>
+      </w:r>
+      <w:proofErr w:type="gramStart"/>
+      <w:r>
+        <w:t>amount</w:t>
+      </w:r>
+      <w:proofErr w:type="gramEnd"/>
+      <w:r>
+        <w:t xml:space="preserve"> of downloads so I can only imagine it is totally safe. </w:t>
       </w:r>
     </w:p>
     <w:p/>
@@ -1266,14 +1347,32 @@
         <w:rPr>
           <w:b/>
           <w:bCs/>
-        </w:rPr>
-      </w:pPr>
-      <w:r>
-        <w:rPr>
-          <w:b/>
-          <w:bCs/>
-        </w:rPr>
-        <w:t>Lambda Notes:</w:t>
+          <w:color w:val="D86DCB" w:themeColor="accent5" w:themeTint="99"/>
+        </w:rPr>
+      </w:pPr>
+      <w:r>
+        <w:rPr>
+          <w:b/>
+          <w:bCs/>
+          <w:color w:val="D86DCB" w:themeColor="accent5" w:themeTint="99"/>
+        </w:rPr>
+        <w:t>Lambda</w:t>
+      </w:r>
+      <w:r>
+        <w:rPr>
+          <w:b/>
+          <w:bCs/>
+          <w:color w:val="D86DCB" w:themeColor="accent5" w:themeTint="99"/>
+        </w:rPr>
+        <w:t>/API Gateway</w:t>
+      </w:r>
+      <w:r>
+        <w:rPr>
+          <w:b/>
+          <w:bCs/>
+          <w:color w:val="D86DCB" w:themeColor="accent5" w:themeTint="99"/>
+        </w:rPr>
+        <w:t xml:space="preserve"> Notes:</w:t>
       </w:r>
     </w:p>
     <w:p>
@@ -1286,6 +1385,41 @@
       </w:pPr>
       <w:r>
         <w:t>There is going to need to be some kind of code to reference DynamoDB in the app.js part of the function/API</w:t>
+      </w:r>
+    </w:p>
+    <w:p>
+      <w:pPr>
+        <w:pStyle w:val="ListParagraph"/>
+        <w:numPr>
+          <w:ilvl w:val="0"/>
+          <w:numId w:val="2"/>
+        </w:numPr>
+      </w:pPr>
+      <w:r>
+        <w:t>MAKE ABSOLUTE SURE that the config is imported from AWS….</w:t>
+      </w:r>
+      <w:r>
+        <w:t xml:space="preserve"> ALSO!!! </w:t>
+      </w:r>
+    </w:p>
+    <w:p>
+      <w:pPr>
+        <w:pStyle w:val="ListParagraph"/>
+        <w:numPr>
+          <w:ilvl w:val="1"/>
+          <w:numId w:val="2"/>
+        </w:numPr>
+      </w:pPr>
+      <w:r>
+        <w:t xml:space="preserve">SO IMPORTANT!! DO NOT forget to go out to amplify and get the </w:t>
+      </w:r>
+      <w:proofErr w:type="spellStart"/>
+      <w:r>
+        <w:t>configuration.json</w:t>
+      </w:r>
+      <w:proofErr w:type="spellEnd"/>
+      <w:r>
+        <w:t xml:space="preserve"> file FROM the AWS console!!!!! NOTHING will work without it!!</w:t>
       </w:r>
     </w:p>
     <w:p>
@@ -1376,7 +1510,15 @@
         </w:numPr>
       </w:pPr>
       <w:r>
-        <w:t>Check the Cloud for devs class notes</w:t>
+        <w:t xml:space="preserve">Check the Cloud for </w:t>
+      </w:r>
+      <w:proofErr w:type="spellStart"/>
+      <w:r>
+        <w:t>devs</w:t>
+      </w:r>
+      <w:proofErr w:type="spellEnd"/>
+      <w:r>
+        <w:t xml:space="preserve"> class notes</w:t>
       </w:r>
     </w:p>
     <w:p>
@@ -1490,6 +1632,7 @@
         </w:numPr>
       </w:pPr>
       <w:r>
+        <w:lastRenderedPageBreak/>
         <w:t xml:space="preserve">Get the DynamoDB database connected with the React application through Lambda and API gateway. </w:t>
       </w:r>
     </w:p>
@@ -1502,7 +1645,6 @@
         </w:numPr>
       </w:pPr>
       <w:r>
-        <w:lastRenderedPageBreak/>
         <w:t>DO NOT worry about authorization first. Just worry about connecting the components together</w:t>
       </w:r>
     </w:p>

</xml_diff>

<commit_message>
added design documents to the project and updated instructions. Looks like I made some mods I forget what they were in the sandboxes
</commit_message>
<xml_diff>
--- a/Instruction Set.docx
+++ b/Instruction Set.docx
@@ -11,410 +11,370 @@
         </w:rPr>
       </w:pPr>
       <w:bookmarkStart w:id="0" w:name="_Toc193698247"/>
-      <w:proofErr w:type="spellStart"/>
       <w:r>
         <w:rPr>
           <w:sz w:val="44"/>
           <w:szCs w:val="44"/>
         </w:rPr>
-        <w:t>MyCookbook</w:t>
-      </w:r>
-      <w:proofErr w:type="spellEnd"/>
+        <w:t xml:space="preserve">MyCookbook </w:t>
+      </w:r>
       <w:r>
         <w:rPr>
           <w:sz w:val="44"/>
           <w:szCs w:val="44"/>
         </w:rPr>
+        <w:t>Development Roadmap</w:t>
+      </w:r>
+      <w:bookmarkEnd w:id="0"/>
+    </w:p>
+    <w:p>
+      <w:pPr>
+        <w:rPr>
+          <w:strike/>
+        </w:rPr>
+      </w:pPr>
+    </w:p>
+    <w:p>
+      <w:pPr>
+        <w:rPr>
+          <w:b/>
+          <w:bCs/>
+        </w:rPr>
+      </w:pPr>
+      <w:r>
+        <w:rPr>
+          <w:b/>
+          <w:bCs/>
+        </w:rPr>
+        <w:t xml:space="preserve">Notes to Self: </w:t>
+      </w:r>
+    </w:p>
+    <w:p>
+      <w:pPr>
+        <w:pStyle w:val="ListParagraph"/>
+        <w:numPr>
+          <w:ilvl w:val="0"/>
+          <w:numId w:val="2"/>
+        </w:numPr>
+      </w:pPr>
+      <w:r>
+        <w:t xml:space="preserve">This application is slightly uncharted territory in a lot of ways… take 1 step at a </w:t>
+      </w:r>
+      <w:r>
+        <w:t>time and focus on 1 component at a time,</w:t>
+      </w:r>
+      <w:r>
+        <w:t xml:space="preserve"> and try not to get overwhelmed</w:t>
+      </w:r>
+      <w:r>
+        <w:t xml:space="preserve"> by thinking about every component at once</w:t>
+      </w:r>
+      <w:r>
+        <w:t>!!</w:t>
+      </w:r>
+    </w:p>
+    <w:p>
+      <w:pPr>
+        <w:pStyle w:val="ListParagraph"/>
+        <w:numPr>
+          <w:ilvl w:val="0"/>
+          <w:numId w:val="2"/>
+        </w:numPr>
+      </w:pPr>
+      <w:r>
+        <w:t>Past projects can be guides (my old React portfolio, old mycookbook PHP app, etc)</w:t>
+      </w:r>
+    </w:p>
+    <w:p>
+      <w:pPr>
+        <w:pStyle w:val="ListParagraph"/>
+        <w:numPr>
+          <w:ilvl w:val="0"/>
+          <w:numId w:val="2"/>
+        </w:numPr>
+      </w:pPr>
+      <w:r>
+        <w:t>DO NOT worry about the styling until functionality has been hammered out. Style isn’t an afterthought, but it won’t be the difficult part of creating this application…</w:t>
+      </w:r>
+    </w:p>
+    <w:p>
+      <w:pPr>
+        <w:pStyle w:val="ListParagraph"/>
+        <w:numPr>
+          <w:ilvl w:val="0"/>
+          <w:numId w:val="2"/>
+        </w:numPr>
+      </w:pPr>
+      <w:r>
+        <w:t xml:space="preserve">HAVE FUN with this! </w:t>
+      </w:r>
+    </w:p>
+    <w:p>
+      <w:pPr>
+        <w:rPr>
+          <w:strike/>
+        </w:rPr>
+      </w:pPr>
+    </w:p>
+    <w:p>
+      <w:pPr>
+        <w:pStyle w:val="ListParagraph"/>
+        <w:numPr>
+          <w:ilvl w:val="0"/>
+          <w:numId w:val="1"/>
+        </w:numPr>
+        <w:rPr>
+          <w:strike/>
+        </w:rPr>
+      </w:pPr>
+      <w:r>
+        <w:rPr>
+          <w:strike/>
+        </w:rPr>
+        <w:t>Develop this final project plan and have plan approved</w:t>
+      </w:r>
+    </w:p>
+    <w:p>
+      <w:pPr>
+        <w:pStyle w:val="ListParagraph"/>
+        <w:numPr>
+          <w:ilvl w:val="1"/>
+          <w:numId w:val="1"/>
+        </w:numPr>
+        <w:rPr>
+          <w:strike/>
+        </w:rPr>
+      </w:pPr>
+      <w:r>
+        <w:rPr>
+          <w:strike/>
+        </w:rPr>
+        <w:t>Modify if needed to fit scope of class</w:t>
+      </w:r>
+    </w:p>
+    <w:p>
+      <w:pPr>
+        <w:pStyle w:val="ListParagraph"/>
+        <w:numPr>
+          <w:ilvl w:val="0"/>
+          <w:numId w:val="1"/>
+        </w:numPr>
+      </w:pPr>
+      <w:r>
+        <w:t>Create wireframe for project</w:t>
+      </w:r>
+    </w:p>
+    <w:p>
+      <w:pPr>
+        <w:pStyle w:val="ListParagraph"/>
+        <w:numPr>
+          <w:ilvl w:val="1"/>
+          <w:numId w:val="1"/>
+        </w:numPr>
+      </w:pPr>
+      <w:r>
+        <w:t>Map out UI using tool like Figma</w:t>
+      </w:r>
+    </w:p>
+    <w:p>
+      <w:pPr>
+        <w:pStyle w:val="ListParagraph"/>
+        <w:numPr>
+          <w:ilvl w:val="1"/>
+          <w:numId w:val="1"/>
+        </w:numPr>
+      </w:pPr>
+      <w:r>
+        <w:t>Map out likely components needed in React</w:t>
+      </w:r>
+    </w:p>
+    <w:p>
+      <w:pPr>
+        <w:pStyle w:val="ListParagraph"/>
+        <w:numPr>
+          <w:ilvl w:val="1"/>
+          <w:numId w:val="1"/>
+        </w:numPr>
+      </w:pPr>
+      <w:r>
+        <w:t>Map out database</w:t>
+      </w:r>
+      <w:r>
+        <w:t xml:space="preserve"> elements</w:t>
+      </w:r>
+    </w:p>
+    <w:p>
+      <w:pPr>
+        <w:pStyle w:val="ListParagraph"/>
+        <w:numPr>
+          <w:ilvl w:val="1"/>
+          <w:numId w:val="1"/>
+        </w:numPr>
+      </w:pPr>
+      <w:r>
+        <w:t>Map out API routes and Lambda function</w:t>
+      </w:r>
+      <w:r>
+        <w:t>s</w:t>
+      </w:r>
+      <w:r>
+        <w:t xml:space="preserve"> necessary to tie things together</w:t>
+      </w:r>
+    </w:p>
+    <w:p>
+      <w:pPr>
+        <w:pStyle w:val="ListParagraph"/>
+        <w:numPr>
+          <w:ilvl w:val="0"/>
+          <w:numId w:val="1"/>
+        </w:numPr>
+      </w:pPr>
+      <w:r>
+        <w:t xml:space="preserve">Create a sandbox environment to experiment with the database and AWS design. </w:t>
+      </w:r>
+    </w:p>
+    <w:p>
+      <w:pPr>
+        <w:pStyle w:val="ListParagraph"/>
+        <w:numPr>
+          <w:ilvl w:val="1"/>
+          <w:numId w:val="1"/>
+        </w:numPr>
+      </w:pPr>
+      <w:r>
+        <w:t>Take notes on the setup for the actual setup</w:t>
+      </w:r>
+    </w:p>
+    <w:p>
+      <w:pPr>
+        <w:pStyle w:val="ListParagraph"/>
+        <w:numPr>
+          <w:ilvl w:val="1"/>
+          <w:numId w:val="1"/>
+        </w:numPr>
+      </w:pPr>
+      <w:r>
+        <w:t>Experiment with CRUD operations on the DynamoDB database</w:t>
+      </w:r>
+    </w:p>
+    <w:p>
+      <w:pPr>
+        <w:pStyle w:val="ListParagraph"/>
+        <w:numPr>
+          <w:ilvl w:val="1"/>
+          <w:numId w:val="1"/>
+        </w:numPr>
+      </w:pPr>
+      <w:r>
+        <w:t>Mess with other AWS services</w:t>
+      </w:r>
+    </w:p>
+    <w:p>
+      <w:pPr>
+        <w:pStyle w:val="ListParagraph"/>
+        <w:numPr>
+          <w:ilvl w:val="1"/>
+          <w:numId w:val="1"/>
+        </w:numPr>
+      </w:pPr>
+      <w:r>
+        <w:t>Mock out navigation and a header with authorization applied (What is in the header??? Depends on if a user is logged in!!)</w:t>
+      </w:r>
+    </w:p>
+    <w:p>
+      <w:pPr>
+        <w:pStyle w:val="ListParagraph"/>
+        <w:numPr>
+          <w:ilvl w:val="1"/>
+          <w:numId w:val="1"/>
+        </w:numPr>
+      </w:pPr>
+      <w:r>
+        <w:t>Mock out other nav bars</w:t>
+      </w:r>
+    </w:p>
+    <w:p>
+      <w:pPr>
+        <w:pStyle w:val="ListParagraph"/>
+        <w:numPr>
+          <w:ilvl w:val="1"/>
+          <w:numId w:val="1"/>
+        </w:numPr>
+      </w:pPr>
+      <w:r>
+        <w:t>Mess with the database from the user interface</w:t>
+      </w:r>
+      <w:r>
+        <w:t xml:space="preserve"> – get CRUD working with a workable database</w:t>
+      </w:r>
+    </w:p>
+    <w:p>
+      <w:pPr>
+        <w:pStyle w:val="ListParagraph"/>
+        <w:numPr>
+          <w:ilvl w:val="1"/>
+          <w:numId w:val="1"/>
+        </w:numPr>
+      </w:pPr>
+      <w:r>
+        <w:t>Prototype out the input forms for ingredients and instructions…</w:t>
+      </w:r>
+    </w:p>
+    <w:p>
+      <w:pPr>
+        <w:pStyle w:val="ListParagraph"/>
+        <w:numPr>
+          <w:ilvl w:val="0"/>
+          <w:numId w:val="1"/>
+        </w:numPr>
+      </w:pPr>
+      <w:r>
+        <w:t>Create the initial Amplify application and begin to create the application</w:t>
+      </w:r>
+    </w:p>
+    <w:p>
+      <w:pPr>
+        <w:pStyle w:val="ListParagraph"/>
+        <w:numPr>
+          <w:ilvl w:val="1"/>
+          <w:numId w:val="1"/>
+        </w:numPr>
+      </w:pPr>
+      <w:r>
+        <w:t>Create the React application</w:t>
+      </w:r>
+    </w:p>
+    <w:p>
+      <w:pPr>
+        <w:pStyle w:val="ListParagraph"/>
+        <w:numPr>
+          <w:ilvl w:val="1"/>
+          <w:numId w:val="1"/>
+        </w:numPr>
+      </w:pPr>
+      <w:r>
+        <w:t>Add whatever basics are necessary to get started</w:t>
+      </w:r>
+      <w:r>
         <w:t xml:space="preserve"> </w:t>
       </w:r>
-      <w:r>
-        <w:rPr>
-          <w:sz w:val="44"/>
-          <w:szCs w:val="44"/>
-        </w:rPr>
-        <w:t>Development Roadmap</w:t>
-      </w:r>
-      <w:bookmarkEnd w:id="0"/>
-    </w:p>
-    <w:p>
-      <w:pPr>
-        <w:rPr>
-          <w:strike/>
-        </w:rPr>
-      </w:pPr>
-    </w:p>
-    <w:p>
-      <w:pPr>
-        <w:rPr>
-          <w:b/>
-          <w:bCs/>
-        </w:rPr>
-      </w:pPr>
-      <w:r>
-        <w:rPr>
-          <w:b/>
-          <w:bCs/>
-        </w:rPr>
-        <w:t xml:space="preserve">Notes to Self: </w:t>
-      </w:r>
-    </w:p>
-    <w:p>
-      <w:pPr>
-        <w:pStyle w:val="ListParagraph"/>
-        <w:numPr>
-          <w:ilvl w:val="0"/>
-          <w:numId w:val="2"/>
-        </w:numPr>
-      </w:pPr>
-      <w:r>
-        <w:t xml:space="preserve">This application is slightly uncharted territory in a lot of ways… take 1 step at a </w:t>
-      </w:r>
-      <w:r>
-        <w:t xml:space="preserve">time and focus on 1 component at a </w:t>
-      </w:r>
-      <w:proofErr w:type="gramStart"/>
-      <w:r>
-        <w:t>time,</w:t>
-      </w:r>
-      <w:r>
-        <w:t xml:space="preserve"> and</w:t>
-      </w:r>
-      <w:proofErr w:type="gramEnd"/>
-      <w:r>
-        <w:t xml:space="preserve"> try not to get overwhelmed</w:t>
-      </w:r>
-      <w:r>
-        <w:t xml:space="preserve"> by thinking about every component at once</w:t>
-      </w:r>
-      <w:r>
-        <w:t>!!</w:t>
-      </w:r>
-    </w:p>
-    <w:p>
-      <w:pPr>
-        <w:pStyle w:val="ListParagraph"/>
-        <w:numPr>
-          <w:ilvl w:val="0"/>
-          <w:numId w:val="2"/>
-        </w:numPr>
-      </w:pPr>
-      <w:r>
-        <w:t xml:space="preserve">Past projects can be guides (my old React portfolio, old </w:t>
-      </w:r>
-      <w:proofErr w:type="spellStart"/>
-      <w:r>
-        <w:t>mycookbook</w:t>
-      </w:r>
-      <w:proofErr w:type="spellEnd"/>
-      <w:r>
-        <w:t xml:space="preserve"> PHP app, </w:t>
-      </w:r>
-      <w:proofErr w:type="spellStart"/>
-      <w:r>
-        <w:t>etc</w:t>
-      </w:r>
-      <w:proofErr w:type="spellEnd"/>
-      <w:r>
-        <w:t>)</w:t>
-      </w:r>
-    </w:p>
-    <w:p>
-      <w:pPr>
-        <w:pStyle w:val="ListParagraph"/>
-        <w:numPr>
-          <w:ilvl w:val="0"/>
-          <w:numId w:val="2"/>
-        </w:numPr>
-      </w:pPr>
-      <w:r>
-        <w:t>DO NOT worry about the styling until functionality has been hammered out. Style isn’t an afterthought, but it won’t be the difficult part of creating this application…</w:t>
-      </w:r>
-    </w:p>
-    <w:p>
-      <w:pPr>
-        <w:pStyle w:val="ListParagraph"/>
-        <w:numPr>
-          <w:ilvl w:val="0"/>
-          <w:numId w:val="2"/>
-        </w:numPr>
-      </w:pPr>
-      <w:r>
-        <w:t xml:space="preserve">HAVE FUN with this! </w:t>
-      </w:r>
-    </w:p>
-    <w:p>
-      <w:pPr>
-        <w:rPr>
-          <w:strike/>
-        </w:rPr>
-      </w:pPr>
-    </w:p>
-    <w:p>
-      <w:pPr>
-        <w:pStyle w:val="ListParagraph"/>
-        <w:numPr>
-          <w:ilvl w:val="0"/>
-          <w:numId w:val="1"/>
-        </w:numPr>
-        <w:rPr>
-          <w:strike/>
-        </w:rPr>
-      </w:pPr>
-      <w:r>
-        <w:rPr>
-          <w:strike/>
-        </w:rPr>
-        <w:t>Develop this final project plan and have plan approved</w:t>
-      </w:r>
-    </w:p>
-    <w:p>
-      <w:pPr>
-        <w:pStyle w:val="ListParagraph"/>
-        <w:numPr>
-          <w:ilvl w:val="1"/>
-          <w:numId w:val="1"/>
-        </w:numPr>
-        <w:rPr>
-          <w:strike/>
-        </w:rPr>
-      </w:pPr>
-      <w:r>
-        <w:rPr>
-          <w:strike/>
-        </w:rPr>
-        <w:t>Modify if needed to fit scope of class</w:t>
-      </w:r>
-    </w:p>
-    <w:p>
-      <w:pPr>
-        <w:pStyle w:val="ListParagraph"/>
-        <w:numPr>
-          <w:ilvl w:val="0"/>
-          <w:numId w:val="1"/>
-        </w:numPr>
-      </w:pPr>
-      <w:r>
-        <w:t>Create wireframe for project</w:t>
-      </w:r>
-    </w:p>
-    <w:p>
-      <w:pPr>
-        <w:pStyle w:val="ListParagraph"/>
-        <w:numPr>
-          <w:ilvl w:val="1"/>
-          <w:numId w:val="1"/>
-        </w:numPr>
-      </w:pPr>
-      <w:r>
-        <w:t xml:space="preserve">Map out UI using </w:t>
-      </w:r>
-      <w:proofErr w:type="gramStart"/>
-      <w:r>
-        <w:t>tool</w:t>
-      </w:r>
-      <w:proofErr w:type="gramEnd"/>
-      <w:r>
-        <w:t xml:space="preserve"> like Figma</w:t>
-      </w:r>
-    </w:p>
-    <w:p>
-      <w:pPr>
-        <w:pStyle w:val="ListParagraph"/>
-        <w:numPr>
-          <w:ilvl w:val="1"/>
-          <w:numId w:val="1"/>
-        </w:numPr>
-      </w:pPr>
-      <w:r>
-        <w:t>Map out likely components needed in React</w:t>
-      </w:r>
-    </w:p>
-    <w:p>
-      <w:pPr>
-        <w:pStyle w:val="ListParagraph"/>
-        <w:numPr>
-          <w:ilvl w:val="1"/>
-          <w:numId w:val="1"/>
-        </w:numPr>
-      </w:pPr>
-      <w:r>
-        <w:t>Map out database</w:t>
-      </w:r>
-      <w:r>
-        <w:t xml:space="preserve"> elements</w:t>
-      </w:r>
-    </w:p>
-    <w:p>
-      <w:pPr>
-        <w:pStyle w:val="ListParagraph"/>
-        <w:numPr>
-          <w:ilvl w:val="1"/>
-          <w:numId w:val="1"/>
-        </w:numPr>
-      </w:pPr>
-      <w:r>
-        <w:t>Map out API routes and Lambda function</w:t>
-      </w:r>
-      <w:r>
-        <w:t>s</w:t>
-      </w:r>
-      <w:r>
-        <w:t xml:space="preserve"> necessary to tie things together</w:t>
-      </w:r>
-    </w:p>
-    <w:p>
-      <w:pPr>
-        <w:pStyle w:val="ListParagraph"/>
-        <w:numPr>
-          <w:ilvl w:val="0"/>
-          <w:numId w:val="1"/>
-        </w:numPr>
-      </w:pPr>
-      <w:r>
-        <w:t xml:space="preserve">Create a sandbox environment to experiment with the database and AWS design. </w:t>
-      </w:r>
-    </w:p>
-    <w:p>
-      <w:pPr>
-        <w:pStyle w:val="ListParagraph"/>
-        <w:numPr>
-          <w:ilvl w:val="1"/>
-          <w:numId w:val="1"/>
-        </w:numPr>
-      </w:pPr>
-      <w:r>
-        <w:t>Take notes on the setup for the actual setup</w:t>
-      </w:r>
-    </w:p>
-    <w:p>
-      <w:pPr>
-        <w:pStyle w:val="ListParagraph"/>
-        <w:numPr>
-          <w:ilvl w:val="1"/>
-          <w:numId w:val="1"/>
-        </w:numPr>
-      </w:pPr>
-      <w:r>
-        <w:t>Experiment with CRUD operations on the DynamoDB database</w:t>
-      </w:r>
-    </w:p>
-    <w:p>
-      <w:pPr>
-        <w:pStyle w:val="ListParagraph"/>
-        <w:numPr>
-          <w:ilvl w:val="1"/>
-          <w:numId w:val="1"/>
-        </w:numPr>
-      </w:pPr>
-      <w:r>
-        <w:t>Mess with other AWS services</w:t>
-      </w:r>
-    </w:p>
-    <w:p>
-      <w:pPr>
-        <w:pStyle w:val="ListParagraph"/>
-        <w:numPr>
-          <w:ilvl w:val="1"/>
-          <w:numId w:val="1"/>
-        </w:numPr>
-      </w:pPr>
-      <w:r>
-        <w:t xml:space="preserve">Mock out navigation and a header with authorization applied (What is in the header??? Depends on </w:t>
-      </w:r>
-      <w:proofErr w:type="gramStart"/>
-      <w:r>
-        <w:t>if</w:t>
-      </w:r>
-      <w:proofErr w:type="gramEnd"/>
-      <w:r>
-        <w:t xml:space="preserve"> a user is logged in!!)</w:t>
-      </w:r>
-    </w:p>
-    <w:p>
-      <w:pPr>
-        <w:pStyle w:val="ListParagraph"/>
-        <w:numPr>
-          <w:ilvl w:val="1"/>
-          <w:numId w:val="1"/>
-        </w:numPr>
-      </w:pPr>
-      <w:r>
-        <w:t>Mock out other nav bars</w:t>
-      </w:r>
-    </w:p>
-    <w:p>
-      <w:pPr>
-        <w:pStyle w:val="ListParagraph"/>
-        <w:numPr>
-          <w:ilvl w:val="1"/>
-          <w:numId w:val="1"/>
-        </w:numPr>
-      </w:pPr>
-      <w:r>
-        <w:t>Mess with the database from the user interface</w:t>
-      </w:r>
-      <w:r>
-        <w:t xml:space="preserve"> – get CRUD working with a workable database</w:t>
-      </w:r>
-    </w:p>
-    <w:p>
-      <w:pPr>
-        <w:pStyle w:val="ListParagraph"/>
-        <w:numPr>
-          <w:ilvl w:val="1"/>
-          <w:numId w:val="1"/>
-        </w:numPr>
-      </w:pPr>
-      <w:r>
-        <w:t>Prototype out the input forms for ingredients and instructions…</w:t>
-      </w:r>
-    </w:p>
-    <w:p>
-      <w:pPr>
-        <w:pStyle w:val="ListParagraph"/>
-        <w:numPr>
-          <w:ilvl w:val="0"/>
-          <w:numId w:val="1"/>
-        </w:numPr>
-      </w:pPr>
-      <w:r>
-        <w:t>Create the initial Amplify application and begin to create the application</w:t>
-      </w:r>
-    </w:p>
-    <w:p>
-      <w:pPr>
-        <w:pStyle w:val="ListParagraph"/>
-        <w:numPr>
-          <w:ilvl w:val="1"/>
-          <w:numId w:val="1"/>
-        </w:numPr>
-      </w:pPr>
-      <w:r>
-        <w:t>Create the React application</w:t>
-      </w:r>
-    </w:p>
-    <w:p>
-      <w:pPr>
-        <w:pStyle w:val="ListParagraph"/>
-        <w:numPr>
-          <w:ilvl w:val="1"/>
-          <w:numId w:val="1"/>
-        </w:numPr>
-      </w:pPr>
-      <w:r>
-        <w:t>Add whatever basics are necessary to get started</w:t>
-      </w:r>
-    </w:p>
-    <w:p>
-      <w:pPr>
-        <w:pStyle w:val="ListParagraph"/>
-        <w:numPr>
-          <w:ilvl w:val="0"/>
-          <w:numId w:val="1"/>
-        </w:numPr>
-      </w:pPr>
-      <w:r>
-        <w:t xml:space="preserve">Begin database development in AWS </w:t>
+    </w:p>
+    <w:p>
+      <w:pPr>
+        <w:pStyle w:val="ListParagraph"/>
+        <w:numPr>
+          <w:ilvl w:val="0"/>
+          <w:numId w:val="1"/>
+        </w:numPr>
+      </w:pPr>
+      <w:r>
+        <w:t>Begin database</w:t>
+      </w:r>
+      <w:r>
+        <w:t>/backend</w:t>
+      </w:r>
+      <w:r>
+        <w:t xml:space="preserve"> development in AWS </w:t>
       </w:r>
     </w:p>
     <w:p>
@@ -436,7 +396,7 @@
       <w:pPr>
         <w:pStyle w:val="ListParagraph"/>
         <w:numPr>
-          <w:ilvl w:val="0"/>
+          <w:ilvl w:val="1"/>
           <w:numId w:val="1"/>
         </w:numPr>
       </w:pPr>
@@ -448,7 +408,7 @@
       <w:pPr>
         <w:pStyle w:val="ListParagraph"/>
         <w:numPr>
-          <w:ilvl w:val="1"/>
+          <w:ilvl w:val="2"/>
           <w:numId w:val="1"/>
         </w:numPr>
       </w:pPr>
@@ -466,19 +426,43 @@
         </w:numPr>
       </w:pPr>
       <w:r>
-        <w:t>Test user creation</w:t>
-      </w:r>
-    </w:p>
-    <w:p>
-      <w:pPr>
-        <w:pStyle w:val="ListParagraph"/>
-        <w:numPr>
-          <w:ilvl w:val="1"/>
-          <w:numId w:val="1"/>
-        </w:numPr>
-      </w:pPr>
-      <w:r>
-        <w:t>Test user login</w:t>
+        <w:t>Set up Lambda for DynamoDB</w:t>
+      </w:r>
+    </w:p>
+    <w:p>
+      <w:pPr>
+        <w:pStyle w:val="ListParagraph"/>
+        <w:numPr>
+          <w:ilvl w:val="1"/>
+          <w:numId w:val="1"/>
+        </w:numPr>
+      </w:pPr>
+      <w:r>
+        <w:t>Set up API Gateway connection for database connection</w:t>
+      </w:r>
+    </w:p>
+    <w:p>
+      <w:pPr>
+        <w:pStyle w:val="ListParagraph"/>
+        <w:numPr>
+          <w:ilvl w:val="1"/>
+          <w:numId w:val="1"/>
+        </w:numPr>
+      </w:pPr>
+      <w:r>
+        <w:t>Make sure everything works with the authentication</w:t>
+      </w:r>
+    </w:p>
+    <w:p>
+      <w:pPr>
+        <w:pStyle w:val="ListParagraph"/>
+        <w:numPr>
+          <w:ilvl w:val="1"/>
+          <w:numId w:val="1"/>
+        </w:numPr>
+      </w:pPr>
+      <w:r>
+        <w:t xml:space="preserve">Test the CRUD operations to make sure everything works properly. </w:t>
       </w:r>
     </w:p>
     <w:p>
@@ -761,15 +745,7 @@
         </w:tabs>
       </w:pPr>
       <w:r>
-        <w:t xml:space="preserve">Set up basic styling to </w:t>
-      </w:r>
-      <w:proofErr w:type="gramStart"/>
-      <w:r>
-        <w:t>have</w:t>
-      </w:r>
-      <w:proofErr w:type="gramEnd"/>
-      <w:r>
-        <w:t xml:space="preserve"> the site be good enough to go live</w:t>
+        <w:t>Set up basic styling to have the site be good enough to go live</w:t>
       </w:r>
     </w:p>
     <w:p>
@@ -907,6 +883,7 @@
         </w:tabs>
       </w:pPr>
       <w:r>
+        <w:lastRenderedPageBreak/>
         <w:t>Add images to recipes</w:t>
       </w:r>
     </w:p>
@@ -937,7 +914,6 @@
         </w:tabs>
       </w:pPr>
       <w:r>
-        <w:lastRenderedPageBreak/>
         <w:t>Print recipes</w:t>
       </w:r>
     </w:p>
@@ -953,15 +929,7 @@
         </w:tabs>
       </w:pPr>
       <w:r>
-        <w:t xml:space="preserve">Think about deploying to another AWS environment – with a different IAM user specifically for this. This will make this project more maintainable, and open to adding other </w:t>
-      </w:r>
-      <w:proofErr w:type="gramStart"/>
-      <w:r>
-        <w:t>devs</w:t>
-      </w:r>
-      <w:proofErr w:type="gramEnd"/>
-      <w:r>
-        <w:t xml:space="preserve"> </w:t>
+        <w:t xml:space="preserve">Think about deploying to another AWS environment – with a different IAM user specifically for this. This will make this project more maintainable, and open to adding other devs </w:t>
       </w:r>
       <w:r>
         <w:rPr>
@@ -1099,28 +1067,8 @@
         </w:numPr>
       </w:pPr>
       <w:r>
-        <w:t>Pushed everything up</w:t>
-      </w:r>
-    </w:p>
-    <w:p>
-      <w:pPr>
-        <w:pStyle w:val="ListParagraph"/>
-        <w:numPr>
-          <w:ilvl w:val="0"/>
-          <w:numId w:val="2"/>
-        </w:numPr>
-      </w:pPr>
-      <w:r>
-        <w:t>Tested the API right away</w:t>
-      </w:r>
-    </w:p>
-    <w:p>
-      <w:pPr>
-        <w:rPr>
-          <w:b/>
-          <w:bCs/>
-        </w:rPr>
-      </w:pPr>
+        <w:t xml:space="preserve">ASTERIKS: There is going to be a DynamoDB/Amplify section of the programming with React course…. SO. That will be insightful, and probably change things up a little bit. </w:t>
+      </w:r>
     </w:p>
     <w:p>
       <w:pPr>
@@ -1266,6 +1214,7 @@
           <w:b/>
           <w:bCs/>
         </w:rPr>
+        <w:lastRenderedPageBreak/>
         <w:t>Instructions from GPT</w:t>
       </w:r>
       <w:r>
@@ -1289,7 +1238,6 @@
         </w:rPr>
       </w:pPr>
       <w:r>
-        <w:lastRenderedPageBreak/>
         <w:t>npm install uui</w:t>
       </w:r>
       <w:r>
@@ -1309,15 +1257,7 @@
         </w:rPr>
       </w:pPr>
       <w:r>
-        <w:t xml:space="preserve">Use the docs to use the tool, it looks super </w:t>
-      </w:r>
-      <w:proofErr w:type="gramStart"/>
-      <w:r>
-        <w:t>simple</w:t>
-      </w:r>
-      <w:proofErr w:type="gramEnd"/>
-      <w:r>
-        <w:t xml:space="preserve">. </w:t>
+        <w:t xml:space="preserve">Use the docs to use the tool, it looks super simple. </w:t>
       </w:r>
     </w:p>
     <w:p>
@@ -1330,15 +1270,7 @@
         </w:r>
       </w:hyperlink>
       <w:r>
-        <w:t xml:space="preserve"> &lt;-- This is the package from npm. It has an insane </w:t>
-      </w:r>
-      <w:proofErr w:type="gramStart"/>
-      <w:r>
-        <w:t>amount</w:t>
-      </w:r>
-      <w:proofErr w:type="gramEnd"/>
-      <w:r>
-        <w:t xml:space="preserve"> of downloads so I can only imagine it is totally safe. </w:t>
+        <w:t xml:space="preserve"> &lt;-- This is the package from npm. It has an insane amount of downloads so I can only imagine it is totally safe. </w:t>
       </w:r>
     </w:p>
     <w:p/>
@@ -1387,50 +1319,25 @@
         <w:t>There is going to need to be some kind of code to reference DynamoDB in the app.js part of the function/API</w:t>
       </w:r>
     </w:p>
-    <w:p>
-      <w:pPr>
-        <w:pStyle w:val="ListParagraph"/>
-        <w:numPr>
-          <w:ilvl w:val="0"/>
-          <w:numId w:val="2"/>
-        </w:numPr>
-      </w:pPr>
-      <w:r>
-        <w:t>MAKE ABSOLUTE SURE that the config is imported from AWS….</w:t>
-      </w:r>
-      <w:r>
-        <w:t xml:space="preserve"> ALSO!!! </w:t>
-      </w:r>
-    </w:p>
-    <w:p>
-      <w:pPr>
-        <w:pStyle w:val="ListParagraph"/>
-        <w:numPr>
-          <w:ilvl w:val="1"/>
-          <w:numId w:val="2"/>
-        </w:numPr>
-      </w:pPr>
-      <w:r>
-        <w:t xml:space="preserve">SO IMPORTANT!! DO NOT forget to go out to amplify and get the </w:t>
-      </w:r>
-      <w:proofErr w:type="spellStart"/>
-      <w:r>
-        <w:t>configuration.json</w:t>
-      </w:r>
-      <w:proofErr w:type="spellEnd"/>
-      <w:r>
-        <w:t xml:space="preserve"> file FROM the AWS console!!!!! NOTHING will work without it!!</w:t>
-      </w:r>
-    </w:p>
-    <w:p>
-      <w:pPr>
-        <w:pStyle w:val="ListParagraph"/>
-        <w:numPr>
-          <w:ilvl w:val="0"/>
-          <w:numId w:val="2"/>
-        </w:numPr>
-      </w:pPr>
-    </w:p>
+    <w:p/>
+    <w:p>
+      <w:r>
+        <w:t>Auth/Cognito Notes</w:t>
+      </w:r>
+    </w:p>
+    <w:p>
+      <w:pPr>
+        <w:pStyle w:val="ListParagraph"/>
+        <w:numPr>
+          <w:ilvl w:val="0"/>
+          <w:numId w:val="2"/>
+        </w:numPr>
+      </w:pPr>
+      <w:r>
+        <w:t>It IS possible to trigger an event on user sign up! Or so ChatGPT says…. So, on user sign up, part of the plan is going to be adding some base level categories to the user table.</w:t>
+      </w:r>
+    </w:p>
+    <w:p/>
     <w:p>
       <w:pPr>
         <w:pStyle w:val="Style1"/>
@@ -1469,6 +1376,108 @@
           <w:bCs/>
           <w:color w:val="D86DCB" w:themeColor="accent5" w:themeTint="99"/>
         </w:rPr>
+        <w:t>4/5/2025</w:t>
+      </w:r>
+    </w:p>
+    <w:p>
+      <w:r>
+        <w:t>Switching gears today. Working on Wireframing and database design</w:t>
+      </w:r>
+    </w:p>
+    <w:p>
+      <w:pPr>
+        <w:pStyle w:val="ListParagraph"/>
+        <w:numPr>
+          <w:ilvl w:val="0"/>
+          <w:numId w:val="2"/>
+        </w:numPr>
+      </w:pPr>
+      <w:r>
+        <w:t>Writing out paper wireframes</w:t>
+      </w:r>
+    </w:p>
+    <w:p>
+      <w:pPr>
+        <w:pStyle w:val="ListParagraph"/>
+        <w:numPr>
+          <w:ilvl w:val="0"/>
+          <w:numId w:val="2"/>
+        </w:numPr>
+      </w:pPr>
+      <w:r>
+        <w:t>Configuring database design ideas</w:t>
+      </w:r>
+    </w:p>
+    <w:p>
+      <w:pPr>
+        <w:pStyle w:val="ListParagraph"/>
+        <w:numPr>
+          <w:ilvl w:val="0"/>
+          <w:numId w:val="2"/>
+        </w:numPr>
+      </w:pPr>
+      <w:r>
+        <w:t>Starting to mock in Figma</w:t>
+      </w:r>
+    </w:p>
+    <w:p>
+      <w:pPr>
+        <w:pStyle w:val="ListParagraph"/>
+        <w:numPr>
+          <w:ilvl w:val="0"/>
+          <w:numId w:val="2"/>
+        </w:numPr>
+      </w:pPr>
+      <w:r>
+        <w:t>Working on mock logo</w:t>
+      </w:r>
+    </w:p>
+    <w:p>
+      <w:pPr>
+        <w:pStyle w:val="ListParagraph"/>
+        <w:numPr>
+          <w:ilvl w:val="0"/>
+          <w:numId w:val="2"/>
+        </w:numPr>
+      </w:pPr>
+      <w:r>
+        <w:t>Working on picking colors</w:t>
+      </w:r>
+    </w:p>
+    <w:p>
+      <w:pPr>
+        <w:pStyle w:val="ListParagraph"/>
+        <w:numPr>
+          <w:ilvl w:val="0"/>
+          <w:numId w:val="2"/>
+        </w:numPr>
+      </w:pPr>
+      <w:r>
+        <w:t>Compiling list of tech stack, database design, and color choices (easy grab)</w:t>
+      </w:r>
+    </w:p>
+    <w:p>
+      <w:pPr>
+        <w:rPr>
+          <w:b/>
+          <w:bCs/>
+        </w:rPr>
+      </w:pPr>
+    </w:p>
+    <w:p>
+      <w:pPr>
+        <w:rPr>
+          <w:b/>
+          <w:bCs/>
+          <w:color w:val="D86DCB" w:themeColor="accent5" w:themeTint="99"/>
+        </w:rPr>
+      </w:pPr>
+      <w:r>
+        <w:rPr>
+          <w:b/>
+          <w:bCs/>
+          <w:color w:val="D86DCB" w:themeColor="accent5" w:themeTint="99"/>
+        </w:rPr>
         <w:t>4/4/2025</w:t>
       </w:r>
     </w:p>
@@ -1486,6 +1495,7 @@
         </w:numPr>
       </w:pPr>
       <w:r>
+        <w:lastRenderedPageBreak/>
         <w:t>A rework of yesterdays work. I learned a lot yesterday, but I need to get some data cracked out of the database…</w:t>
       </w:r>
     </w:p>
@@ -1510,15 +1520,7 @@
         </w:numPr>
       </w:pPr>
       <w:r>
-        <w:t xml:space="preserve">Check the Cloud for </w:t>
-      </w:r>
-      <w:proofErr w:type="spellStart"/>
-      <w:r>
-        <w:t>devs</w:t>
-      </w:r>
-      <w:proofErr w:type="spellEnd"/>
-      <w:r>
-        <w:t xml:space="preserve"> class notes</w:t>
+        <w:t>Check the Cloud for devs class notes</w:t>
       </w:r>
     </w:p>
     <w:p>
@@ -1595,6 +1597,25 @@
     </w:p>
     <w:p>
       <w:pPr>
+        <w:pStyle w:val="ListParagraph"/>
+        <w:numPr>
+          <w:ilvl w:val="0"/>
+          <w:numId w:val="2"/>
+        </w:numPr>
+      </w:pPr>
+      <w:r>
+        <w:rPr>
+          <w:b/>
+          <w:bCs/>
+        </w:rPr>
+        <w:t xml:space="preserve">NOTE: </w:t>
+      </w:r>
+      <w:r>
+        <w:t xml:space="preserve">Nothing is working. For development tomorrow, start with the crypto app project that already works…. In this way, some troubleshooting can be done. I have no idea what’s going on with this setup but I am tired and frustrated. </w:t>
+      </w:r>
+    </w:p>
+    <w:p>
+      <w:pPr>
         <w:rPr>
           <w:b/>
           <w:bCs/>
@@ -1632,7 +1653,6 @@
         </w:numPr>
       </w:pPr>
       <w:r>
-        <w:lastRenderedPageBreak/>
         <w:t xml:space="preserve">Get the DynamoDB database connected with the React application through Lambda and API gateway. </w:t>
       </w:r>
     </w:p>

</xml_diff>

<commit_message>
added a UI sandbox to the repo
</commit_message>
<xml_diff>
--- a/Instruction Set.docx
+++ b/Instruction Set.docx
@@ -11,18 +11,27 @@
         </w:rPr>
       </w:pPr>
       <w:bookmarkStart w:id="0" w:name="_Toc193698247"/>
+      <w:proofErr w:type="spellStart"/>
       <w:r>
         <w:rPr>
           <w:sz w:val="44"/>
           <w:szCs w:val="44"/>
         </w:rPr>
-        <w:t xml:space="preserve">MyCookbook </w:t>
-      </w:r>
+        <w:t>MyCookbook</w:t>
+      </w:r>
+      <w:proofErr w:type="spellEnd"/>
       <w:r>
         <w:rPr>
           <w:sz w:val="44"/>
           <w:szCs w:val="44"/>
         </w:rPr>
+        <w:t xml:space="preserve"> </w:t>
+      </w:r>
+      <w:r>
+        <w:rPr>
+          <w:sz w:val="44"/>
+          <w:szCs w:val="44"/>
+        </w:rPr>
         <w:t>Development Roadmap</w:t>
       </w:r>
       <w:bookmarkEnd w:id="0"/>
@@ -61,10 +70,18 @@
         <w:t xml:space="preserve">This application is slightly uncharted territory in a lot of ways… take 1 step at a </w:t>
       </w:r>
       <w:r>
-        <w:t>time and focus on 1 component at a time,</w:t>
-      </w:r>
-      <w:r>
-        <w:t xml:space="preserve"> and try not to get overwhelmed</w:t>
+        <w:t xml:space="preserve">time and focus on 1 component at a </w:t>
+      </w:r>
+      <w:proofErr w:type="gramStart"/>
+      <w:r>
+        <w:t>time,</w:t>
+      </w:r>
+      <w:r>
+        <w:t xml:space="preserve"> and</w:t>
+      </w:r>
+      <w:proofErr w:type="gramEnd"/>
+      <w:r>
+        <w:t xml:space="preserve"> try not to get overwhelmed</w:t>
       </w:r>
       <w:r>
         <w:t xml:space="preserve"> by thinking about every component at once</w:t>
@@ -82,7 +99,23 @@
         </w:numPr>
       </w:pPr>
       <w:r>
-        <w:t>Past projects can be guides (my old React portfolio, old mycookbook PHP app, etc)</w:t>
+        <w:t xml:space="preserve">Past projects can be guides (my old React portfolio, old </w:t>
+      </w:r>
+      <w:proofErr w:type="spellStart"/>
+      <w:r>
+        <w:t>mycookbook</w:t>
+      </w:r>
+      <w:proofErr w:type="spellEnd"/>
+      <w:r>
+        <w:t xml:space="preserve"> PHP app, </w:t>
+      </w:r>
+      <w:proofErr w:type="spellStart"/>
+      <w:r>
+        <w:t>etc</w:t>
+      </w:r>
+      <w:proofErr w:type="spellEnd"/>
+      <w:r>
+        <w:t>)</w:t>
       </w:r>
     </w:p>
     <w:p>
@@ -278,7 +311,15 @@
         </w:numPr>
       </w:pPr>
       <w:r>
-        <w:t>Mock out navigation and a header with authorization applied (What is in the header??? Depends on if a user is logged in!!)</w:t>
+        <w:t xml:space="preserve">Mock out navigation and a header with authorization applied (What is in the header??? Depends on </w:t>
+      </w:r>
+      <w:proofErr w:type="gramStart"/>
+      <w:r>
+        <w:t>if</w:t>
+      </w:r>
+      <w:proofErr w:type="gramEnd"/>
+      <w:r>
+        <w:t xml:space="preserve"> a user is logged in!!)</w:t>
       </w:r>
     </w:p>
     <w:p>
@@ -745,7 +786,15 @@
         </w:tabs>
       </w:pPr>
       <w:r>
-        <w:t>Set up basic styling to have the site be good enough to go live</w:t>
+        <w:t xml:space="preserve">Set up basic styling to </w:t>
+      </w:r>
+      <w:proofErr w:type="gramStart"/>
+      <w:r>
+        <w:t>have</w:t>
+      </w:r>
+      <w:proofErr w:type="gramEnd"/>
+      <w:r>
+        <w:t xml:space="preserve"> the site be good enough to go live</w:t>
       </w:r>
     </w:p>
     <w:p>
@@ -929,7 +978,15 @@
         </w:tabs>
       </w:pPr>
       <w:r>
-        <w:t xml:space="preserve">Think about deploying to another AWS environment – with a different IAM user specifically for this. This will make this project more maintainable, and open to adding other devs </w:t>
+        <w:t xml:space="preserve">Think about deploying to another AWS environment – with a different IAM user specifically for this. This will make this project more maintainable, and open to adding other </w:t>
+      </w:r>
+      <w:proofErr w:type="gramStart"/>
+      <w:r>
+        <w:t>devs</w:t>
+      </w:r>
+      <w:proofErr w:type="gramEnd"/>
+      <w:r>
+        <w:t xml:space="preserve"> </w:t>
       </w:r>
       <w:r>
         <w:rPr>
@@ -1067,7 +1124,15 @@
         </w:numPr>
       </w:pPr>
       <w:r>
-        <w:t xml:space="preserve">ASTERIKS: There is going to be a DynamoDB/Amplify section of the programming with React course…. SO. That will be insightful, and probably change things up a little bit. </w:t>
+        <w:t xml:space="preserve">ASTERIKS: There is going to be a DynamoDB/Amplify section of the programming with React course…. SO. That will be </w:t>
+      </w:r>
+      <w:proofErr w:type="gramStart"/>
+      <w:r>
+        <w:t>insightful, and</w:t>
+      </w:r>
+      <w:proofErr w:type="gramEnd"/>
+      <w:r>
+        <w:t xml:space="preserve"> probably change things up a little bit. </w:t>
       </w:r>
     </w:p>
     <w:p>
@@ -1257,7 +1322,15 @@
         </w:rPr>
       </w:pPr>
       <w:r>
-        <w:t xml:space="preserve">Use the docs to use the tool, it looks super simple. </w:t>
+        <w:t xml:space="preserve">Use the docs to use the tool, it looks super </w:t>
+      </w:r>
+      <w:proofErr w:type="gramStart"/>
+      <w:r>
+        <w:t>simple</w:t>
+      </w:r>
+      <w:proofErr w:type="gramEnd"/>
+      <w:r>
+        <w:t xml:space="preserve">. </w:t>
       </w:r>
     </w:p>
     <w:p>
@@ -1270,7 +1343,15 @@
         </w:r>
       </w:hyperlink>
       <w:r>
-        <w:t xml:space="preserve"> &lt;-- This is the package from npm. It has an insane amount of downloads so I can only imagine it is totally safe. </w:t>
+        <w:t xml:space="preserve"> &lt;-- This is the package from npm. It has an insane </w:t>
+      </w:r>
+      <w:proofErr w:type="gramStart"/>
+      <w:r>
+        <w:t>amount</w:t>
+      </w:r>
+      <w:proofErr w:type="gramEnd"/>
+      <w:r>
+        <w:t xml:space="preserve"> of downloads so I can only imagine it is totally safe. </w:t>
       </w:r>
     </w:p>
     <w:p/>
@@ -1321,7 +1402,19 @@
     </w:p>
     <w:p/>
     <w:p>
-      <w:r>
+      <w:pPr>
+        <w:rPr>
+          <w:b/>
+          <w:bCs/>
+          <w:color w:val="D86DCB" w:themeColor="accent5" w:themeTint="99"/>
+        </w:rPr>
+      </w:pPr>
+      <w:r>
+        <w:rPr>
+          <w:b/>
+          <w:bCs/>
+          <w:color w:val="D86DCB" w:themeColor="accent5" w:themeTint="99"/>
+        </w:rPr>
         <w:t>Auth/Cognito Notes</w:t>
       </w:r>
     </w:p>
@@ -1391,8 +1484,14 @@
           <w:ilvl w:val="0"/>
           <w:numId w:val="2"/>
         </w:numPr>
-      </w:pPr>
-      <w:r>
+        <w:rPr>
+          <w:strike/>
+        </w:rPr>
+      </w:pPr>
+      <w:r>
+        <w:rPr>
+          <w:strike/>
+        </w:rPr>
         <w:t>Writing out paper wireframes</w:t>
       </w:r>
     </w:p>
@@ -1403,8 +1502,14 @@
           <w:ilvl w:val="0"/>
           <w:numId w:val="2"/>
         </w:numPr>
-      </w:pPr>
-      <w:r>
+        <w:rPr>
+          <w:strike/>
+        </w:rPr>
+      </w:pPr>
+      <w:r>
+        <w:rPr>
+          <w:strike/>
+        </w:rPr>
         <w:t>Configuring database design ideas</w:t>
       </w:r>
     </w:p>
@@ -1451,12 +1556,30 @@
           <w:ilvl w:val="0"/>
           <w:numId w:val="2"/>
         </w:numPr>
-      </w:pPr>
-      <w:r>
+        <w:rPr>
+          <w:strike/>
+        </w:rPr>
+      </w:pPr>
+      <w:r>
+        <w:rPr>
+          <w:strike/>
+        </w:rPr>
         <w:t>Compiling list of tech stack, database design, and color choices (easy grab)</w:t>
       </w:r>
     </w:p>
     <w:p>
+      <w:r>
+        <w:rPr>
+          <w:b/>
+          <w:bCs/>
+        </w:rPr>
+        <w:t xml:space="preserve">NOTE: </w:t>
+      </w:r>
+      <w:r>
+        <w:t xml:space="preserve">At end of workday…. LOL I really am not getting an insane amount of my goals done! This research process is REALLY hard to estimate the time it will take. </w:t>
+      </w:r>
+    </w:p>
+    <w:p>
       <w:pPr>
         <w:rPr>
           <w:b/>
@@ -1478,6 +1601,7 @@
           <w:bCs/>
           <w:color w:val="D86DCB" w:themeColor="accent5" w:themeTint="99"/>
         </w:rPr>
+        <w:lastRenderedPageBreak/>
         <w:t>4/4/2025</w:t>
       </w:r>
     </w:p>
@@ -1495,7 +1619,6 @@
         </w:numPr>
       </w:pPr>
       <w:r>
-        <w:lastRenderedPageBreak/>
         <w:t>A rework of yesterdays work. I learned a lot yesterday, but I need to get some data cracked out of the database…</w:t>
       </w:r>
     </w:p>
@@ -1520,7 +1643,15 @@
         </w:numPr>
       </w:pPr>
       <w:r>
-        <w:t>Check the Cloud for devs class notes</w:t>
+        <w:t xml:space="preserve">Check the Cloud for </w:t>
+      </w:r>
+      <w:proofErr w:type="spellStart"/>
+      <w:r>
+        <w:t>devs</w:t>
+      </w:r>
+      <w:proofErr w:type="spellEnd"/>
+      <w:r>
+        <w:t xml:space="preserve"> class notes</w:t>
       </w:r>
     </w:p>
     <w:p>
@@ -1611,7 +1742,15 @@
         <w:t xml:space="preserve">NOTE: </w:t>
       </w:r>
       <w:r>
-        <w:t xml:space="preserve">Nothing is working. For development tomorrow, start with the crypto app project that already works…. In this way, some troubleshooting can be done. I have no idea what’s going on with this setup but I am tired and frustrated. </w:t>
+        <w:t xml:space="preserve">Nothing is working. For development tomorrow, start with the crypto app project that already works…. In this way, some troubleshooting can be done. I have no idea what’s going on with this </w:t>
+      </w:r>
+      <w:proofErr w:type="gramStart"/>
+      <w:r>
+        <w:t>setup</w:t>
+      </w:r>
+      <w:proofErr w:type="gramEnd"/>
+      <w:r>
+        <w:t xml:space="preserve"> but I am tired and frustrated. </w:t>
       </w:r>
     </w:p>
     <w:p>

</xml_diff>

<commit_message>
added some instructions to the instruction set
</commit_message>
<xml_diff>
--- a/Instruction Set.docx
+++ b/Instruction Set.docx
@@ -11,27 +11,18 @@
         </w:rPr>
       </w:pPr>
       <w:bookmarkStart w:id="0" w:name="_Toc193698247"/>
-      <w:proofErr w:type="spellStart"/>
       <w:r>
         <w:rPr>
           <w:sz w:val="44"/>
           <w:szCs w:val="44"/>
         </w:rPr>
-        <w:t>MyCookbook</w:t>
-      </w:r>
-      <w:proofErr w:type="spellEnd"/>
+        <w:t xml:space="preserve">MyCookbook </w:t>
+      </w:r>
       <w:r>
         <w:rPr>
           <w:sz w:val="44"/>
           <w:szCs w:val="44"/>
         </w:rPr>
-        <w:t xml:space="preserve"> </w:t>
-      </w:r>
-      <w:r>
-        <w:rPr>
-          <w:sz w:val="44"/>
-          <w:szCs w:val="44"/>
-        </w:rPr>
         <w:t>Development Roadmap</w:t>
       </w:r>
       <w:bookmarkEnd w:id="0"/>
@@ -70,18 +61,10 @@
         <w:t xml:space="preserve">This application is slightly uncharted territory in a lot of ways… take 1 step at a </w:t>
       </w:r>
       <w:r>
-        <w:t xml:space="preserve">time and focus on 1 component at a </w:t>
-      </w:r>
-      <w:proofErr w:type="gramStart"/>
-      <w:r>
-        <w:t>time,</w:t>
-      </w:r>
-      <w:r>
-        <w:t xml:space="preserve"> and</w:t>
-      </w:r>
-      <w:proofErr w:type="gramEnd"/>
-      <w:r>
-        <w:t xml:space="preserve"> try not to get overwhelmed</w:t>
+        <w:t>time and focus on 1 component at a time,</w:t>
+      </w:r>
+      <w:r>
+        <w:t xml:space="preserve"> and try not to get overwhelmed</w:t>
       </w:r>
       <w:r>
         <w:t xml:space="preserve"> by thinking about every component at once</w:t>
@@ -99,23 +82,7 @@
         </w:numPr>
       </w:pPr>
       <w:r>
-        <w:t xml:space="preserve">Past projects can be guides (my old React portfolio, old </w:t>
-      </w:r>
-      <w:proofErr w:type="spellStart"/>
-      <w:r>
-        <w:t>mycookbook</w:t>
-      </w:r>
-      <w:proofErr w:type="spellEnd"/>
-      <w:r>
-        <w:t xml:space="preserve"> PHP app, </w:t>
-      </w:r>
-      <w:proofErr w:type="spellStart"/>
-      <w:r>
-        <w:t>etc</w:t>
-      </w:r>
-      <w:proofErr w:type="spellEnd"/>
-      <w:r>
-        <w:t>)</w:t>
+        <w:t>Past projects can be guides (my old React portfolio, old mycookbook PHP app, etc)</w:t>
       </w:r>
     </w:p>
     <w:p>
@@ -311,15 +278,7 @@
         </w:numPr>
       </w:pPr>
       <w:r>
-        <w:t xml:space="preserve">Mock out navigation and a header with authorization applied (What is in the header??? Depends on </w:t>
-      </w:r>
-      <w:proofErr w:type="gramStart"/>
-      <w:r>
-        <w:t>if</w:t>
-      </w:r>
-      <w:proofErr w:type="gramEnd"/>
-      <w:r>
-        <w:t xml:space="preserve"> a user is logged in!!)</w:t>
+        <w:t>Mock out navigation and a header with authorization applied (What is in the header??? Depends on if a user is logged in!!)</w:t>
       </w:r>
     </w:p>
     <w:p>
@@ -786,15 +745,7 @@
         </w:tabs>
       </w:pPr>
       <w:r>
-        <w:t xml:space="preserve">Set up basic styling to </w:t>
-      </w:r>
-      <w:proofErr w:type="gramStart"/>
-      <w:r>
-        <w:t>have</w:t>
-      </w:r>
-      <w:proofErr w:type="gramEnd"/>
-      <w:r>
-        <w:t xml:space="preserve"> the site be good enough to go live</w:t>
+        <w:t>Set up basic styling to have the site be good enough to go live</w:t>
       </w:r>
     </w:p>
     <w:p>
@@ -978,15 +929,7 @@
         </w:tabs>
       </w:pPr>
       <w:r>
-        <w:t xml:space="preserve">Think about deploying to another AWS environment – with a different IAM user specifically for this. This will make this project more maintainable, and open to adding other </w:t>
-      </w:r>
-      <w:proofErr w:type="gramStart"/>
-      <w:r>
-        <w:t>devs</w:t>
-      </w:r>
-      <w:proofErr w:type="gramEnd"/>
-      <w:r>
-        <w:t xml:space="preserve"> </w:t>
+        <w:t xml:space="preserve">Think about deploying to another AWS environment – with a different IAM user specifically for this. This will make this project more maintainable, and open to adding other devs </w:t>
       </w:r>
       <w:r>
         <w:rPr>
@@ -1124,15 +1067,7 @@
         </w:numPr>
       </w:pPr>
       <w:r>
-        <w:t xml:space="preserve">ASTERIKS: There is going to be a DynamoDB/Amplify section of the programming with React course…. SO. That will be </w:t>
-      </w:r>
-      <w:proofErr w:type="gramStart"/>
-      <w:r>
-        <w:t>insightful, and</w:t>
-      </w:r>
-      <w:proofErr w:type="gramEnd"/>
-      <w:r>
-        <w:t xml:space="preserve"> probably change things up a little bit. </w:t>
+        <w:t xml:space="preserve">ASTERIKS: There is going to be a DynamoDB/Amplify section of the programming with React course…. SO. That will be insightful, and probably change things up a little bit. </w:t>
       </w:r>
     </w:p>
     <w:p>
@@ -1322,15 +1257,7 @@
         </w:rPr>
       </w:pPr>
       <w:r>
-        <w:t xml:space="preserve">Use the docs to use the tool, it looks super </w:t>
-      </w:r>
-      <w:proofErr w:type="gramStart"/>
-      <w:r>
-        <w:t>simple</w:t>
-      </w:r>
-      <w:proofErr w:type="gramEnd"/>
-      <w:r>
-        <w:t xml:space="preserve">. </w:t>
+        <w:t xml:space="preserve">Use the docs to use the tool, it looks super simple. </w:t>
       </w:r>
     </w:p>
     <w:p>
@@ -1343,15 +1270,7 @@
         </w:r>
       </w:hyperlink>
       <w:r>
-        <w:t xml:space="preserve"> &lt;-- This is the package from npm. It has an insane </w:t>
-      </w:r>
-      <w:proofErr w:type="gramStart"/>
-      <w:r>
-        <w:t>amount</w:t>
-      </w:r>
-      <w:proofErr w:type="gramEnd"/>
-      <w:r>
-        <w:t xml:space="preserve"> of downloads so I can only imagine it is totally safe. </w:t>
+        <w:t xml:space="preserve"> &lt;-- This is the package from npm. It has an insane amount of downloads so I can only imagine it is totally safe. </w:t>
       </w:r>
     </w:p>
     <w:p/>
@@ -1429,6 +1348,150 @@
       <w:r>
         <w:t>It IS possible to trigger an event on user sign up! Or so ChatGPT says…. So, on user sign up, part of the plan is going to be adding some base level categories to the user table.</w:t>
       </w:r>
+    </w:p>
+    <w:p/>
+    <w:p>
+      <w:pPr>
+        <w:rPr>
+          <w:b/>
+          <w:bCs/>
+        </w:rPr>
+      </w:pPr>
+      <w:r>
+        <w:rPr>
+          <w:b/>
+          <w:bCs/>
+        </w:rPr>
+        <w:t>WEEKS LEFT WORK:</w:t>
+      </w:r>
+      <w:r>
+        <w:rPr>
+          <w:b/>
+          <w:bCs/>
+        </w:rPr>
+        <w:t xml:space="preserve"> 5 </w:t>
+      </w:r>
+      <w:r>
+        <w:rPr>
+          <mc:AlternateContent>
+            <mc:Choice Requires="w16se"/>
+            <mc:Fallback>
+              <w:rFonts w:ascii="Segoe UI Emoji" w:eastAsia="Segoe UI Emoji" w:hAnsi="Segoe UI Emoji" w:cs="Segoe UI Emoji"/>
+            </mc:Fallback>
+          </mc:AlternateContent>
+          <w:b/>
+          <w:bCs/>
+        </w:rPr>
+        <mc:AlternateContent>
+          <mc:Choice Requires="w16se">
+            <w16se:symEx w16se:font="Segoe UI Emoji" w16se:char="2639"/>
+          </mc:Choice>
+          <mc:Fallback>
+            <w:t>☹</w:t>
+          </mc:Fallback>
+        </mc:AlternateContent>
+      </w:r>
+      <w:r>
+        <w:rPr>
+          <w:b/>
+          <w:bCs/>
+        </w:rPr>
+        <w:t xml:space="preserve"> AHHH WOW THAT ISN’T MUCH TIME!!</w:t>
+      </w:r>
+    </w:p>
+    <w:p>
+      <w:pPr>
+        <w:pStyle w:val="ListParagraph"/>
+        <w:numPr>
+          <w:ilvl w:val="0"/>
+          <w:numId w:val="4"/>
+        </w:numPr>
+        <w:rPr>
+          <w:b/>
+          <w:bCs/>
+        </w:rPr>
+      </w:pPr>
+      <w:r>
+        <w:t>Wireframing. Pay attention to the React BrowserRouter lectures. Get some working UI models put together. Need to get this all figured out to make things smooth!</w:t>
+      </w:r>
+    </w:p>
+    <w:p>
+      <w:pPr>
+        <w:pStyle w:val="ListParagraph"/>
+        <w:numPr>
+          <w:ilvl w:val="0"/>
+          <w:numId w:val="4"/>
+        </w:numPr>
+        <w:rPr>
+          <w:b/>
+          <w:bCs/>
+        </w:rPr>
+      </w:pPr>
+      <w:r>
+        <w:t xml:space="preserve">Do the React DynamoDB lectures early. If in Next.JS, try to mock in Vite. Get CRUD operations working for the sandbox environments. </w:t>
+      </w:r>
+      <w:r>
+        <w:t xml:space="preserve">Remember there isn’t much time left in the courses, so get flying on this!!!! </w:t>
+      </w:r>
+      <w:r>
+        <w:t xml:space="preserve">Make sure everything works and that it can all be assembled. </w:t>
+      </w:r>
+    </w:p>
+    <w:p>
+      <w:pPr>
+        <w:pStyle w:val="ListParagraph"/>
+        <w:numPr>
+          <w:ilvl w:val="0"/>
+          <w:numId w:val="4"/>
+        </w:numPr>
+        <w:rPr>
+          <w:b/>
+          <w:bCs/>
+        </w:rPr>
+      </w:pPr>
+      <w:r>
+        <w:t>Do final prototyping, and start building the actual application. Get a lot of the heavy lifting done, like the functionality. DO NOT focus in on style so much</w:t>
+      </w:r>
+    </w:p>
+    <w:p>
+      <w:pPr>
+        <w:pStyle w:val="ListParagraph"/>
+        <w:numPr>
+          <w:ilvl w:val="0"/>
+          <w:numId w:val="4"/>
+        </w:numPr>
+        <w:rPr>
+          <w:b/>
+          <w:bCs/>
+        </w:rPr>
+      </w:pPr>
+      <w:r>
+        <w:t>Finish the websites functionality, and get either close to or completely finished with the styling</w:t>
+      </w:r>
+    </w:p>
+    <w:p>
+      <w:pPr>
+        <w:pStyle w:val="ListParagraph"/>
+        <w:numPr>
+          <w:ilvl w:val="0"/>
+          <w:numId w:val="4"/>
+        </w:numPr>
+        <w:rPr>
+          <w:b/>
+          <w:bCs/>
+        </w:rPr>
+      </w:pPr>
+      <w:r>
+        <w:t xml:space="preserve">Do any touch ups and make a final report. Test the application. This week is also going to be chock full of work from other classes so it is vital that there isn’t much to do left. </w:t>
+      </w:r>
+    </w:p>
+    <w:p>
+      <w:pPr>
+        <w:rPr>
+          <w:b/>
+          <w:bCs/>
+        </w:rPr>
+      </w:pPr>
     </w:p>
     <w:p/>
     <w:p>
@@ -1444,6 +1507,7 @@
           <w:sz w:val="44"/>
           <w:szCs w:val="44"/>
         </w:rPr>
+        <w:lastRenderedPageBreak/>
         <w:t>Daily Workflows</w:t>
       </w:r>
     </w:p>
@@ -1469,6 +1533,84 @@
           <w:bCs/>
           <w:color w:val="D86DCB" w:themeColor="accent5" w:themeTint="99"/>
         </w:rPr>
+        <w:t>4/6/2025</w:t>
+      </w:r>
+    </w:p>
+    <w:p>
+      <w:r>
+        <w:t xml:space="preserve">Wireframing. Work out the color scheme, and also the mock site design components. </w:t>
+      </w:r>
+    </w:p>
+    <w:p>
+      <w:pPr>
+        <w:pStyle w:val="ListParagraph"/>
+        <w:numPr>
+          <w:ilvl w:val="0"/>
+          <w:numId w:val="2"/>
+        </w:numPr>
+      </w:pPr>
+      <w:r>
+        <w:t>Color</w:t>
+      </w:r>
+    </w:p>
+    <w:p>
+      <w:pPr>
+        <w:pStyle w:val="ListParagraph"/>
+        <w:numPr>
+          <w:ilvl w:val="0"/>
+          <w:numId w:val="2"/>
+        </w:numPr>
+      </w:pPr>
+      <w:r>
+        <w:t>Figma designs</w:t>
+      </w:r>
+    </w:p>
+    <w:p>
+      <w:pPr>
+        <w:pStyle w:val="ListParagraph"/>
+        <w:numPr>
+          <w:ilvl w:val="0"/>
+          <w:numId w:val="2"/>
+        </w:numPr>
+      </w:pPr>
+      <w:r>
+        <w:t>Logo design?</w:t>
+      </w:r>
+    </w:p>
+    <w:p>
+      <w:pPr>
+        <w:pStyle w:val="ListParagraph"/>
+        <w:numPr>
+          <w:ilvl w:val="0"/>
+          <w:numId w:val="2"/>
+        </w:numPr>
+      </w:pPr>
+      <w:r>
+        <w:t>Mock some proto UI code as well if there is time. (should have started WAY earlier)</w:t>
+      </w:r>
+    </w:p>
+    <w:p>
+      <w:pPr>
+        <w:rPr>
+          <w:b/>
+          <w:bCs/>
+        </w:rPr>
+      </w:pPr>
+    </w:p>
+    <w:p>
+      <w:pPr>
+        <w:rPr>
+          <w:b/>
+          <w:bCs/>
+          <w:color w:val="D86DCB" w:themeColor="accent5" w:themeTint="99"/>
+        </w:rPr>
+      </w:pPr>
+      <w:r>
+        <w:rPr>
+          <w:b/>
+          <w:bCs/>
+          <w:color w:val="D86DCB" w:themeColor="accent5" w:themeTint="99"/>
+        </w:rPr>
         <w:t>4/5/2025</w:t>
       </w:r>
     </w:p>
@@ -1601,116 +1743,108 @@
           <w:bCs/>
           <w:color w:val="D86DCB" w:themeColor="accent5" w:themeTint="99"/>
         </w:rPr>
+        <w:t>4/4/2025</w:t>
+      </w:r>
+    </w:p>
+    <w:p>
+      <w:r>
+        <w:t>Here is a breakdown of the goals I have for this evening, working from 7:45PM – 11:45PM</w:t>
+      </w:r>
+    </w:p>
+    <w:p>
+      <w:pPr>
+        <w:pStyle w:val="ListParagraph"/>
+        <w:numPr>
+          <w:ilvl w:val="0"/>
+          <w:numId w:val="2"/>
+        </w:numPr>
+      </w:pPr>
+      <w:r>
+        <w:t>A rework of yesterdays work. I learned a lot yesterday, but I need to get some data cracked out of the database…</w:t>
+      </w:r>
+    </w:p>
+    <w:p>
+      <w:pPr>
+        <w:pStyle w:val="ListParagraph"/>
+        <w:numPr>
+          <w:ilvl w:val="1"/>
+          <w:numId w:val="2"/>
+        </w:numPr>
+      </w:pPr>
+      <w:r>
+        <w:t>Work on the DynamoDB database and just GETTING data out of it</w:t>
+      </w:r>
+    </w:p>
+    <w:p>
+      <w:pPr>
+        <w:pStyle w:val="ListParagraph"/>
+        <w:numPr>
+          <w:ilvl w:val="2"/>
+          <w:numId w:val="2"/>
+        </w:numPr>
+      </w:pPr>
+      <w:r>
+        <w:t>Check the Cloud for devs class notes</w:t>
+      </w:r>
+    </w:p>
+    <w:p>
+      <w:pPr>
+        <w:pStyle w:val="ListParagraph"/>
+        <w:numPr>
+          <w:ilvl w:val="2"/>
+          <w:numId w:val="2"/>
+        </w:numPr>
+      </w:pPr>
+      <w:r>
+        <w:t>Check out the old AWS database from that class</w:t>
+      </w:r>
+    </w:p>
+    <w:p>
+      <w:pPr>
+        <w:pStyle w:val="ListParagraph"/>
+        <w:numPr>
+          <w:ilvl w:val="1"/>
+          <w:numId w:val="2"/>
+        </w:numPr>
+      </w:pPr>
+      <w:r>
+        <w:t>May need to refactor/restart and bomb the current sandbox… the code might be corrupted</w:t>
+      </w:r>
+    </w:p>
+    <w:p>
+      <w:pPr>
+        <w:pStyle w:val="ListParagraph"/>
+        <w:numPr>
+          <w:ilvl w:val="0"/>
+          <w:numId w:val="2"/>
+        </w:numPr>
+      </w:pPr>
+      <w:r>
+        <w:t>If there is time, take a look at wireframing…</w:t>
+      </w:r>
+    </w:p>
+    <w:p>
+      <w:pPr>
+        <w:pStyle w:val="ListParagraph"/>
+        <w:numPr>
+          <w:ilvl w:val="1"/>
+          <w:numId w:val="2"/>
+        </w:numPr>
+      </w:pPr>
+      <w:r>
+        <w:t>Pages</w:t>
+      </w:r>
+    </w:p>
+    <w:p>
+      <w:pPr>
+        <w:pStyle w:val="ListParagraph"/>
+        <w:numPr>
+          <w:ilvl w:val="1"/>
+          <w:numId w:val="2"/>
+        </w:numPr>
+      </w:pPr>
+      <w:r>
         <w:lastRenderedPageBreak/>
-        <w:t>4/4/2025</w:t>
-      </w:r>
-    </w:p>
-    <w:p>
-      <w:r>
-        <w:t>Here is a breakdown of the goals I have for this evening, working from 7:45PM – 11:45PM</w:t>
-      </w:r>
-    </w:p>
-    <w:p>
-      <w:pPr>
-        <w:pStyle w:val="ListParagraph"/>
-        <w:numPr>
-          <w:ilvl w:val="0"/>
-          <w:numId w:val="2"/>
-        </w:numPr>
-      </w:pPr>
-      <w:r>
-        <w:t>A rework of yesterdays work. I learned a lot yesterday, but I need to get some data cracked out of the database…</w:t>
-      </w:r>
-    </w:p>
-    <w:p>
-      <w:pPr>
-        <w:pStyle w:val="ListParagraph"/>
-        <w:numPr>
-          <w:ilvl w:val="1"/>
-          <w:numId w:val="2"/>
-        </w:numPr>
-      </w:pPr>
-      <w:r>
-        <w:t>Work on the DynamoDB database and just GETTING data out of it</w:t>
-      </w:r>
-    </w:p>
-    <w:p>
-      <w:pPr>
-        <w:pStyle w:val="ListParagraph"/>
-        <w:numPr>
-          <w:ilvl w:val="2"/>
-          <w:numId w:val="2"/>
-        </w:numPr>
-      </w:pPr>
-      <w:r>
-        <w:t xml:space="preserve">Check the Cloud for </w:t>
-      </w:r>
-      <w:proofErr w:type="spellStart"/>
-      <w:r>
-        <w:t>devs</w:t>
-      </w:r>
-      <w:proofErr w:type="spellEnd"/>
-      <w:r>
-        <w:t xml:space="preserve"> class notes</w:t>
-      </w:r>
-    </w:p>
-    <w:p>
-      <w:pPr>
-        <w:pStyle w:val="ListParagraph"/>
-        <w:numPr>
-          <w:ilvl w:val="2"/>
-          <w:numId w:val="2"/>
-        </w:numPr>
-      </w:pPr>
-      <w:r>
-        <w:t>Check out the old AWS database from that class</w:t>
-      </w:r>
-    </w:p>
-    <w:p>
-      <w:pPr>
-        <w:pStyle w:val="ListParagraph"/>
-        <w:numPr>
-          <w:ilvl w:val="1"/>
-          <w:numId w:val="2"/>
-        </w:numPr>
-      </w:pPr>
-      <w:r>
-        <w:t>May need to refactor/restart and bomb the current sandbox… the code might be corrupted</w:t>
-      </w:r>
-    </w:p>
-    <w:p>
-      <w:pPr>
-        <w:pStyle w:val="ListParagraph"/>
-        <w:numPr>
-          <w:ilvl w:val="0"/>
-          <w:numId w:val="2"/>
-        </w:numPr>
-      </w:pPr>
-      <w:r>
-        <w:t>If there is time, take a look at wireframing…</w:t>
-      </w:r>
-    </w:p>
-    <w:p>
-      <w:pPr>
-        <w:pStyle w:val="ListParagraph"/>
-        <w:numPr>
-          <w:ilvl w:val="1"/>
-          <w:numId w:val="2"/>
-        </w:numPr>
-      </w:pPr>
-      <w:r>
-        <w:t>Pages</w:t>
-      </w:r>
-    </w:p>
-    <w:p>
-      <w:pPr>
-        <w:pStyle w:val="ListParagraph"/>
-        <w:numPr>
-          <w:ilvl w:val="1"/>
-          <w:numId w:val="2"/>
-        </w:numPr>
-      </w:pPr>
-      <w:r>
         <w:t>Menus</w:t>
       </w:r>
     </w:p>
@@ -1742,15 +1876,7 @@
         <w:t xml:space="preserve">NOTE: </w:t>
       </w:r>
       <w:r>
-        <w:t xml:space="preserve">Nothing is working. For development tomorrow, start with the crypto app project that already works…. In this way, some troubleshooting can be done. I have no idea what’s going on with this </w:t>
-      </w:r>
-      <w:proofErr w:type="gramStart"/>
-      <w:r>
-        <w:t>setup</w:t>
-      </w:r>
-      <w:proofErr w:type="gramEnd"/>
-      <w:r>
-        <w:t xml:space="preserve"> but I am tired and frustrated. </w:t>
+        <w:t xml:space="preserve">Nothing is working. For development tomorrow, start with the crypto app project that already works…. In this way, some troubleshooting can be done. I have no idea what’s going on with this setup but I am tired and frustrated. </w:t>
       </w:r>
     </w:p>
     <w:p>
@@ -1923,6 +2049,184 @@
 <file path=word/numbering.xml><?xml version="1.0" encoding="utf-8"?>
 <w:numbering xmlns:wpc="http://schemas.microsoft.com/office/word/2010/wordprocessingCanvas" xmlns:cx="http://schemas.microsoft.com/office/drawing/2014/chartex" xmlns:cx1="http://schemas.microsoft.com/office/drawing/2015/9/8/chartex" xmlns:cx2="http://schemas.microsoft.com/office/drawing/2015/10/21/chartex" xmlns:cx3="http://schemas.microsoft.com/office/drawing/2016/5/9/chartex" xmlns:cx4="http://schemas.microsoft.com/office/drawing/2016/5/10/chartex" xmlns:cx5="http://schemas.microsoft.com/office/drawing/2016/5/11/chartex" xmlns:cx6="http://schemas.microsoft.com/office/drawing/2016/5/12/chartex" xmlns:cx7="http://schemas.microsoft.com/office/drawing/2016/5/13/chartex" xmlns:cx8="http://schemas.microsoft.com/office/drawing/2016/5/14/chartex" xmlns:mc="http://schemas.openxmlformats.org/markup-compatibility/2006" xmlns:aink="http://schemas.microsoft.com/office/drawing/2016/ink" xmlns:am3d="http://schemas.microsoft.com/office/drawing/2017/model3d" xmlns:o="urn:schemas-microsoft-com:office:office" xmlns:oel="http://schemas.microsoft.com/office/2019/extlst" xmlns:r="http://schemas.openxmlformats.org/officeDocument/2006/relationships" xmlns:m="http://schemas.openxmlformats.org/officeDocument/2006/math" xmlns:v="urn:schemas-microsoft-com:vml" xmlns:wp14="http://schemas.microsoft.com/office/word/2010/wordprocessingDrawing" xmlns:wp="http://schemas.openxmlformats.org/drawingml/2006/wordprocessingDrawing" xmlns:w10="urn:schemas-microsoft-com:office:word" xmlns:w="http://schemas.openxmlformats.org/wordprocessingml/2006/main" xmlns:w14="http://schemas.microsoft.com/office/word/2010/wordml" xmlns:w15="http://schemas.microsoft.com/office/word/2012/wordml" xmlns:w16cex="http://schemas.microsoft.com/office/word/2018/wordml/cex" xmlns:w16cid="http://schemas.microsoft.com/office/word/2016/wordml/cid" xmlns:w16="http://schemas.microsoft.com/office/word/2018/wordml" xmlns:w16du="http://schemas.microsoft.com/office/word/2023/wordml/word16du" xmlns:w16sdtdh="http://schemas.microsoft.com/office/word/2020/wordml/sdtdatahash" xmlns:w16sdtfl="http://schemas.microsoft.com/office/word/2024/wordml/sdtformatlock" xmlns:w16se="http://schemas.microsoft.com/office/word/2015/wordml/symex" xmlns:wpg="http://schemas.microsoft.com/office/word/2010/wordprocessingGroup" xmlns:wpi="http://schemas.microsoft.com/office/word/2010/wordprocessingInk" xmlns:wne="http://schemas.microsoft.com/office/word/2006/wordml" xmlns:wps="http://schemas.microsoft.com/office/word/2010/wordprocessingShape" mc:Ignorable="w14 w15 w16se w16cid w16 w16cex w16sdtdh w16sdtfl w16du wp14">
   <w:abstractNum w:abstractNumId="0" w15:restartNumberingAfterBreak="0">
+    <w:nsid w:val="00C40F4F"/>
+    <w:multiLevelType w:val="hybridMultilevel"/>
+    <w:tmpl w:val="91140E5A"/>
+    <w:lvl w:ilvl="0" w:tplc="04090011">
+      <w:start w:val="1"/>
+      <w:numFmt w:val="decimal"/>
+      <w:lvlText w:val="%1)"/>
+      <w:lvlJc w:val="left"/>
+      <w:pPr>
+        <w:ind w:left="720" w:hanging="360"/>
+      </w:pPr>
+      <w:rPr>
+        <w:rFonts w:hint="default"/>
+      </w:rPr>
+    </w:lvl>
+    <w:lvl w:ilvl="1" w:tplc="04090019" w:tentative="1">
+      <w:start w:val="1"/>
+      <w:numFmt w:val="lowerLetter"/>
+      <w:lvlText w:val="%2."/>
+      <w:lvlJc w:val="left"/>
+      <w:pPr>
+        <w:ind w:left="1440" w:hanging="360"/>
+      </w:pPr>
+    </w:lvl>
+    <w:lvl w:ilvl="2" w:tplc="0409001B" w:tentative="1">
+      <w:start w:val="1"/>
+      <w:numFmt w:val="lowerRoman"/>
+      <w:lvlText w:val="%3."/>
+      <w:lvlJc w:val="right"/>
+      <w:pPr>
+        <w:ind w:left="2160" w:hanging="180"/>
+      </w:pPr>
+    </w:lvl>
+    <w:lvl w:ilvl="3" w:tplc="0409000F" w:tentative="1">
+      <w:start w:val="1"/>
+      <w:numFmt w:val="decimal"/>
+      <w:lvlText w:val="%4."/>
+      <w:lvlJc w:val="left"/>
+      <w:pPr>
+        <w:ind w:left="2880" w:hanging="360"/>
+      </w:pPr>
+    </w:lvl>
+    <w:lvl w:ilvl="4" w:tplc="04090019" w:tentative="1">
+      <w:start w:val="1"/>
+      <w:numFmt w:val="lowerLetter"/>
+      <w:lvlText w:val="%5."/>
+      <w:lvlJc w:val="left"/>
+      <w:pPr>
+        <w:ind w:left="3600" w:hanging="360"/>
+      </w:pPr>
+    </w:lvl>
+    <w:lvl w:ilvl="5" w:tplc="0409001B" w:tentative="1">
+      <w:start w:val="1"/>
+      <w:numFmt w:val="lowerRoman"/>
+      <w:lvlText w:val="%6."/>
+      <w:lvlJc w:val="right"/>
+      <w:pPr>
+        <w:ind w:left="4320" w:hanging="180"/>
+      </w:pPr>
+    </w:lvl>
+    <w:lvl w:ilvl="6" w:tplc="0409000F" w:tentative="1">
+      <w:start w:val="1"/>
+      <w:numFmt w:val="decimal"/>
+      <w:lvlText w:val="%7."/>
+      <w:lvlJc w:val="left"/>
+      <w:pPr>
+        <w:ind w:left="5040" w:hanging="360"/>
+      </w:pPr>
+    </w:lvl>
+    <w:lvl w:ilvl="7" w:tplc="04090019" w:tentative="1">
+      <w:start w:val="1"/>
+      <w:numFmt w:val="lowerLetter"/>
+      <w:lvlText w:val="%8."/>
+      <w:lvlJc w:val="left"/>
+      <w:pPr>
+        <w:ind w:left="5760" w:hanging="360"/>
+      </w:pPr>
+    </w:lvl>
+    <w:lvl w:ilvl="8" w:tplc="0409001B" w:tentative="1">
+      <w:start w:val="1"/>
+      <w:numFmt w:val="lowerRoman"/>
+      <w:lvlText w:val="%9."/>
+      <w:lvlJc w:val="right"/>
+      <w:pPr>
+        <w:ind w:left="6480" w:hanging="180"/>
+      </w:pPr>
+    </w:lvl>
+  </w:abstractNum>
+  <w:abstractNum w:abstractNumId="1" w15:restartNumberingAfterBreak="0">
+    <w:nsid w:val="03F503C0"/>
+    <w:multiLevelType w:val="hybridMultilevel"/>
+    <w:tmpl w:val="AAA4E5E4"/>
+    <w:lvl w:ilvl="0" w:tplc="04090011">
+      <w:start w:val="1"/>
+      <w:numFmt w:val="decimal"/>
+      <w:lvlText w:val="%1)"/>
+      <w:lvlJc w:val="left"/>
+      <w:pPr>
+        <w:ind w:left="720" w:hanging="360"/>
+      </w:pPr>
+      <w:rPr>
+        <w:rFonts w:hint="default"/>
+      </w:rPr>
+    </w:lvl>
+    <w:lvl w:ilvl="1" w:tplc="04090019" w:tentative="1">
+      <w:start w:val="1"/>
+      <w:numFmt w:val="lowerLetter"/>
+      <w:lvlText w:val="%2."/>
+      <w:lvlJc w:val="left"/>
+      <w:pPr>
+        <w:ind w:left="1440" w:hanging="360"/>
+      </w:pPr>
+    </w:lvl>
+    <w:lvl w:ilvl="2" w:tplc="0409001B" w:tentative="1">
+      <w:start w:val="1"/>
+      <w:numFmt w:val="lowerRoman"/>
+      <w:lvlText w:val="%3."/>
+      <w:lvlJc w:val="right"/>
+      <w:pPr>
+        <w:ind w:left="2160" w:hanging="180"/>
+      </w:pPr>
+    </w:lvl>
+    <w:lvl w:ilvl="3" w:tplc="0409000F" w:tentative="1">
+      <w:start w:val="1"/>
+      <w:numFmt w:val="decimal"/>
+      <w:lvlText w:val="%4."/>
+      <w:lvlJc w:val="left"/>
+      <w:pPr>
+        <w:ind w:left="2880" w:hanging="360"/>
+      </w:pPr>
+    </w:lvl>
+    <w:lvl w:ilvl="4" w:tplc="04090019" w:tentative="1">
+      <w:start w:val="1"/>
+      <w:numFmt w:val="lowerLetter"/>
+      <w:lvlText w:val="%5."/>
+      <w:lvlJc w:val="left"/>
+      <w:pPr>
+        <w:ind w:left="3600" w:hanging="360"/>
+      </w:pPr>
+    </w:lvl>
+    <w:lvl w:ilvl="5" w:tplc="0409001B" w:tentative="1">
+      <w:start w:val="1"/>
+      <w:numFmt w:val="lowerRoman"/>
+      <w:lvlText w:val="%6."/>
+      <w:lvlJc w:val="right"/>
+      <w:pPr>
+        <w:ind w:left="4320" w:hanging="180"/>
+      </w:pPr>
+    </w:lvl>
+    <w:lvl w:ilvl="6" w:tplc="0409000F" w:tentative="1">
+      <w:start w:val="1"/>
+      <w:numFmt w:val="decimal"/>
+      <w:lvlText w:val="%7."/>
+      <w:lvlJc w:val="left"/>
+      <w:pPr>
+        <w:ind w:left="5040" w:hanging="360"/>
+      </w:pPr>
+    </w:lvl>
+    <w:lvl w:ilvl="7" w:tplc="04090019" w:tentative="1">
+      <w:start w:val="1"/>
+      <w:numFmt w:val="lowerLetter"/>
+      <w:lvlText w:val="%8."/>
+      <w:lvlJc w:val="left"/>
+      <w:pPr>
+        <w:ind w:left="5760" w:hanging="360"/>
+      </w:pPr>
+    </w:lvl>
+    <w:lvl w:ilvl="8" w:tplc="0409001B" w:tentative="1">
+      <w:start w:val="1"/>
+      <w:numFmt w:val="lowerRoman"/>
+      <w:lvlText w:val="%9."/>
+      <w:lvlJc w:val="right"/>
+      <w:pPr>
+        <w:ind w:left="6480" w:hanging="180"/>
+      </w:pPr>
+    </w:lvl>
+  </w:abstractNum>
+  <w:abstractNum w:abstractNumId="2" w15:restartNumberingAfterBreak="0">
     <w:nsid w:val="0FC82923"/>
     <w:multiLevelType w:val="hybridMultilevel"/>
     <w:tmpl w:val="0108D84A"/>
@@ -2011,7 +2315,7 @@
       </w:pPr>
     </w:lvl>
   </w:abstractNum>
-  <w:abstractNum w:abstractNumId="1" w15:restartNumberingAfterBreak="0">
+  <w:abstractNum w:abstractNumId="3" w15:restartNumberingAfterBreak="0">
     <w:nsid w:val="3C8F0AD0"/>
     <w:multiLevelType w:val="hybridMultilevel"/>
     <w:tmpl w:val="7174CB38"/>
@@ -2125,9 +2429,15 @@
     </w:lvl>
   </w:abstractNum>
   <w:num w:numId="1" w16cid:durableId="67920895">
+    <w:abstractNumId w:val="2"/>
+  </w:num>
+  <w:num w:numId="2" w16cid:durableId="2005087540">
+    <w:abstractNumId w:val="3"/>
+  </w:num>
+  <w:num w:numId="3" w16cid:durableId="1220049853">
     <w:abstractNumId w:val="0"/>
   </w:num>
-  <w:num w:numId="2" w16cid:durableId="2005087540">
+  <w:num w:numId="4" w16cid:durableId="842205302">
     <w:abstractNumId w:val="1"/>
   </w:num>
 </w:numbering>

</xml_diff>

<commit_message>
added the uisandbox branch. At this point, I will divert to keeping proto sandboxes in their own branches
</commit_message>
<xml_diff>
--- a/Instruction Set.docx
+++ b/Instruction Set.docx
@@ -11,18 +11,27 @@
         </w:rPr>
       </w:pPr>
       <w:bookmarkStart w:id="0" w:name="_Toc193698247"/>
+      <w:proofErr w:type="spellStart"/>
       <w:r>
         <w:rPr>
           <w:sz w:val="44"/>
           <w:szCs w:val="44"/>
         </w:rPr>
-        <w:t xml:space="preserve">MyCookbook </w:t>
-      </w:r>
+        <w:t>MyCookbook</w:t>
+      </w:r>
+      <w:proofErr w:type="spellEnd"/>
       <w:r>
         <w:rPr>
           <w:sz w:val="44"/>
           <w:szCs w:val="44"/>
         </w:rPr>
+        <w:t xml:space="preserve"> </w:t>
+      </w:r>
+      <w:r>
+        <w:rPr>
+          <w:sz w:val="44"/>
+          <w:szCs w:val="44"/>
+        </w:rPr>
         <w:t>Development Roadmap</w:t>
       </w:r>
       <w:bookmarkEnd w:id="0"/>
@@ -82,7 +91,23 @@
         </w:numPr>
       </w:pPr>
       <w:r>
-        <w:t>Past projects can be guides (my old React portfolio, old mycookbook PHP app, etc)</w:t>
+        <w:t xml:space="preserve">Past projects can be guides (my old React portfolio, old </w:t>
+      </w:r>
+      <w:proofErr w:type="spellStart"/>
+      <w:r>
+        <w:t>mycookbook</w:t>
+      </w:r>
+      <w:proofErr w:type="spellEnd"/>
+      <w:r>
+        <w:t xml:space="preserve"> PHP app, </w:t>
+      </w:r>
+      <w:proofErr w:type="spellStart"/>
+      <w:r>
+        <w:t>etc</w:t>
+      </w:r>
+      <w:proofErr w:type="spellEnd"/>
+      <w:r>
+        <w:t>)</w:t>
       </w:r>
     </w:p>
     <w:p>
@@ -929,7 +954,15 @@
         </w:tabs>
       </w:pPr>
       <w:r>
-        <w:t xml:space="preserve">Think about deploying to another AWS environment – with a different IAM user specifically for this. This will make this project more maintainable, and open to adding other devs </w:t>
+        <w:t xml:space="preserve">Think about deploying to another AWS environment – with a different IAM user specifically for this. This will make this project more maintainable, and open to adding other </w:t>
+      </w:r>
+      <w:proofErr w:type="spellStart"/>
+      <w:r>
+        <w:t>devs</w:t>
+      </w:r>
+      <w:proofErr w:type="spellEnd"/>
+      <w:r>
+        <w:t xml:space="preserve"> </w:t>
       </w:r>
       <w:r>
         <w:rPr>
@@ -999,77 +1032,112 @@
       </w:r>
     </w:p>
     <w:p>
-      <w:pPr>
-        <w:pStyle w:val="ListParagraph"/>
-        <w:numPr>
-          <w:ilvl w:val="0"/>
-          <w:numId w:val="2"/>
-        </w:numPr>
-      </w:pPr>
-      <w:r>
-        <w:t>Created the database</w:t>
-      </w:r>
-      <w:r>
-        <w:t xml:space="preserve"> first</w:t>
-      </w:r>
-    </w:p>
-    <w:p>
-      <w:pPr>
-        <w:pStyle w:val="ListParagraph"/>
-        <w:numPr>
-          <w:ilvl w:val="0"/>
-          <w:numId w:val="2"/>
-        </w:numPr>
-      </w:pPr>
-      <w:r>
-        <w:t>Added a Lambda function</w:t>
-      </w:r>
-      <w:r>
-        <w:t>.. CHOOSE CRUD for DynamoDB!</w:t>
-      </w:r>
-    </w:p>
-    <w:p>
-      <w:pPr>
-        <w:pStyle w:val="ListParagraph"/>
-        <w:numPr>
-          <w:ilvl w:val="0"/>
-          <w:numId w:val="2"/>
-        </w:numPr>
-      </w:pPr>
-      <w:r>
-        <w:t>Added the API Gateway layer</w:t>
-      </w:r>
-    </w:p>
-    <w:p>
-      <w:pPr>
-        <w:pStyle w:val="ListParagraph"/>
-        <w:numPr>
-          <w:ilvl w:val="1"/>
-          <w:numId w:val="2"/>
-        </w:numPr>
-      </w:pPr>
-      <w:r>
-        <w:t>Note: The API layer…. Can probably just be named “recipe”? I don’t know if there is going to need to be a separate function</w:t>
-      </w:r>
-      <w:r>
-        <w:t>/API</w:t>
-      </w:r>
-      <w:r>
-        <w:t xml:space="preserve"> for every single CRUD operation. We shall see. </w:t>
-      </w:r>
-    </w:p>
-    <w:p>
-      <w:pPr>
-        <w:pStyle w:val="ListParagraph"/>
-        <w:numPr>
-          <w:ilvl w:val="0"/>
-          <w:numId w:val="2"/>
-        </w:numPr>
-      </w:pPr>
-      <w:r>
-        <w:t xml:space="preserve">ASTERIKS: There is going to be a DynamoDB/Amplify section of the programming with React course…. SO. That will be insightful, and probably change things up a little bit. </w:t>
-      </w:r>
-    </w:p>
+      <w:r>
+        <w:t>The steps are all over the place at this point. Here are the COMPONENTS of the application though…</w:t>
+      </w:r>
+    </w:p>
+    <w:p>
+      <w:pPr>
+        <w:pStyle w:val="ListParagraph"/>
+        <w:numPr>
+          <w:ilvl w:val="0"/>
+          <w:numId w:val="2"/>
+        </w:numPr>
+      </w:pPr>
+      <w:r>
+        <w:t>The UI (CSS)</w:t>
+      </w:r>
+    </w:p>
+    <w:p>
+      <w:pPr>
+        <w:pStyle w:val="ListParagraph"/>
+        <w:numPr>
+          <w:ilvl w:val="0"/>
+          <w:numId w:val="2"/>
+        </w:numPr>
+      </w:pPr>
+      <w:r>
+        <w:t>The Components (React)</w:t>
+      </w:r>
+    </w:p>
+    <w:p>
+      <w:pPr>
+        <w:pStyle w:val="ListParagraph"/>
+        <w:numPr>
+          <w:ilvl w:val="0"/>
+          <w:numId w:val="2"/>
+        </w:numPr>
+      </w:pPr>
+      <w:r>
+        <w:t>The database (DynamoDB)</w:t>
+      </w:r>
+    </w:p>
+    <w:p>
+      <w:pPr>
+        <w:pStyle w:val="ListParagraph"/>
+        <w:numPr>
+          <w:ilvl w:val="0"/>
+          <w:numId w:val="2"/>
+        </w:numPr>
+      </w:pPr>
+      <w:r>
+        <w:t>The deployment space (Amplify)</w:t>
+      </w:r>
+    </w:p>
+    <w:p>
+      <w:pPr>
+        <w:pStyle w:val="ListParagraph"/>
+        <w:numPr>
+          <w:ilvl w:val="0"/>
+          <w:numId w:val="2"/>
+        </w:numPr>
+      </w:pPr>
+      <w:r>
+        <w:t>The API keepers (API Gateway and Lambda)</w:t>
+      </w:r>
+    </w:p>
+    <w:p>
+      <w:pPr>
+        <w:pStyle w:val="ListParagraph"/>
+        <w:numPr>
+          <w:ilvl w:val="0"/>
+          <w:numId w:val="2"/>
+        </w:numPr>
+      </w:pPr>
+      <w:r>
+        <w:t>The authenticator (Cognito)</w:t>
+      </w:r>
+    </w:p>
+    <w:p>
+      <w:pPr>
+        <w:pStyle w:val="ListParagraph"/>
+        <w:numPr>
+          <w:ilvl w:val="0"/>
+          <w:numId w:val="2"/>
+        </w:numPr>
+      </w:pPr>
+      <w:r>
+        <w:t xml:space="preserve">The routing (React-Router) </w:t>
+      </w:r>
+      <w:r>
+        <w:sym w:font="Wingdings" w:char="F0E0"/>
+      </w:r>
+      <w:r>
+        <w:t xml:space="preserve"> </w:t>
+      </w:r>
+      <w:hyperlink r:id="rId5" w:history="1">
+        <w:r>
+          <w:rPr>
+            <w:rStyle w:val="Hyperlink"/>
+          </w:rPr>
+          <w:t>https://hygraph.com/blog/routing-in-react</w:t>
+        </w:r>
+      </w:hyperlink>
+      <w:r>
+        <w:t xml:space="preserve"> </w:t>
+      </w:r>
+    </w:p>
+    <w:p/>
     <w:p>
       <w:pPr>
         <w:rPr>
@@ -1089,23 +1157,40 @@
     </w:p>
     <w:p>
       <w:r>
-        <w:t>DynamoDB is schemaless…. This makes development in it a little bit interesting… and adds extra challenges! But it’s WAY more dynamic. There is actually pretty much no structure. Here is my schema:</w:t>
-      </w:r>
-    </w:p>
-    <w:p>
-      <w:pPr>
-        <w:rPr>
-          <w:b/>
-          <w:bCs/>
-        </w:rPr>
-      </w:pPr>
-      <w:r>
-        <w:rPr>
-          <w:b/>
-          <w:bCs/>
-        </w:rPr>
-        <w:t>Partition Key: userID</w:t>
-      </w:r>
+        <w:t xml:space="preserve">DynamoDB is </w:t>
+      </w:r>
+      <w:proofErr w:type="spellStart"/>
+      <w:r>
+        <w:t>schemaless</w:t>
+      </w:r>
+      <w:proofErr w:type="spellEnd"/>
+      <w:r>
+        <w:t>…. This makes development in it a little bit interesting… and adds extra challenges! But it’s WAY more dynamic. There is actually pretty much no structure. Here is my schema:</w:t>
+      </w:r>
+    </w:p>
+    <w:p>
+      <w:pPr>
+        <w:rPr>
+          <w:b/>
+          <w:bCs/>
+        </w:rPr>
+      </w:pPr>
+      <w:r>
+        <w:rPr>
+          <w:b/>
+          <w:bCs/>
+        </w:rPr>
+        <w:t xml:space="preserve">Partition Key: </w:t>
+      </w:r>
+      <w:proofErr w:type="spellStart"/>
+      <w:r>
+        <w:rPr>
+          <w:b/>
+          <w:bCs/>
+        </w:rPr>
+        <w:t>userID</w:t>
+      </w:r>
+      <w:proofErr w:type="spellEnd"/>
       <w:r>
         <w:rPr>
           <w:b/>
@@ -1125,23 +1210,48 @@
           <w:b/>
           <w:bCs/>
         </w:rPr>
-        <w:t xml:space="preserve"> Will eventually be taken from cognito/the user</w:t>
-      </w:r>
-    </w:p>
-    <w:p>
-      <w:pPr>
-        <w:rPr>
-          <w:b/>
-          <w:bCs/>
-        </w:rPr>
-      </w:pPr>
-      <w:r>
-        <w:rPr>
-          <w:b/>
-          <w:bCs/>
-        </w:rPr>
-        <w:t>Sort Key: recipeID</w:t>
-      </w:r>
+        <w:t xml:space="preserve"> Will eventually be taken from </w:t>
+      </w:r>
+      <w:proofErr w:type="spellStart"/>
+      <w:r>
+        <w:rPr>
+          <w:b/>
+          <w:bCs/>
+        </w:rPr>
+        <w:t>cognito</w:t>
+      </w:r>
+      <w:proofErr w:type="spellEnd"/>
+      <w:r>
+        <w:rPr>
+          <w:b/>
+          <w:bCs/>
+        </w:rPr>
+        <w:t>/the user</w:t>
+      </w:r>
+    </w:p>
+    <w:p>
+      <w:pPr>
+        <w:rPr>
+          <w:b/>
+          <w:bCs/>
+        </w:rPr>
+      </w:pPr>
+      <w:r>
+        <w:rPr>
+          <w:b/>
+          <w:bCs/>
+        </w:rPr>
+        <w:t xml:space="preserve">Sort Key: </w:t>
+      </w:r>
+      <w:proofErr w:type="spellStart"/>
+      <w:r>
+        <w:rPr>
+          <w:b/>
+          <w:bCs/>
+        </w:rPr>
+        <w:t>recipeID</w:t>
+      </w:r>
+      <w:proofErr w:type="spellEnd"/>
       <w:r>
         <w:rPr>
           <w:b/>
@@ -1171,6 +1281,7 @@
     </w:p>
     <w:p>
       <w:r>
+        <w:lastRenderedPageBreak/>
         <w:t xml:space="preserve">Interestingly, there is NO auto increment feature for </w:t>
       </w:r>
       <w:r>
@@ -1189,7 +1300,23 @@
           <w:b/>
           <w:bCs/>
         </w:rPr>
-        <w:t>Enter the UUID npm package</w:t>
+        <w:t xml:space="preserve">Enter the UUID </w:t>
+      </w:r>
+      <w:proofErr w:type="spellStart"/>
+      <w:r>
+        <w:rPr>
+          <w:b/>
+          <w:bCs/>
+        </w:rPr>
+        <w:t>npm</w:t>
+      </w:r>
+      <w:proofErr w:type="spellEnd"/>
+      <w:r>
+        <w:rPr>
+          <w:b/>
+          <w:bCs/>
+        </w:rPr>
+        <w:t xml:space="preserve"> package</w:t>
       </w:r>
       <w:r>
         <w:t xml:space="preserve">. </w:t>
@@ -1199,22 +1326,30 @@
           <w:b/>
           <w:bCs/>
         </w:rPr>
-        <w:t>I’ll be using this to generate a recipeID</w:t>
-      </w:r>
-    </w:p>
-    <w:p>
-      <w:pPr>
-        <w:rPr>
-          <w:b/>
-          <w:bCs/>
-        </w:rPr>
-      </w:pPr>
-      <w:r>
-        <w:rPr>
-          <w:b/>
-          <w:bCs/>
-        </w:rPr>
-        <w:lastRenderedPageBreak/>
+        <w:t xml:space="preserve">I’ll be using this to generate a </w:t>
+      </w:r>
+      <w:proofErr w:type="spellStart"/>
+      <w:r>
+        <w:rPr>
+          <w:b/>
+          <w:bCs/>
+        </w:rPr>
+        <w:t>recipeID</w:t>
+      </w:r>
+      <w:proofErr w:type="spellEnd"/>
+    </w:p>
+    <w:p>
+      <w:pPr>
+        <w:rPr>
+          <w:b/>
+          <w:bCs/>
+        </w:rPr>
+      </w:pPr>
+      <w:r>
+        <w:rPr>
+          <w:b/>
+          <w:bCs/>
+        </w:rPr>
         <w:t>Instructions from GPT</w:t>
       </w:r>
       <w:r>
@@ -1237,12 +1372,22 @@
           <w:bCs/>
         </w:rPr>
       </w:pPr>
-      <w:r>
-        <w:t>npm install uui</w:t>
+      <w:proofErr w:type="spellStart"/>
+      <w:r>
+        <w:t>npm</w:t>
+      </w:r>
+      <w:proofErr w:type="spellEnd"/>
+      <w:r>
+        <w:t xml:space="preserve"> install </w:t>
+      </w:r>
+      <w:proofErr w:type="spellStart"/>
+      <w:r>
+        <w:t>uui</w:t>
       </w:r>
       <w:r>
         <w:t>d</w:t>
       </w:r>
+      <w:proofErr w:type="spellEnd"/>
     </w:p>
     <w:p>
       <w:pPr>
@@ -1261,7 +1406,7 @@
       </w:r>
     </w:p>
     <w:p>
-      <w:hyperlink r:id="rId5" w:history="1">
+      <w:hyperlink r:id="rId6" w:history="1">
         <w:r>
           <w:rPr>
             <w:rStyle w:val="Hyperlink"/>
@@ -1270,7 +1415,15 @@
         </w:r>
       </w:hyperlink>
       <w:r>
-        <w:t xml:space="preserve"> &lt;-- This is the package from npm. It has an insane amount of downloads so I can only imagine it is totally safe. </w:t>
+        <w:t xml:space="preserve"> &lt;-- This is the package from </w:t>
+      </w:r>
+      <w:proofErr w:type="spellStart"/>
+      <w:r>
+        <w:t>npm</w:t>
+      </w:r>
+      <w:proofErr w:type="spellEnd"/>
+      <w:r>
+        <w:t xml:space="preserve">. It has an insane amount of downloads so I can only imagine it is totally safe. </w:t>
       </w:r>
     </w:p>
     <w:p/>
@@ -1348,6 +1501,309 @@
       <w:r>
         <w:t>It IS possible to trigger an event on user sign up! Or so ChatGPT says…. So, on user sign up, part of the plan is going to be adding some base level categories to the user table.</w:t>
       </w:r>
+      <w:r>
+        <w:t xml:space="preserve"> </w:t>
+      </w:r>
+    </w:p>
+    <w:p>
+      <w:pPr>
+        <w:pStyle w:val="ListParagraph"/>
+        <w:numPr>
+          <w:ilvl w:val="1"/>
+          <w:numId w:val="2"/>
+        </w:numPr>
+      </w:pPr>
+      <w:r>
+        <w:t xml:space="preserve">Looks like there is a variable called “sub” or something to tap into. </w:t>
+      </w:r>
+    </w:p>
+    <w:p>
+      <w:pPr>
+        <w:pStyle w:val="ListParagraph"/>
+        <w:numPr>
+          <w:ilvl w:val="0"/>
+          <w:numId w:val="2"/>
+        </w:numPr>
+      </w:pPr>
+      <w:r>
+        <w:t>Here is a note to protect protected routes:</w:t>
+      </w:r>
+    </w:p>
+    <w:p>
+      <w:pPr>
+        <w:pStyle w:val="ListParagraph"/>
+        <w:numPr>
+          <w:ilvl w:val="1"/>
+          <w:numId w:val="2"/>
+        </w:numPr>
+        <w:shd w:val="clear" w:color="auto" w:fill="1E1E1E"/>
+        <w:spacing w:after="0" w:line="285" w:lineRule="atLeast"/>
+        <w:rPr>
+          <w:rFonts w:ascii="Consolas" w:eastAsia="Times New Roman" w:hAnsi="Consolas" w:cs="Times New Roman"/>
+          <w:color w:val="D4D4D4"/>
+          <w:kern w:val="0"/>
+          <w:sz w:val="21"/>
+          <w:szCs w:val="21"/>
+          <w14:ligatures w14:val="none"/>
+        </w:rPr>
+      </w:pPr>
+      <w:r>
+        <w:rPr>
+          <w:rFonts w:ascii="Consolas" w:eastAsia="Times New Roman" w:hAnsi="Consolas" w:cs="Times New Roman"/>
+          <w:color w:val="C586C0"/>
+          <w:kern w:val="0"/>
+          <w:sz w:val="21"/>
+          <w:szCs w:val="21"/>
+          <w14:ligatures w14:val="none"/>
+        </w:rPr>
+        <w:t>import</w:t>
+      </w:r>
+      <w:r>
+        <w:rPr>
+          <w:rFonts w:ascii="Consolas" w:eastAsia="Times New Roman" w:hAnsi="Consolas" w:cs="Times New Roman"/>
+          <w:color w:val="D4D4D4"/>
+          <w:kern w:val="0"/>
+          <w:sz w:val="21"/>
+          <w:szCs w:val="21"/>
+          <w14:ligatures w14:val="none"/>
+        </w:rPr>
+        <w:t xml:space="preserve"> {</w:t>
+      </w:r>
+      <w:proofErr w:type="spellStart"/>
+      <w:r>
+        <w:rPr>
+          <w:rFonts w:ascii="Consolas" w:eastAsia="Times New Roman" w:hAnsi="Consolas" w:cs="Times New Roman"/>
+          <w:color w:val="9CDCFE"/>
+          <w:kern w:val="0"/>
+          <w:sz w:val="21"/>
+          <w:szCs w:val="21"/>
+          <w14:ligatures w14:val="none"/>
+        </w:rPr>
+        <w:t>withAuthenticator</w:t>
+      </w:r>
+      <w:proofErr w:type="spellEnd"/>
+      <w:r>
+        <w:rPr>
+          <w:rFonts w:ascii="Consolas" w:eastAsia="Times New Roman" w:hAnsi="Consolas" w:cs="Times New Roman"/>
+          <w:color w:val="D4D4D4"/>
+          <w:kern w:val="0"/>
+          <w:sz w:val="21"/>
+          <w:szCs w:val="21"/>
+          <w14:ligatures w14:val="none"/>
+        </w:rPr>
+        <w:t xml:space="preserve">} </w:t>
+      </w:r>
+      <w:r>
+        <w:rPr>
+          <w:rFonts w:ascii="Consolas" w:eastAsia="Times New Roman" w:hAnsi="Consolas" w:cs="Times New Roman"/>
+          <w:color w:val="C586C0"/>
+          <w:kern w:val="0"/>
+          <w:sz w:val="21"/>
+          <w:szCs w:val="21"/>
+          <w14:ligatures w14:val="none"/>
+        </w:rPr>
+        <w:t>from</w:t>
+      </w:r>
+      <w:r>
+        <w:rPr>
+          <w:rFonts w:ascii="Consolas" w:eastAsia="Times New Roman" w:hAnsi="Consolas" w:cs="Times New Roman"/>
+          <w:color w:val="D4D4D4"/>
+          <w:kern w:val="0"/>
+          <w:sz w:val="21"/>
+          <w:szCs w:val="21"/>
+          <w14:ligatures w14:val="none"/>
+        </w:rPr>
+        <w:t xml:space="preserve"> </w:t>
+      </w:r>
+      <w:r>
+        <w:rPr>
+          <w:rFonts w:ascii="Consolas" w:eastAsia="Times New Roman" w:hAnsi="Consolas" w:cs="Times New Roman"/>
+          <w:color w:val="CE9178"/>
+          <w:kern w:val="0"/>
+          <w:sz w:val="21"/>
+          <w:szCs w:val="21"/>
+          <w14:ligatures w14:val="none"/>
+        </w:rPr>
+        <w:t>'@</w:t>
+      </w:r>
+      <w:proofErr w:type="spellStart"/>
+      <w:r>
+        <w:rPr>
+          <w:rFonts w:ascii="Consolas" w:eastAsia="Times New Roman" w:hAnsi="Consolas" w:cs="Times New Roman"/>
+          <w:color w:val="CE9178"/>
+          <w:kern w:val="0"/>
+          <w:sz w:val="21"/>
+          <w:szCs w:val="21"/>
+          <w14:ligatures w14:val="none"/>
+        </w:rPr>
+        <w:t>aws</w:t>
+      </w:r>
+      <w:proofErr w:type="spellEnd"/>
+      <w:r>
+        <w:rPr>
+          <w:rFonts w:ascii="Consolas" w:eastAsia="Times New Roman" w:hAnsi="Consolas" w:cs="Times New Roman"/>
+          <w:color w:val="CE9178"/>
+          <w:kern w:val="0"/>
+          <w:sz w:val="21"/>
+          <w:szCs w:val="21"/>
+          <w14:ligatures w14:val="none"/>
+        </w:rPr>
+        <w:t>-amplify/</w:t>
+      </w:r>
+      <w:proofErr w:type="spellStart"/>
+      <w:r>
+        <w:rPr>
+          <w:rFonts w:ascii="Consolas" w:eastAsia="Times New Roman" w:hAnsi="Consolas" w:cs="Times New Roman"/>
+          <w:color w:val="CE9178"/>
+          <w:kern w:val="0"/>
+          <w:sz w:val="21"/>
+          <w:szCs w:val="21"/>
+          <w14:ligatures w14:val="none"/>
+        </w:rPr>
+        <w:t>ui</w:t>
+      </w:r>
+      <w:proofErr w:type="spellEnd"/>
+      <w:r>
+        <w:rPr>
+          <w:rFonts w:ascii="Consolas" w:eastAsia="Times New Roman" w:hAnsi="Consolas" w:cs="Times New Roman"/>
+          <w:color w:val="CE9178"/>
+          <w:kern w:val="0"/>
+          <w:sz w:val="21"/>
+          <w:szCs w:val="21"/>
+          <w14:ligatures w14:val="none"/>
+        </w:rPr>
+        <w:t>-react'</w:t>
+      </w:r>
+    </w:p>
+    <w:p>
+      <w:pPr>
+        <w:pStyle w:val="ListParagraph"/>
+        <w:numPr>
+          <w:ilvl w:val="1"/>
+          <w:numId w:val="2"/>
+        </w:numPr>
+      </w:pPr>
+      <w:r>
+        <w:t xml:space="preserve">The above needs to be imported…. And the export needs to be wrapped, perhaps like this: </w:t>
+      </w:r>
+    </w:p>
+    <w:p>
+      <w:pPr>
+        <w:pStyle w:val="ListParagraph"/>
+        <w:numPr>
+          <w:ilvl w:val="1"/>
+          <w:numId w:val="2"/>
+        </w:numPr>
+        <w:shd w:val="clear" w:color="auto" w:fill="1E1E1E"/>
+        <w:spacing w:after="0" w:line="285" w:lineRule="atLeast"/>
+        <w:rPr>
+          <w:rFonts w:ascii="Consolas" w:eastAsia="Times New Roman" w:hAnsi="Consolas" w:cs="Times New Roman"/>
+          <w:color w:val="D4D4D4"/>
+          <w:kern w:val="0"/>
+          <w:sz w:val="21"/>
+          <w:szCs w:val="21"/>
+          <w14:ligatures w14:val="none"/>
+        </w:rPr>
+      </w:pPr>
+      <w:r>
+        <w:rPr>
+          <w:rFonts w:ascii="Consolas" w:eastAsia="Times New Roman" w:hAnsi="Consolas" w:cs="Times New Roman"/>
+          <w:color w:val="C586C0"/>
+          <w:kern w:val="0"/>
+          <w:sz w:val="21"/>
+          <w:szCs w:val="21"/>
+          <w14:ligatures w14:val="none"/>
+        </w:rPr>
+        <w:t>export</w:t>
+      </w:r>
+      <w:r>
+        <w:rPr>
+          <w:rFonts w:ascii="Consolas" w:eastAsia="Times New Roman" w:hAnsi="Consolas" w:cs="Times New Roman"/>
+          <w:color w:val="D4D4D4"/>
+          <w:kern w:val="0"/>
+          <w:sz w:val="21"/>
+          <w:szCs w:val="21"/>
+          <w14:ligatures w14:val="none"/>
+        </w:rPr>
+        <w:t xml:space="preserve"> </w:t>
+      </w:r>
+      <w:r>
+        <w:rPr>
+          <w:rFonts w:ascii="Consolas" w:eastAsia="Times New Roman" w:hAnsi="Consolas" w:cs="Times New Roman"/>
+          <w:color w:val="C586C0"/>
+          <w:kern w:val="0"/>
+          <w:sz w:val="21"/>
+          <w:szCs w:val="21"/>
+          <w14:ligatures w14:val="none"/>
+        </w:rPr>
+        <w:t>default</w:t>
+      </w:r>
+      <w:r>
+        <w:rPr>
+          <w:rFonts w:ascii="Consolas" w:eastAsia="Times New Roman" w:hAnsi="Consolas" w:cs="Times New Roman"/>
+          <w:color w:val="D4D4D4"/>
+          <w:kern w:val="0"/>
+          <w:sz w:val="21"/>
+          <w:szCs w:val="21"/>
+          <w14:ligatures w14:val="none"/>
+        </w:rPr>
+        <w:t xml:space="preserve"> </w:t>
+      </w:r>
+      <w:proofErr w:type="spellStart"/>
+      <w:r>
+        <w:rPr>
+          <w:rFonts w:ascii="Consolas" w:eastAsia="Times New Roman" w:hAnsi="Consolas" w:cs="Times New Roman"/>
+          <w:color w:val="DCDCAA"/>
+          <w:kern w:val="0"/>
+          <w:sz w:val="21"/>
+          <w:szCs w:val="21"/>
+          <w14:ligatures w14:val="none"/>
+        </w:rPr>
+        <w:t>withAuthenticator</w:t>
+      </w:r>
+      <w:proofErr w:type="spellEnd"/>
+      <w:r>
+        <w:rPr>
+          <w:rFonts w:ascii="Consolas" w:eastAsia="Times New Roman" w:hAnsi="Consolas" w:cs="Times New Roman"/>
+          <w:color w:val="D4D4D4"/>
+          <w:kern w:val="0"/>
+          <w:sz w:val="21"/>
+          <w:szCs w:val="21"/>
+          <w14:ligatures w14:val="none"/>
+        </w:rPr>
+        <w:t>(</w:t>
+      </w:r>
+      <w:r>
+        <w:rPr>
+          <w:rFonts w:ascii="Consolas" w:eastAsia="Times New Roman" w:hAnsi="Consolas" w:cs="Times New Roman"/>
+          <w:color w:val="DCDCAA"/>
+          <w:kern w:val="0"/>
+          <w:sz w:val="21"/>
+          <w:szCs w:val="21"/>
+          <w14:ligatures w14:val="none"/>
+        </w:rPr>
+        <w:t>Protected</w:t>
+      </w:r>
+      <w:r>
+        <w:rPr>
+          <w:rFonts w:ascii="Consolas" w:eastAsia="Times New Roman" w:hAnsi="Consolas" w:cs="Times New Roman"/>
+          <w:color w:val="D4D4D4"/>
+          <w:kern w:val="0"/>
+          <w:sz w:val="21"/>
+          <w:szCs w:val="21"/>
+          <w14:ligatures w14:val="none"/>
+        </w:rPr>
+        <w:t>)</w:t>
+      </w:r>
+    </w:p>
+    <w:p>
+      <w:pPr>
+        <w:pStyle w:val="ListParagraph"/>
+        <w:numPr>
+          <w:ilvl w:val="0"/>
+          <w:numId w:val="2"/>
+        </w:numPr>
+      </w:pPr>
     </w:p>
     <w:p/>
     <w:p>
@@ -1412,7 +1868,15 @@
         </w:rPr>
       </w:pPr>
       <w:r>
-        <w:t>Wireframing. Pay attention to the React BrowserRouter lectures. Get some working UI models put together. Need to get this all figured out to make things smooth!</w:t>
+        <w:t xml:space="preserve">Wireframing. Pay attention to the React </w:t>
+      </w:r>
+      <w:proofErr w:type="spellStart"/>
+      <w:r>
+        <w:t>BrowserRouter</w:t>
+      </w:r>
+      <w:proofErr w:type="spellEnd"/>
+      <w:r>
+        <w:t xml:space="preserve"> lectures. Get some working UI models put together. Need to get this all figured out to make things smooth!</w:t>
       </w:r>
     </w:p>
     <w:p>
@@ -1428,13 +1892,15 @@
         </w:rPr>
       </w:pPr>
       <w:r>
-        <w:t xml:space="preserve">Do the React DynamoDB lectures early. If in Next.JS, try to mock in Vite. Get CRUD operations working for the sandbox environments. </w:t>
-      </w:r>
-      <w:r>
-        <w:t xml:space="preserve">Remember there isn’t much time left in the courses, so get flying on this!!!! </w:t>
-      </w:r>
-      <w:r>
-        <w:t xml:space="preserve">Make sure everything works and that it can all be assembled. </w:t>
+        <w:t xml:space="preserve">Finish prototyping work for the UI and all the functionality. Build out the initial application, and create it to use mock data. Finish the </w:t>
+      </w:r>
+      <w:proofErr w:type="spellStart"/>
+      <w:r>
+        <w:t>BrowserRouter</w:t>
+      </w:r>
+      <w:proofErr w:type="spellEnd"/>
+      <w:r>
+        <w:t xml:space="preserve"> work EARLY so it can be used. </w:t>
       </w:r>
     </w:p>
     <w:p>
@@ -1450,7 +1916,8 @@
         </w:rPr>
       </w:pPr>
       <w:r>
-        <w:t>Do final prototyping, and start building the actual application. Get a lot of the heavy lifting done, like the functionality. DO NOT focus in on style so much</w:t>
+        <w:lastRenderedPageBreak/>
+        <w:t xml:space="preserve">Do the DynamoDB modules very early, and get these hooked up to the website right away. This week should be spent hammering out the Database and CRUD components. </w:t>
       </w:r>
     </w:p>
     <w:p>
@@ -1507,8 +1974,351 @@
           <w:sz w:val="44"/>
           <w:szCs w:val="44"/>
         </w:rPr>
+        <w:t>Daily Workflows</w:t>
+      </w:r>
+    </w:p>
+    <w:p>
+      <w:pPr>
+        <w:rPr>
+          <w:b/>
+          <w:bCs/>
+        </w:rPr>
+      </w:pPr>
+    </w:p>
+    <w:p>
+      <w:pPr>
+        <w:rPr>
+          <w:b/>
+          <w:bCs/>
+          <w:color w:val="D86DCB" w:themeColor="accent5" w:themeTint="99"/>
+        </w:rPr>
+      </w:pPr>
+      <w:r>
+        <w:rPr>
+          <w:b/>
+          <w:bCs/>
+          <w:color w:val="D86DCB" w:themeColor="accent5" w:themeTint="99"/>
+        </w:rPr>
+        <w:t>4/7/2025</w:t>
+      </w:r>
+    </w:p>
+    <w:p>
+      <w:r>
+        <w:t xml:space="preserve">More prototyping and wireframing today. Experiment with the </w:t>
+      </w:r>
+      <w:proofErr w:type="spellStart"/>
+      <w:r>
+        <w:t>BrowserRouter</w:t>
+      </w:r>
+      <w:proofErr w:type="spellEnd"/>
+      <w:r>
+        <w:t xml:space="preserve"> a little bit. Work on a logo. Get more UI features taking in mock data</w:t>
+      </w:r>
+    </w:p>
+    <w:p>
+      <w:pPr>
+        <w:pStyle w:val="ListParagraph"/>
+        <w:numPr>
+          <w:ilvl w:val="0"/>
+          <w:numId w:val="2"/>
+        </w:numPr>
+      </w:pPr>
+      <w:r>
+        <w:t>Work on a logo</w:t>
+      </w:r>
+    </w:p>
+    <w:p>
+      <w:pPr>
+        <w:pStyle w:val="ListParagraph"/>
+        <w:numPr>
+          <w:ilvl w:val="0"/>
+          <w:numId w:val="2"/>
+        </w:numPr>
+      </w:pPr>
+      <w:r>
+        <w:t>Work on the Figma design for the darned mobile Nav components, which are going to be annoying to figure out I think….</w:t>
+      </w:r>
+    </w:p>
+    <w:p>
+      <w:pPr>
+        <w:pStyle w:val="ListParagraph"/>
+        <w:numPr>
+          <w:ilvl w:val="0"/>
+          <w:numId w:val="2"/>
+        </w:numPr>
+      </w:pPr>
+      <w:r>
+        <w:t>Proto more in the React applicaton</w:t>
+      </w:r>
+    </w:p>
+    <w:p>
+      <w:pPr>
+        <w:pStyle w:val="ListParagraph"/>
+        <w:numPr>
+          <w:ilvl w:val="1"/>
+          <w:numId w:val="2"/>
+        </w:numPr>
+      </w:pPr>
+      <w:r>
+        <w:t>Think about the DB connections and all of that kind of stuff and how that is going to work with the JS and the DynamoDB connection…</w:t>
+      </w:r>
+    </w:p>
+    <w:p>
+      <w:pPr>
+        <w:pStyle w:val="ListParagraph"/>
+        <w:numPr>
+          <w:ilvl w:val="1"/>
+          <w:numId w:val="2"/>
+        </w:numPr>
+      </w:pPr>
+      <w:r>
+        <w:t>MAKE THE navigation a &lt;</w:t>
+      </w:r>
+      <w:proofErr w:type="spellStart"/>
+      <w:r>
+        <w:t>ul</w:t>
+      </w:r>
+      <w:proofErr w:type="spellEnd"/>
+      <w:r>
+        <w:t xml:space="preserve">&gt;/&lt;li&gt; situation! Duh. </w:t>
+      </w:r>
+    </w:p>
+    <w:p>
+      <w:pPr>
+        <w:pStyle w:val="ListParagraph"/>
+        <w:numPr>
+          <w:ilvl w:val="0"/>
+          <w:numId w:val="2"/>
+        </w:numPr>
+      </w:pPr>
+    </w:p>
+    <w:p>
+      <w:pPr>
+        <w:rPr>
+          <w:b/>
+          <w:bCs/>
+        </w:rPr>
+      </w:pPr>
+    </w:p>
+    <w:p>
+      <w:pPr>
+        <w:rPr>
+          <w:b/>
+          <w:bCs/>
+          <w:color w:val="D86DCB" w:themeColor="accent5" w:themeTint="99"/>
+        </w:rPr>
+      </w:pPr>
+      <w:r>
+        <w:rPr>
+          <w:b/>
+          <w:bCs/>
+          <w:color w:val="D86DCB" w:themeColor="accent5" w:themeTint="99"/>
+        </w:rPr>
+        <w:t>4/6/2025</w:t>
+      </w:r>
+    </w:p>
+    <w:p>
+      <w:r>
+        <w:t xml:space="preserve">Wireframing. Work out the color scheme, and also the mock site design components. </w:t>
+      </w:r>
+    </w:p>
+    <w:p>
+      <w:pPr>
+        <w:pStyle w:val="ListParagraph"/>
+        <w:numPr>
+          <w:ilvl w:val="0"/>
+          <w:numId w:val="2"/>
+        </w:numPr>
+        <w:rPr>
+          <w:strike/>
+        </w:rPr>
+      </w:pPr>
+      <w:r>
+        <w:rPr>
+          <w:strike/>
+        </w:rPr>
+        <w:t>Color</w:t>
+      </w:r>
+    </w:p>
+    <w:p>
+      <w:pPr>
+        <w:pStyle w:val="ListParagraph"/>
+        <w:numPr>
+          <w:ilvl w:val="0"/>
+          <w:numId w:val="2"/>
+        </w:numPr>
+        <w:rPr>
+          <w:strike/>
+        </w:rPr>
+      </w:pPr>
+      <w:r>
+        <w:rPr>
+          <w:strike/>
+        </w:rPr>
+        <w:t>Figma designs</w:t>
+      </w:r>
+    </w:p>
+    <w:p>
+      <w:pPr>
+        <w:pStyle w:val="ListParagraph"/>
+        <w:numPr>
+          <w:ilvl w:val="0"/>
+          <w:numId w:val="2"/>
+        </w:numPr>
+      </w:pPr>
+      <w:r>
+        <w:t>Logo design?</w:t>
+      </w:r>
+    </w:p>
+    <w:p>
+      <w:pPr>
+        <w:pStyle w:val="ListParagraph"/>
+        <w:numPr>
+          <w:ilvl w:val="0"/>
+          <w:numId w:val="2"/>
+        </w:numPr>
+        <w:rPr>
+          <w:strike/>
+        </w:rPr>
+      </w:pPr>
+      <w:r>
+        <w:rPr>
+          <w:strike/>
+        </w:rPr>
+        <w:t>Mock some proto UI code as well if there is time. (should have started WAY earlier)</w:t>
+      </w:r>
+    </w:p>
+    <w:p>
+      <w:pPr>
+        <w:rPr>
+          <w:b/>
+          <w:bCs/>
+        </w:rPr>
+      </w:pPr>
+    </w:p>
+    <w:p>
+      <w:pPr>
+        <w:rPr>
+          <w:b/>
+          <w:bCs/>
+          <w:color w:val="D86DCB" w:themeColor="accent5" w:themeTint="99"/>
+        </w:rPr>
+      </w:pPr>
+      <w:r>
+        <w:rPr>
+          <w:b/>
+          <w:bCs/>
+          <w:color w:val="D86DCB" w:themeColor="accent5" w:themeTint="99"/>
+        </w:rPr>
         <w:lastRenderedPageBreak/>
-        <w:t>Daily Workflows</w:t>
+        <w:t>4/5/2025</w:t>
+      </w:r>
+    </w:p>
+    <w:p>
+      <w:r>
+        <w:t>Switching gears today. Working on Wireframing and database design</w:t>
+      </w:r>
+    </w:p>
+    <w:p>
+      <w:pPr>
+        <w:pStyle w:val="ListParagraph"/>
+        <w:numPr>
+          <w:ilvl w:val="0"/>
+          <w:numId w:val="2"/>
+        </w:numPr>
+        <w:rPr>
+          <w:strike/>
+        </w:rPr>
+      </w:pPr>
+      <w:r>
+        <w:rPr>
+          <w:strike/>
+        </w:rPr>
+        <w:t>Writing out paper wireframes</w:t>
+      </w:r>
+    </w:p>
+    <w:p>
+      <w:pPr>
+        <w:pStyle w:val="ListParagraph"/>
+        <w:numPr>
+          <w:ilvl w:val="0"/>
+          <w:numId w:val="2"/>
+        </w:numPr>
+        <w:rPr>
+          <w:strike/>
+        </w:rPr>
+      </w:pPr>
+      <w:r>
+        <w:rPr>
+          <w:strike/>
+        </w:rPr>
+        <w:t>Configuring database design ideas</w:t>
+      </w:r>
+    </w:p>
+    <w:p>
+      <w:pPr>
+        <w:pStyle w:val="ListParagraph"/>
+        <w:numPr>
+          <w:ilvl w:val="0"/>
+          <w:numId w:val="2"/>
+        </w:numPr>
+      </w:pPr>
+      <w:r>
+        <w:t>Starting to mock in Figma</w:t>
+      </w:r>
+    </w:p>
+    <w:p>
+      <w:pPr>
+        <w:pStyle w:val="ListParagraph"/>
+        <w:numPr>
+          <w:ilvl w:val="0"/>
+          <w:numId w:val="2"/>
+        </w:numPr>
+      </w:pPr>
+      <w:r>
+        <w:t>Working on mock logo</w:t>
+      </w:r>
+    </w:p>
+    <w:p>
+      <w:pPr>
+        <w:pStyle w:val="ListParagraph"/>
+        <w:numPr>
+          <w:ilvl w:val="0"/>
+          <w:numId w:val="2"/>
+        </w:numPr>
+      </w:pPr>
+      <w:r>
+        <w:t>Working on picking colors</w:t>
+      </w:r>
+    </w:p>
+    <w:p>
+      <w:pPr>
+        <w:pStyle w:val="ListParagraph"/>
+        <w:numPr>
+          <w:ilvl w:val="0"/>
+          <w:numId w:val="2"/>
+        </w:numPr>
+        <w:rPr>
+          <w:strike/>
+        </w:rPr>
+      </w:pPr>
+      <w:r>
+        <w:rPr>
+          <w:strike/>
+        </w:rPr>
+        <w:t>Compiling list of tech stack, database design, and color choices (easy grab)</w:t>
+      </w:r>
+    </w:p>
+    <w:p>
+      <w:r>
+        <w:rPr>
+          <w:b/>
+          <w:bCs/>
+        </w:rPr>
+        <w:t xml:space="preserve">NOTE: </w:t>
+      </w:r>
+      <w:r>
+        <w:t xml:space="preserve">At end of workday…. LOL I really am not getting an insane amount of my goals done! This research process is REALLY hard to estimate the time it will take. </w:t>
       </w:r>
     </w:p>
     <w:p>
@@ -1533,60 +2343,155 @@
           <w:bCs/>
           <w:color w:val="D86DCB" w:themeColor="accent5" w:themeTint="99"/>
         </w:rPr>
-        <w:t>4/6/2025</w:t>
-      </w:r>
-    </w:p>
-    <w:p>
-      <w:r>
-        <w:t xml:space="preserve">Wireframing. Work out the color scheme, and also the mock site design components. </w:t>
-      </w:r>
-    </w:p>
-    <w:p>
-      <w:pPr>
-        <w:pStyle w:val="ListParagraph"/>
-        <w:numPr>
-          <w:ilvl w:val="0"/>
-          <w:numId w:val="2"/>
-        </w:numPr>
-      </w:pPr>
-      <w:r>
-        <w:t>Color</w:t>
-      </w:r>
-    </w:p>
-    <w:p>
-      <w:pPr>
-        <w:pStyle w:val="ListParagraph"/>
-        <w:numPr>
-          <w:ilvl w:val="0"/>
-          <w:numId w:val="2"/>
-        </w:numPr>
-      </w:pPr>
-      <w:r>
-        <w:t>Figma designs</w:t>
-      </w:r>
-    </w:p>
-    <w:p>
-      <w:pPr>
-        <w:pStyle w:val="ListParagraph"/>
-        <w:numPr>
-          <w:ilvl w:val="0"/>
-          <w:numId w:val="2"/>
-        </w:numPr>
-      </w:pPr>
-      <w:r>
-        <w:t>Logo design?</w:t>
-      </w:r>
-    </w:p>
-    <w:p>
-      <w:pPr>
-        <w:pStyle w:val="ListParagraph"/>
-        <w:numPr>
-          <w:ilvl w:val="0"/>
-          <w:numId w:val="2"/>
-        </w:numPr>
-      </w:pPr>
-      <w:r>
-        <w:t>Mock some proto UI code as well if there is time. (should have started WAY earlier)</w:t>
+        <w:t>4/4/2025</w:t>
+      </w:r>
+    </w:p>
+    <w:p>
+      <w:r>
+        <w:t>Here is a breakdown of the goals I have for this evening, working from 7:45PM – 11:45PM</w:t>
+      </w:r>
+    </w:p>
+    <w:p>
+      <w:pPr>
+        <w:pStyle w:val="ListParagraph"/>
+        <w:numPr>
+          <w:ilvl w:val="0"/>
+          <w:numId w:val="2"/>
+        </w:numPr>
+      </w:pPr>
+      <w:r>
+        <w:t xml:space="preserve">A rework of </w:t>
+      </w:r>
+      <w:proofErr w:type="spellStart"/>
+      <w:r>
+        <w:t>yesterdays</w:t>
+      </w:r>
+      <w:proofErr w:type="spellEnd"/>
+      <w:r>
+        <w:t xml:space="preserve"> work. I learned a lot yesterday, but I need to get some data cracked out of the database…</w:t>
+      </w:r>
+    </w:p>
+    <w:p>
+      <w:pPr>
+        <w:pStyle w:val="ListParagraph"/>
+        <w:numPr>
+          <w:ilvl w:val="1"/>
+          <w:numId w:val="2"/>
+        </w:numPr>
+      </w:pPr>
+      <w:r>
+        <w:t>Work on the DynamoDB database and just GETTING data out of it</w:t>
+      </w:r>
+    </w:p>
+    <w:p>
+      <w:pPr>
+        <w:pStyle w:val="ListParagraph"/>
+        <w:numPr>
+          <w:ilvl w:val="2"/>
+          <w:numId w:val="2"/>
+        </w:numPr>
+      </w:pPr>
+      <w:r>
+        <w:t xml:space="preserve">Check the Cloud for </w:t>
+      </w:r>
+      <w:proofErr w:type="spellStart"/>
+      <w:r>
+        <w:t>devs</w:t>
+      </w:r>
+      <w:proofErr w:type="spellEnd"/>
+      <w:r>
+        <w:t xml:space="preserve"> class notes</w:t>
+      </w:r>
+    </w:p>
+    <w:p>
+      <w:pPr>
+        <w:pStyle w:val="ListParagraph"/>
+        <w:numPr>
+          <w:ilvl w:val="2"/>
+          <w:numId w:val="2"/>
+        </w:numPr>
+      </w:pPr>
+      <w:r>
+        <w:t>Check out the old AWS database from that class</w:t>
+      </w:r>
+    </w:p>
+    <w:p>
+      <w:pPr>
+        <w:pStyle w:val="ListParagraph"/>
+        <w:numPr>
+          <w:ilvl w:val="1"/>
+          <w:numId w:val="2"/>
+        </w:numPr>
+      </w:pPr>
+      <w:r>
+        <w:t>May need to refactor/restart and bomb the current sandbox… the code might be corrupted</w:t>
+      </w:r>
+    </w:p>
+    <w:p>
+      <w:pPr>
+        <w:pStyle w:val="ListParagraph"/>
+        <w:numPr>
+          <w:ilvl w:val="0"/>
+          <w:numId w:val="2"/>
+        </w:numPr>
+      </w:pPr>
+      <w:r>
+        <w:t>If there is time, take a look at wireframing…</w:t>
+      </w:r>
+    </w:p>
+    <w:p>
+      <w:pPr>
+        <w:pStyle w:val="ListParagraph"/>
+        <w:numPr>
+          <w:ilvl w:val="1"/>
+          <w:numId w:val="2"/>
+        </w:numPr>
+      </w:pPr>
+      <w:r>
+        <w:t>Pages</w:t>
+      </w:r>
+    </w:p>
+    <w:p>
+      <w:pPr>
+        <w:pStyle w:val="ListParagraph"/>
+        <w:numPr>
+          <w:ilvl w:val="1"/>
+          <w:numId w:val="2"/>
+        </w:numPr>
+      </w:pPr>
+      <w:r>
+        <w:t>Menus</w:t>
+      </w:r>
+    </w:p>
+    <w:p>
+      <w:pPr>
+        <w:pStyle w:val="ListParagraph"/>
+        <w:numPr>
+          <w:ilvl w:val="1"/>
+          <w:numId w:val="2"/>
+        </w:numPr>
+      </w:pPr>
+      <w:r>
+        <w:t>Nav Components</w:t>
+      </w:r>
+    </w:p>
+    <w:p>
+      <w:pPr>
+        <w:pStyle w:val="ListParagraph"/>
+        <w:numPr>
+          <w:ilvl w:val="0"/>
+          <w:numId w:val="2"/>
+        </w:numPr>
+      </w:pPr>
+      <w:r>
+        <w:rPr>
+          <w:b/>
+          <w:bCs/>
+        </w:rPr>
+        <w:t xml:space="preserve">NOTE: </w:t>
+      </w:r>
+      <w:r>
+        <w:t xml:space="preserve">Nothing is working. For development tomorrow, start with the crypto app project that already works…. In this way, some troubleshooting can be done. I have no idea what’s going on with this setup but I am tired and frustrated. </w:t>
       </w:r>
     </w:p>
     <w:p>
@@ -1611,228 +2516,24 @@
           <w:bCs/>
           <w:color w:val="D86DCB" w:themeColor="accent5" w:themeTint="99"/>
         </w:rPr>
-        <w:t>4/5/2025</w:t>
-      </w:r>
-    </w:p>
-    <w:p>
-      <w:r>
-        <w:t>Switching gears today. Working on Wireframing and database design</w:t>
-      </w:r>
-    </w:p>
-    <w:p>
-      <w:pPr>
-        <w:pStyle w:val="ListParagraph"/>
-        <w:numPr>
-          <w:ilvl w:val="0"/>
-          <w:numId w:val="2"/>
-        </w:numPr>
-        <w:rPr>
-          <w:strike/>
-        </w:rPr>
-      </w:pPr>
-      <w:r>
-        <w:rPr>
-          <w:strike/>
-        </w:rPr>
-        <w:t>Writing out paper wireframes</w:t>
-      </w:r>
-    </w:p>
-    <w:p>
-      <w:pPr>
-        <w:pStyle w:val="ListParagraph"/>
-        <w:numPr>
-          <w:ilvl w:val="0"/>
-          <w:numId w:val="2"/>
-        </w:numPr>
-        <w:rPr>
-          <w:strike/>
-        </w:rPr>
-      </w:pPr>
-      <w:r>
-        <w:rPr>
-          <w:strike/>
-        </w:rPr>
-        <w:t>Configuring database design ideas</w:t>
-      </w:r>
-    </w:p>
-    <w:p>
-      <w:pPr>
-        <w:pStyle w:val="ListParagraph"/>
-        <w:numPr>
-          <w:ilvl w:val="0"/>
-          <w:numId w:val="2"/>
-        </w:numPr>
-      </w:pPr>
-      <w:r>
-        <w:t>Starting to mock in Figma</w:t>
-      </w:r>
-    </w:p>
-    <w:p>
-      <w:pPr>
-        <w:pStyle w:val="ListParagraph"/>
-        <w:numPr>
-          <w:ilvl w:val="0"/>
-          <w:numId w:val="2"/>
-        </w:numPr>
-      </w:pPr>
-      <w:r>
-        <w:t>Working on mock logo</w:t>
-      </w:r>
-    </w:p>
-    <w:p>
-      <w:pPr>
-        <w:pStyle w:val="ListParagraph"/>
-        <w:numPr>
-          <w:ilvl w:val="0"/>
-          <w:numId w:val="2"/>
-        </w:numPr>
-      </w:pPr>
-      <w:r>
-        <w:t>Working on picking colors</w:t>
-      </w:r>
-    </w:p>
-    <w:p>
-      <w:pPr>
-        <w:pStyle w:val="ListParagraph"/>
-        <w:numPr>
-          <w:ilvl w:val="0"/>
-          <w:numId w:val="2"/>
-        </w:numPr>
-        <w:rPr>
-          <w:strike/>
-        </w:rPr>
-      </w:pPr>
-      <w:r>
-        <w:rPr>
-          <w:strike/>
-        </w:rPr>
-        <w:t>Compiling list of tech stack, database design, and color choices (easy grab)</w:t>
-      </w:r>
-    </w:p>
-    <w:p>
-      <w:r>
-        <w:rPr>
-          <w:b/>
-          <w:bCs/>
-        </w:rPr>
-        <w:t xml:space="preserve">NOTE: </w:t>
-      </w:r>
-      <w:r>
-        <w:t xml:space="preserve">At end of workday…. LOL I really am not getting an insane amount of my goals done! This research process is REALLY hard to estimate the time it will take. </w:t>
-      </w:r>
-    </w:p>
-    <w:p>
-      <w:pPr>
-        <w:rPr>
-          <w:b/>
-          <w:bCs/>
-        </w:rPr>
-      </w:pPr>
-    </w:p>
-    <w:p>
-      <w:pPr>
-        <w:rPr>
-          <w:b/>
-          <w:bCs/>
-          <w:color w:val="D86DCB" w:themeColor="accent5" w:themeTint="99"/>
-        </w:rPr>
-      </w:pPr>
-      <w:r>
-        <w:rPr>
-          <w:b/>
-          <w:bCs/>
-          <w:color w:val="D86DCB" w:themeColor="accent5" w:themeTint="99"/>
-        </w:rPr>
-        <w:t>4/4/2025</w:t>
-      </w:r>
-    </w:p>
-    <w:p>
-      <w:r>
-        <w:t>Here is a breakdown of the goals I have for this evening, working from 7:45PM – 11:45PM</w:t>
-      </w:r>
-    </w:p>
-    <w:p>
-      <w:pPr>
-        <w:pStyle w:val="ListParagraph"/>
-        <w:numPr>
-          <w:ilvl w:val="0"/>
-          <w:numId w:val="2"/>
-        </w:numPr>
-      </w:pPr>
-      <w:r>
-        <w:t>A rework of yesterdays work. I learned a lot yesterday, but I need to get some data cracked out of the database…</w:t>
-      </w:r>
-    </w:p>
-    <w:p>
-      <w:pPr>
-        <w:pStyle w:val="ListParagraph"/>
-        <w:numPr>
-          <w:ilvl w:val="1"/>
-          <w:numId w:val="2"/>
-        </w:numPr>
-      </w:pPr>
-      <w:r>
-        <w:t>Work on the DynamoDB database and just GETTING data out of it</w:t>
-      </w:r>
-    </w:p>
-    <w:p>
-      <w:pPr>
-        <w:pStyle w:val="ListParagraph"/>
-        <w:numPr>
-          <w:ilvl w:val="2"/>
-          <w:numId w:val="2"/>
-        </w:numPr>
-      </w:pPr>
-      <w:r>
-        <w:t>Check the Cloud for devs class notes</w:t>
-      </w:r>
-    </w:p>
-    <w:p>
-      <w:pPr>
-        <w:pStyle w:val="ListParagraph"/>
-        <w:numPr>
-          <w:ilvl w:val="2"/>
-          <w:numId w:val="2"/>
-        </w:numPr>
-      </w:pPr>
-      <w:r>
-        <w:t>Check out the old AWS database from that class</w:t>
-      </w:r>
-    </w:p>
-    <w:p>
-      <w:pPr>
-        <w:pStyle w:val="ListParagraph"/>
-        <w:numPr>
-          <w:ilvl w:val="1"/>
-          <w:numId w:val="2"/>
-        </w:numPr>
-      </w:pPr>
-      <w:r>
-        <w:t>May need to refactor/restart and bomb the current sandbox… the code might be corrupted</w:t>
-      </w:r>
-    </w:p>
-    <w:p>
-      <w:pPr>
-        <w:pStyle w:val="ListParagraph"/>
-        <w:numPr>
-          <w:ilvl w:val="0"/>
-          <w:numId w:val="2"/>
-        </w:numPr>
-      </w:pPr>
-      <w:r>
-        <w:t>If there is time, take a look at wireframing…</w:t>
-      </w:r>
-    </w:p>
-    <w:p>
-      <w:pPr>
-        <w:pStyle w:val="ListParagraph"/>
-        <w:numPr>
-          <w:ilvl w:val="1"/>
-          <w:numId w:val="2"/>
-        </w:numPr>
-      </w:pPr>
-      <w:r>
-        <w:t>Pages</w:t>
+        <w:t>4/3/2025</w:t>
+      </w:r>
+    </w:p>
+    <w:p>
+      <w:r>
+        <w:t>Here is a breakdown of the goals I have this evening, working from 6:30 – 10:30PM</w:t>
+      </w:r>
+    </w:p>
+    <w:p>
+      <w:pPr>
+        <w:pStyle w:val="ListParagraph"/>
+        <w:numPr>
+          <w:ilvl w:val="0"/>
+          <w:numId w:val="2"/>
+        </w:numPr>
+      </w:pPr>
+      <w:r>
+        <w:t xml:space="preserve">Get the DynamoDB database connected with the React application through Lambda and API gateway. </w:t>
       </w:r>
     </w:p>
     <w:p>
@@ -1845,91 +2546,6 @@
       </w:pPr>
       <w:r>
         <w:lastRenderedPageBreak/>
-        <w:t>Menus</w:t>
-      </w:r>
-    </w:p>
-    <w:p>
-      <w:pPr>
-        <w:pStyle w:val="ListParagraph"/>
-        <w:numPr>
-          <w:ilvl w:val="1"/>
-          <w:numId w:val="2"/>
-        </w:numPr>
-      </w:pPr>
-      <w:r>
-        <w:t>Nav Components</w:t>
-      </w:r>
-    </w:p>
-    <w:p>
-      <w:pPr>
-        <w:pStyle w:val="ListParagraph"/>
-        <w:numPr>
-          <w:ilvl w:val="0"/>
-          <w:numId w:val="2"/>
-        </w:numPr>
-      </w:pPr>
-      <w:r>
-        <w:rPr>
-          <w:b/>
-          <w:bCs/>
-        </w:rPr>
-        <w:t xml:space="preserve">NOTE: </w:t>
-      </w:r>
-      <w:r>
-        <w:t xml:space="preserve">Nothing is working. For development tomorrow, start with the crypto app project that already works…. In this way, some troubleshooting can be done. I have no idea what’s going on with this setup but I am tired and frustrated. </w:t>
-      </w:r>
-    </w:p>
-    <w:p>
-      <w:pPr>
-        <w:rPr>
-          <w:b/>
-          <w:bCs/>
-        </w:rPr>
-      </w:pPr>
-    </w:p>
-    <w:p>
-      <w:pPr>
-        <w:rPr>
-          <w:b/>
-          <w:bCs/>
-          <w:color w:val="D86DCB" w:themeColor="accent5" w:themeTint="99"/>
-        </w:rPr>
-      </w:pPr>
-      <w:r>
-        <w:rPr>
-          <w:b/>
-          <w:bCs/>
-          <w:color w:val="D86DCB" w:themeColor="accent5" w:themeTint="99"/>
-        </w:rPr>
-        <w:t>4/3/2025</w:t>
-      </w:r>
-    </w:p>
-    <w:p>
-      <w:r>
-        <w:t>Here is a breakdown of the goals I have this evening, working from 6:30 – 10:30PM</w:t>
-      </w:r>
-    </w:p>
-    <w:p>
-      <w:pPr>
-        <w:pStyle w:val="ListParagraph"/>
-        <w:numPr>
-          <w:ilvl w:val="0"/>
-          <w:numId w:val="2"/>
-        </w:numPr>
-      </w:pPr>
-      <w:r>
-        <w:t xml:space="preserve">Get the DynamoDB database connected with the React application through Lambda and API gateway. </w:t>
-      </w:r>
-    </w:p>
-    <w:p>
-      <w:pPr>
-        <w:pStyle w:val="ListParagraph"/>
-        <w:numPr>
-          <w:ilvl w:val="1"/>
-          <w:numId w:val="2"/>
-        </w:numPr>
-      </w:pPr>
-      <w:r>
         <w:t>DO NOT worry about authorization first. Just worry about connecting the components together</w:t>
       </w:r>
     </w:p>

</xml_diff>

<commit_message>
got some more mock work done in the header component and the user home component
</commit_message>
<xml_diff>
--- a/Instruction Set.docx
+++ b/Instruction Set.docx
@@ -11,18 +11,27 @@
         </w:rPr>
       </w:pPr>
       <w:bookmarkStart w:id="0" w:name="_Toc193698247"/>
+      <w:proofErr w:type="spellStart"/>
       <w:r>
         <w:rPr>
           <w:sz w:val="44"/>
           <w:szCs w:val="44"/>
         </w:rPr>
-        <w:t xml:space="preserve">MyCookbook </w:t>
-      </w:r>
+        <w:t>MyCookbook</w:t>
+      </w:r>
+      <w:proofErr w:type="spellEnd"/>
       <w:r>
         <w:rPr>
           <w:sz w:val="44"/>
           <w:szCs w:val="44"/>
         </w:rPr>
+        <w:t xml:space="preserve"> </w:t>
+      </w:r>
+      <w:r>
+        <w:rPr>
+          <w:sz w:val="44"/>
+          <w:szCs w:val="44"/>
+        </w:rPr>
         <w:t>Development Roadmap</w:t>
       </w:r>
       <w:bookmarkEnd w:id="0"/>
@@ -82,7 +91,23 @@
         </w:numPr>
       </w:pPr>
       <w:r>
-        <w:t>Past projects can be guides (my old React portfolio, old mycookbook PHP app, etc)</w:t>
+        <w:t xml:space="preserve">Past projects can be guides (my old React portfolio, old </w:t>
+      </w:r>
+      <w:proofErr w:type="spellStart"/>
+      <w:r>
+        <w:t>mycookbook</w:t>
+      </w:r>
+      <w:proofErr w:type="spellEnd"/>
+      <w:r>
+        <w:t xml:space="preserve"> PHP app, </w:t>
+      </w:r>
+      <w:proofErr w:type="spellStart"/>
+      <w:r>
+        <w:t>etc</w:t>
+      </w:r>
+      <w:proofErr w:type="spellEnd"/>
+      <w:r>
+        <w:t>)</w:t>
       </w:r>
     </w:p>
     <w:p>
@@ -929,7 +954,15 @@
         </w:tabs>
       </w:pPr>
       <w:r>
-        <w:t xml:space="preserve">Think about deploying to another AWS environment – with a different IAM user specifically for this. This will make this project more maintainable, and open to adding other devs </w:t>
+        <w:t xml:space="preserve">Think about deploying to another AWS environment – with a different IAM user specifically for this. This will make this project more maintainable, and open to adding other </w:t>
+      </w:r>
+      <w:proofErr w:type="spellStart"/>
+      <w:r>
+        <w:t>devs</w:t>
+      </w:r>
+      <w:proofErr w:type="spellEnd"/>
+      <w:r>
+        <w:t xml:space="preserve"> </w:t>
       </w:r>
       <w:r>
         <w:rPr>
@@ -999,77 +1032,112 @@
       </w:r>
     </w:p>
     <w:p>
-      <w:pPr>
-        <w:pStyle w:val="ListParagraph"/>
-        <w:numPr>
-          <w:ilvl w:val="0"/>
-          <w:numId w:val="2"/>
-        </w:numPr>
-      </w:pPr>
-      <w:r>
-        <w:t>Created the database</w:t>
-      </w:r>
-      <w:r>
-        <w:t xml:space="preserve"> first</w:t>
-      </w:r>
-    </w:p>
-    <w:p>
-      <w:pPr>
-        <w:pStyle w:val="ListParagraph"/>
-        <w:numPr>
-          <w:ilvl w:val="0"/>
-          <w:numId w:val="2"/>
-        </w:numPr>
-      </w:pPr>
-      <w:r>
-        <w:t>Added a Lambda function</w:t>
-      </w:r>
-      <w:r>
-        <w:t>.. CHOOSE CRUD for DynamoDB!</w:t>
-      </w:r>
-    </w:p>
-    <w:p>
-      <w:pPr>
-        <w:pStyle w:val="ListParagraph"/>
-        <w:numPr>
-          <w:ilvl w:val="0"/>
-          <w:numId w:val="2"/>
-        </w:numPr>
-      </w:pPr>
-      <w:r>
-        <w:t>Added the API Gateway layer</w:t>
-      </w:r>
-    </w:p>
-    <w:p>
-      <w:pPr>
-        <w:pStyle w:val="ListParagraph"/>
-        <w:numPr>
-          <w:ilvl w:val="1"/>
-          <w:numId w:val="2"/>
-        </w:numPr>
-      </w:pPr>
-      <w:r>
-        <w:t>Note: The API layer…. Can probably just be named “recipe”? I don’t know if there is going to need to be a separate function</w:t>
-      </w:r>
-      <w:r>
-        <w:t>/API</w:t>
-      </w:r>
-      <w:r>
-        <w:t xml:space="preserve"> for every single CRUD operation. We shall see. </w:t>
-      </w:r>
-    </w:p>
-    <w:p>
-      <w:pPr>
-        <w:pStyle w:val="ListParagraph"/>
-        <w:numPr>
-          <w:ilvl w:val="0"/>
-          <w:numId w:val="2"/>
-        </w:numPr>
-      </w:pPr>
-      <w:r>
-        <w:t xml:space="preserve">ASTERIKS: There is going to be a DynamoDB/Amplify section of the programming with React course…. SO. That will be insightful, and probably change things up a little bit. </w:t>
-      </w:r>
-    </w:p>
+      <w:r>
+        <w:t>The steps are all over the place at this point. Here are the COMPONENTS of the application though…</w:t>
+      </w:r>
+    </w:p>
+    <w:p>
+      <w:pPr>
+        <w:pStyle w:val="ListParagraph"/>
+        <w:numPr>
+          <w:ilvl w:val="0"/>
+          <w:numId w:val="2"/>
+        </w:numPr>
+      </w:pPr>
+      <w:r>
+        <w:t>The UI (CSS)</w:t>
+      </w:r>
+    </w:p>
+    <w:p>
+      <w:pPr>
+        <w:pStyle w:val="ListParagraph"/>
+        <w:numPr>
+          <w:ilvl w:val="0"/>
+          <w:numId w:val="2"/>
+        </w:numPr>
+      </w:pPr>
+      <w:r>
+        <w:t>The Components (React)</w:t>
+      </w:r>
+    </w:p>
+    <w:p>
+      <w:pPr>
+        <w:pStyle w:val="ListParagraph"/>
+        <w:numPr>
+          <w:ilvl w:val="0"/>
+          <w:numId w:val="2"/>
+        </w:numPr>
+      </w:pPr>
+      <w:r>
+        <w:t>The database (DynamoDB)</w:t>
+      </w:r>
+    </w:p>
+    <w:p>
+      <w:pPr>
+        <w:pStyle w:val="ListParagraph"/>
+        <w:numPr>
+          <w:ilvl w:val="0"/>
+          <w:numId w:val="2"/>
+        </w:numPr>
+      </w:pPr>
+      <w:r>
+        <w:t>The deployment space (Amplify)</w:t>
+      </w:r>
+    </w:p>
+    <w:p>
+      <w:pPr>
+        <w:pStyle w:val="ListParagraph"/>
+        <w:numPr>
+          <w:ilvl w:val="0"/>
+          <w:numId w:val="2"/>
+        </w:numPr>
+      </w:pPr>
+      <w:r>
+        <w:t>The API keepers (API Gateway and Lambda)</w:t>
+      </w:r>
+    </w:p>
+    <w:p>
+      <w:pPr>
+        <w:pStyle w:val="ListParagraph"/>
+        <w:numPr>
+          <w:ilvl w:val="0"/>
+          <w:numId w:val="2"/>
+        </w:numPr>
+      </w:pPr>
+      <w:r>
+        <w:t>The authenticator (Cognito)</w:t>
+      </w:r>
+    </w:p>
+    <w:p>
+      <w:pPr>
+        <w:pStyle w:val="ListParagraph"/>
+        <w:numPr>
+          <w:ilvl w:val="0"/>
+          <w:numId w:val="2"/>
+        </w:numPr>
+      </w:pPr>
+      <w:r>
+        <w:t xml:space="preserve">The routing (React-Router) </w:t>
+      </w:r>
+      <w:r>
+        <w:sym w:font="Wingdings" w:char="F0E0"/>
+      </w:r>
+      <w:r>
+        <w:t xml:space="preserve"> </w:t>
+      </w:r>
+      <w:hyperlink r:id="rId5" w:history="1">
+        <w:r>
+          <w:rPr>
+            <w:rStyle w:val="Hyperlink"/>
+          </w:rPr>
+          <w:t>https://hygraph.com/blog/routing-in-react</w:t>
+        </w:r>
+      </w:hyperlink>
+      <w:r>
+        <w:t xml:space="preserve"> </w:t>
+      </w:r>
+    </w:p>
+    <w:p/>
     <w:p>
       <w:pPr>
         <w:rPr>
@@ -1089,23 +1157,40 @@
     </w:p>
     <w:p>
       <w:r>
-        <w:t>DynamoDB is schemaless…. This makes development in it a little bit interesting… and adds extra challenges! But it’s WAY more dynamic. There is actually pretty much no structure. Here is my schema:</w:t>
-      </w:r>
-    </w:p>
-    <w:p>
-      <w:pPr>
-        <w:rPr>
-          <w:b/>
-          <w:bCs/>
-        </w:rPr>
-      </w:pPr>
-      <w:r>
-        <w:rPr>
-          <w:b/>
-          <w:bCs/>
-        </w:rPr>
-        <w:t>Partition Key: userID</w:t>
-      </w:r>
+        <w:t xml:space="preserve">DynamoDB is </w:t>
+      </w:r>
+      <w:proofErr w:type="spellStart"/>
+      <w:r>
+        <w:t>schemaless</w:t>
+      </w:r>
+      <w:proofErr w:type="spellEnd"/>
+      <w:r>
+        <w:t>…. This makes development in it a little bit interesting… and adds extra challenges! But it’s WAY more dynamic. There is actually pretty much no structure. Here is my schema:</w:t>
+      </w:r>
+    </w:p>
+    <w:p>
+      <w:pPr>
+        <w:rPr>
+          <w:b/>
+          <w:bCs/>
+        </w:rPr>
+      </w:pPr>
+      <w:r>
+        <w:rPr>
+          <w:b/>
+          <w:bCs/>
+        </w:rPr>
+        <w:t xml:space="preserve">Partition Key: </w:t>
+      </w:r>
+      <w:proofErr w:type="spellStart"/>
+      <w:r>
+        <w:rPr>
+          <w:b/>
+          <w:bCs/>
+        </w:rPr>
+        <w:t>userID</w:t>
+      </w:r>
+      <w:proofErr w:type="spellEnd"/>
       <w:r>
         <w:rPr>
           <w:b/>
@@ -1125,23 +1210,48 @@
           <w:b/>
           <w:bCs/>
         </w:rPr>
-        <w:t xml:space="preserve"> Will eventually be taken from cognito/the user</w:t>
-      </w:r>
-    </w:p>
-    <w:p>
-      <w:pPr>
-        <w:rPr>
-          <w:b/>
-          <w:bCs/>
-        </w:rPr>
-      </w:pPr>
-      <w:r>
-        <w:rPr>
-          <w:b/>
-          <w:bCs/>
-        </w:rPr>
-        <w:t>Sort Key: recipeID</w:t>
-      </w:r>
+        <w:t xml:space="preserve"> Will eventually be taken from </w:t>
+      </w:r>
+      <w:proofErr w:type="spellStart"/>
+      <w:r>
+        <w:rPr>
+          <w:b/>
+          <w:bCs/>
+        </w:rPr>
+        <w:t>cognito</w:t>
+      </w:r>
+      <w:proofErr w:type="spellEnd"/>
+      <w:r>
+        <w:rPr>
+          <w:b/>
+          <w:bCs/>
+        </w:rPr>
+        <w:t>/the user</w:t>
+      </w:r>
+    </w:p>
+    <w:p>
+      <w:pPr>
+        <w:rPr>
+          <w:b/>
+          <w:bCs/>
+        </w:rPr>
+      </w:pPr>
+      <w:r>
+        <w:rPr>
+          <w:b/>
+          <w:bCs/>
+        </w:rPr>
+        <w:t xml:space="preserve">Sort Key: </w:t>
+      </w:r>
+      <w:proofErr w:type="spellStart"/>
+      <w:r>
+        <w:rPr>
+          <w:b/>
+          <w:bCs/>
+        </w:rPr>
+        <w:t>recipeID</w:t>
+      </w:r>
+      <w:proofErr w:type="spellEnd"/>
       <w:r>
         <w:rPr>
           <w:b/>
@@ -1171,6 +1281,7 @@
     </w:p>
     <w:p>
       <w:r>
+        <w:lastRenderedPageBreak/>
         <w:t xml:space="preserve">Interestingly, there is NO auto increment feature for </w:t>
       </w:r>
       <w:r>
@@ -1189,7 +1300,23 @@
           <w:b/>
           <w:bCs/>
         </w:rPr>
-        <w:t>Enter the UUID npm package</w:t>
+        <w:t xml:space="preserve">Enter the UUID </w:t>
+      </w:r>
+      <w:proofErr w:type="spellStart"/>
+      <w:r>
+        <w:rPr>
+          <w:b/>
+          <w:bCs/>
+        </w:rPr>
+        <w:t>npm</w:t>
+      </w:r>
+      <w:proofErr w:type="spellEnd"/>
+      <w:r>
+        <w:rPr>
+          <w:b/>
+          <w:bCs/>
+        </w:rPr>
+        <w:t xml:space="preserve"> package</w:t>
       </w:r>
       <w:r>
         <w:t xml:space="preserve">. </w:t>
@@ -1199,22 +1326,30 @@
           <w:b/>
           <w:bCs/>
         </w:rPr>
-        <w:t>I’ll be using this to generate a recipeID</w:t>
-      </w:r>
-    </w:p>
-    <w:p>
-      <w:pPr>
-        <w:rPr>
-          <w:b/>
-          <w:bCs/>
-        </w:rPr>
-      </w:pPr>
-      <w:r>
-        <w:rPr>
-          <w:b/>
-          <w:bCs/>
-        </w:rPr>
-        <w:lastRenderedPageBreak/>
+        <w:t xml:space="preserve">I’ll be using this to generate a </w:t>
+      </w:r>
+      <w:proofErr w:type="spellStart"/>
+      <w:r>
+        <w:rPr>
+          <w:b/>
+          <w:bCs/>
+        </w:rPr>
+        <w:t>recipeID</w:t>
+      </w:r>
+      <w:proofErr w:type="spellEnd"/>
+    </w:p>
+    <w:p>
+      <w:pPr>
+        <w:rPr>
+          <w:b/>
+          <w:bCs/>
+        </w:rPr>
+      </w:pPr>
+      <w:r>
+        <w:rPr>
+          <w:b/>
+          <w:bCs/>
+        </w:rPr>
         <w:t>Instructions from GPT</w:t>
       </w:r>
       <w:r>
@@ -1237,12 +1372,22 @@
           <w:bCs/>
         </w:rPr>
       </w:pPr>
-      <w:r>
-        <w:t>npm install uui</w:t>
+      <w:proofErr w:type="spellStart"/>
+      <w:r>
+        <w:t>npm</w:t>
+      </w:r>
+      <w:proofErr w:type="spellEnd"/>
+      <w:r>
+        <w:t xml:space="preserve"> install </w:t>
+      </w:r>
+      <w:proofErr w:type="spellStart"/>
+      <w:r>
+        <w:t>uui</w:t>
       </w:r>
       <w:r>
         <w:t>d</w:t>
       </w:r>
+      <w:proofErr w:type="spellEnd"/>
     </w:p>
     <w:p>
       <w:pPr>
@@ -1261,7 +1406,7 @@
       </w:r>
     </w:p>
     <w:p>
-      <w:hyperlink r:id="rId5" w:history="1">
+      <w:hyperlink r:id="rId6" w:history="1">
         <w:r>
           <w:rPr>
             <w:rStyle w:val="Hyperlink"/>
@@ -1270,7 +1415,15 @@
         </w:r>
       </w:hyperlink>
       <w:r>
-        <w:t xml:space="preserve"> &lt;-- This is the package from npm. It has an insane amount of downloads so I can only imagine it is totally safe. </w:t>
+        <w:t xml:space="preserve"> &lt;-- This is the package from </w:t>
+      </w:r>
+      <w:proofErr w:type="spellStart"/>
+      <w:r>
+        <w:t>npm</w:t>
+      </w:r>
+      <w:proofErr w:type="spellEnd"/>
+      <w:r>
+        <w:t xml:space="preserve">. It has an insane amount of downloads so I can only imagine it is totally safe. </w:t>
       </w:r>
     </w:p>
     <w:p/>
@@ -1348,6 +1501,309 @@
       <w:r>
         <w:t>It IS possible to trigger an event on user sign up! Or so ChatGPT says…. So, on user sign up, part of the plan is going to be adding some base level categories to the user table.</w:t>
       </w:r>
+      <w:r>
+        <w:t xml:space="preserve"> </w:t>
+      </w:r>
+    </w:p>
+    <w:p>
+      <w:pPr>
+        <w:pStyle w:val="ListParagraph"/>
+        <w:numPr>
+          <w:ilvl w:val="1"/>
+          <w:numId w:val="2"/>
+        </w:numPr>
+      </w:pPr>
+      <w:r>
+        <w:t xml:space="preserve">Looks like there is a variable called “sub” or something to tap into. </w:t>
+      </w:r>
+    </w:p>
+    <w:p>
+      <w:pPr>
+        <w:pStyle w:val="ListParagraph"/>
+        <w:numPr>
+          <w:ilvl w:val="0"/>
+          <w:numId w:val="2"/>
+        </w:numPr>
+      </w:pPr>
+      <w:r>
+        <w:t>Here is a note to protect protected routes:</w:t>
+      </w:r>
+    </w:p>
+    <w:p>
+      <w:pPr>
+        <w:pStyle w:val="ListParagraph"/>
+        <w:numPr>
+          <w:ilvl w:val="1"/>
+          <w:numId w:val="2"/>
+        </w:numPr>
+        <w:shd w:val="clear" w:color="auto" w:fill="1E1E1E"/>
+        <w:spacing w:after="0" w:line="285" w:lineRule="atLeast"/>
+        <w:rPr>
+          <w:rFonts w:ascii="Consolas" w:eastAsia="Times New Roman" w:hAnsi="Consolas" w:cs="Times New Roman"/>
+          <w:color w:val="D4D4D4"/>
+          <w:kern w:val="0"/>
+          <w:sz w:val="21"/>
+          <w:szCs w:val="21"/>
+          <w14:ligatures w14:val="none"/>
+        </w:rPr>
+      </w:pPr>
+      <w:r>
+        <w:rPr>
+          <w:rFonts w:ascii="Consolas" w:eastAsia="Times New Roman" w:hAnsi="Consolas" w:cs="Times New Roman"/>
+          <w:color w:val="C586C0"/>
+          <w:kern w:val="0"/>
+          <w:sz w:val="21"/>
+          <w:szCs w:val="21"/>
+          <w14:ligatures w14:val="none"/>
+        </w:rPr>
+        <w:t>import</w:t>
+      </w:r>
+      <w:r>
+        <w:rPr>
+          <w:rFonts w:ascii="Consolas" w:eastAsia="Times New Roman" w:hAnsi="Consolas" w:cs="Times New Roman"/>
+          <w:color w:val="D4D4D4"/>
+          <w:kern w:val="0"/>
+          <w:sz w:val="21"/>
+          <w:szCs w:val="21"/>
+          <w14:ligatures w14:val="none"/>
+        </w:rPr>
+        <w:t xml:space="preserve"> {</w:t>
+      </w:r>
+      <w:proofErr w:type="spellStart"/>
+      <w:r>
+        <w:rPr>
+          <w:rFonts w:ascii="Consolas" w:eastAsia="Times New Roman" w:hAnsi="Consolas" w:cs="Times New Roman"/>
+          <w:color w:val="9CDCFE"/>
+          <w:kern w:val="0"/>
+          <w:sz w:val="21"/>
+          <w:szCs w:val="21"/>
+          <w14:ligatures w14:val="none"/>
+        </w:rPr>
+        <w:t>withAuthenticator</w:t>
+      </w:r>
+      <w:proofErr w:type="spellEnd"/>
+      <w:r>
+        <w:rPr>
+          <w:rFonts w:ascii="Consolas" w:eastAsia="Times New Roman" w:hAnsi="Consolas" w:cs="Times New Roman"/>
+          <w:color w:val="D4D4D4"/>
+          <w:kern w:val="0"/>
+          <w:sz w:val="21"/>
+          <w:szCs w:val="21"/>
+          <w14:ligatures w14:val="none"/>
+        </w:rPr>
+        <w:t xml:space="preserve">} </w:t>
+      </w:r>
+      <w:r>
+        <w:rPr>
+          <w:rFonts w:ascii="Consolas" w:eastAsia="Times New Roman" w:hAnsi="Consolas" w:cs="Times New Roman"/>
+          <w:color w:val="C586C0"/>
+          <w:kern w:val="0"/>
+          <w:sz w:val="21"/>
+          <w:szCs w:val="21"/>
+          <w14:ligatures w14:val="none"/>
+        </w:rPr>
+        <w:t>from</w:t>
+      </w:r>
+      <w:r>
+        <w:rPr>
+          <w:rFonts w:ascii="Consolas" w:eastAsia="Times New Roman" w:hAnsi="Consolas" w:cs="Times New Roman"/>
+          <w:color w:val="D4D4D4"/>
+          <w:kern w:val="0"/>
+          <w:sz w:val="21"/>
+          <w:szCs w:val="21"/>
+          <w14:ligatures w14:val="none"/>
+        </w:rPr>
+        <w:t xml:space="preserve"> </w:t>
+      </w:r>
+      <w:r>
+        <w:rPr>
+          <w:rFonts w:ascii="Consolas" w:eastAsia="Times New Roman" w:hAnsi="Consolas" w:cs="Times New Roman"/>
+          <w:color w:val="CE9178"/>
+          <w:kern w:val="0"/>
+          <w:sz w:val="21"/>
+          <w:szCs w:val="21"/>
+          <w14:ligatures w14:val="none"/>
+        </w:rPr>
+        <w:t>'@</w:t>
+      </w:r>
+      <w:proofErr w:type="spellStart"/>
+      <w:r>
+        <w:rPr>
+          <w:rFonts w:ascii="Consolas" w:eastAsia="Times New Roman" w:hAnsi="Consolas" w:cs="Times New Roman"/>
+          <w:color w:val="CE9178"/>
+          <w:kern w:val="0"/>
+          <w:sz w:val="21"/>
+          <w:szCs w:val="21"/>
+          <w14:ligatures w14:val="none"/>
+        </w:rPr>
+        <w:t>aws</w:t>
+      </w:r>
+      <w:proofErr w:type="spellEnd"/>
+      <w:r>
+        <w:rPr>
+          <w:rFonts w:ascii="Consolas" w:eastAsia="Times New Roman" w:hAnsi="Consolas" w:cs="Times New Roman"/>
+          <w:color w:val="CE9178"/>
+          <w:kern w:val="0"/>
+          <w:sz w:val="21"/>
+          <w:szCs w:val="21"/>
+          <w14:ligatures w14:val="none"/>
+        </w:rPr>
+        <w:t>-amplify/</w:t>
+      </w:r>
+      <w:proofErr w:type="spellStart"/>
+      <w:r>
+        <w:rPr>
+          <w:rFonts w:ascii="Consolas" w:eastAsia="Times New Roman" w:hAnsi="Consolas" w:cs="Times New Roman"/>
+          <w:color w:val="CE9178"/>
+          <w:kern w:val="0"/>
+          <w:sz w:val="21"/>
+          <w:szCs w:val="21"/>
+          <w14:ligatures w14:val="none"/>
+        </w:rPr>
+        <w:t>ui</w:t>
+      </w:r>
+      <w:proofErr w:type="spellEnd"/>
+      <w:r>
+        <w:rPr>
+          <w:rFonts w:ascii="Consolas" w:eastAsia="Times New Roman" w:hAnsi="Consolas" w:cs="Times New Roman"/>
+          <w:color w:val="CE9178"/>
+          <w:kern w:val="0"/>
+          <w:sz w:val="21"/>
+          <w:szCs w:val="21"/>
+          <w14:ligatures w14:val="none"/>
+        </w:rPr>
+        <w:t>-react'</w:t>
+      </w:r>
+    </w:p>
+    <w:p>
+      <w:pPr>
+        <w:pStyle w:val="ListParagraph"/>
+        <w:numPr>
+          <w:ilvl w:val="1"/>
+          <w:numId w:val="2"/>
+        </w:numPr>
+      </w:pPr>
+      <w:r>
+        <w:t xml:space="preserve">The above needs to be imported…. And the export needs to be wrapped, perhaps like this: </w:t>
+      </w:r>
+    </w:p>
+    <w:p>
+      <w:pPr>
+        <w:pStyle w:val="ListParagraph"/>
+        <w:numPr>
+          <w:ilvl w:val="1"/>
+          <w:numId w:val="2"/>
+        </w:numPr>
+        <w:shd w:val="clear" w:color="auto" w:fill="1E1E1E"/>
+        <w:spacing w:after="0" w:line="285" w:lineRule="atLeast"/>
+        <w:rPr>
+          <w:rFonts w:ascii="Consolas" w:eastAsia="Times New Roman" w:hAnsi="Consolas" w:cs="Times New Roman"/>
+          <w:color w:val="D4D4D4"/>
+          <w:kern w:val="0"/>
+          <w:sz w:val="21"/>
+          <w:szCs w:val="21"/>
+          <w14:ligatures w14:val="none"/>
+        </w:rPr>
+      </w:pPr>
+      <w:r>
+        <w:rPr>
+          <w:rFonts w:ascii="Consolas" w:eastAsia="Times New Roman" w:hAnsi="Consolas" w:cs="Times New Roman"/>
+          <w:color w:val="C586C0"/>
+          <w:kern w:val="0"/>
+          <w:sz w:val="21"/>
+          <w:szCs w:val="21"/>
+          <w14:ligatures w14:val="none"/>
+        </w:rPr>
+        <w:t>export</w:t>
+      </w:r>
+      <w:r>
+        <w:rPr>
+          <w:rFonts w:ascii="Consolas" w:eastAsia="Times New Roman" w:hAnsi="Consolas" w:cs="Times New Roman"/>
+          <w:color w:val="D4D4D4"/>
+          <w:kern w:val="0"/>
+          <w:sz w:val="21"/>
+          <w:szCs w:val="21"/>
+          <w14:ligatures w14:val="none"/>
+        </w:rPr>
+        <w:t xml:space="preserve"> </w:t>
+      </w:r>
+      <w:r>
+        <w:rPr>
+          <w:rFonts w:ascii="Consolas" w:eastAsia="Times New Roman" w:hAnsi="Consolas" w:cs="Times New Roman"/>
+          <w:color w:val="C586C0"/>
+          <w:kern w:val="0"/>
+          <w:sz w:val="21"/>
+          <w:szCs w:val="21"/>
+          <w14:ligatures w14:val="none"/>
+        </w:rPr>
+        <w:t>default</w:t>
+      </w:r>
+      <w:r>
+        <w:rPr>
+          <w:rFonts w:ascii="Consolas" w:eastAsia="Times New Roman" w:hAnsi="Consolas" w:cs="Times New Roman"/>
+          <w:color w:val="D4D4D4"/>
+          <w:kern w:val="0"/>
+          <w:sz w:val="21"/>
+          <w:szCs w:val="21"/>
+          <w14:ligatures w14:val="none"/>
+        </w:rPr>
+        <w:t xml:space="preserve"> </w:t>
+      </w:r>
+      <w:proofErr w:type="spellStart"/>
+      <w:r>
+        <w:rPr>
+          <w:rFonts w:ascii="Consolas" w:eastAsia="Times New Roman" w:hAnsi="Consolas" w:cs="Times New Roman"/>
+          <w:color w:val="DCDCAA"/>
+          <w:kern w:val="0"/>
+          <w:sz w:val="21"/>
+          <w:szCs w:val="21"/>
+          <w14:ligatures w14:val="none"/>
+        </w:rPr>
+        <w:t>withAuthenticator</w:t>
+      </w:r>
+      <w:proofErr w:type="spellEnd"/>
+      <w:r>
+        <w:rPr>
+          <w:rFonts w:ascii="Consolas" w:eastAsia="Times New Roman" w:hAnsi="Consolas" w:cs="Times New Roman"/>
+          <w:color w:val="D4D4D4"/>
+          <w:kern w:val="0"/>
+          <w:sz w:val="21"/>
+          <w:szCs w:val="21"/>
+          <w14:ligatures w14:val="none"/>
+        </w:rPr>
+        <w:t>(</w:t>
+      </w:r>
+      <w:r>
+        <w:rPr>
+          <w:rFonts w:ascii="Consolas" w:eastAsia="Times New Roman" w:hAnsi="Consolas" w:cs="Times New Roman"/>
+          <w:color w:val="DCDCAA"/>
+          <w:kern w:val="0"/>
+          <w:sz w:val="21"/>
+          <w:szCs w:val="21"/>
+          <w14:ligatures w14:val="none"/>
+        </w:rPr>
+        <w:t>Protected</w:t>
+      </w:r>
+      <w:r>
+        <w:rPr>
+          <w:rFonts w:ascii="Consolas" w:eastAsia="Times New Roman" w:hAnsi="Consolas" w:cs="Times New Roman"/>
+          <w:color w:val="D4D4D4"/>
+          <w:kern w:val="0"/>
+          <w:sz w:val="21"/>
+          <w:szCs w:val="21"/>
+          <w14:ligatures w14:val="none"/>
+        </w:rPr>
+        <w:t>)</w:t>
+      </w:r>
+    </w:p>
+    <w:p>
+      <w:pPr>
+        <w:pStyle w:val="ListParagraph"/>
+        <w:numPr>
+          <w:ilvl w:val="0"/>
+          <w:numId w:val="2"/>
+        </w:numPr>
+      </w:pPr>
     </w:p>
     <w:p/>
     <w:p>
@@ -1412,7 +1868,15 @@
         </w:rPr>
       </w:pPr>
       <w:r>
-        <w:t>Wireframing. Pay attention to the React BrowserRouter lectures. Get some working UI models put together. Need to get this all figured out to make things smooth!</w:t>
+        <w:t xml:space="preserve">Wireframing. Pay attention to the React </w:t>
+      </w:r>
+      <w:proofErr w:type="spellStart"/>
+      <w:r>
+        <w:t>BrowserRouter</w:t>
+      </w:r>
+      <w:proofErr w:type="spellEnd"/>
+      <w:r>
+        <w:t xml:space="preserve"> lectures. Get some working UI models put together. Need to get this all figured out to make things smooth!</w:t>
       </w:r>
     </w:p>
     <w:p>
@@ -1428,13 +1892,15 @@
         </w:rPr>
       </w:pPr>
       <w:r>
-        <w:t xml:space="preserve">Do the React DynamoDB lectures early. If in Next.JS, try to mock in Vite. Get CRUD operations working for the sandbox environments. </w:t>
-      </w:r>
-      <w:r>
-        <w:t xml:space="preserve">Remember there isn’t much time left in the courses, so get flying on this!!!! </w:t>
-      </w:r>
-      <w:r>
-        <w:t xml:space="preserve">Make sure everything works and that it can all be assembled. </w:t>
+        <w:t xml:space="preserve">Finish prototyping work for the UI and all the functionality. Build out the initial application, and create it to use mock data. Finish the </w:t>
+      </w:r>
+      <w:proofErr w:type="spellStart"/>
+      <w:r>
+        <w:t>BrowserRouter</w:t>
+      </w:r>
+      <w:proofErr w:type="spellEnd"/>
+      <w:r>
+        <w:t xml:space="preserve"> work EARLY so it can be used. </w:t>
       </w:r>
     </w:p>
     <w:p>
@@ -1450,7 +1916,8 @@
         </w:rPr>
       </w:pPr>
       <w:r>
-        <w:t>Do final prototyping, and start building the actual application. Get a lot of the heavy lifting done, like the functionality. DO NOT focus in on style so much</w:t>
+        <w:lastRenderedPageBreak/>
+        <w:t xml:space="preserve">Do the DynamoDB modules very early, and get these hooked up to the website right away. This week should be spent hammering out the Database and CRUD components. </w:t>
       </w:r>
     </w:p>
     <w:p>
@@ -1507,8 +1974,351 @@
           <w:sz w:val="44"/>
           <w:szCs w:val="44"/>
         </w:rPr>
+        <w:t>Daily Workflows</w:t>
+      </w:r>
+    </w:p>
+    <w:p>
+      <w:pPr>
+        <w:rPr>
+          <w:b/>
+          <w:bCs/>
+        </w:rPr>
+      </w:pPr>
+    </w:p>
+    <w:p>
+      <w:pPr>
+        <w:rPr>
+          <w:b/>
+          <w:bCs/>
+          <w:color w:val="D86DCB" w:themeColor="accent5" w:themeTint="99"/>
+        </w:rPr>
+      </w:pPr>
+      <w:r>
+        <w:rPr>
+          <w:b/>
+          <w:bCs/>
+          <w:color w:val="D86DCB" w:themeColor="accent5" w:themeTint="99"/>
+        </w:rPr>
+        <w:t>4/7/2025</w:t>
+      </w:r>
+    </w:p>
+    <w:p>
+      <w:r>
+        <w:t xml:space="preserve">More prototyping and wireframing today. Experiment with the </w:t>
+      </w:r>
+      <w:proofErr w:type="spellStart"/>
+      <w:r>
+        <w:t>BrowserRouter</w:t>
+      </w:r>
+      <w:proofErr w:type="spellEnd"/>
+      <w:r>
+        <w:t xml:space="preserve"> a little bit. Work on a logo. Get more UI features taking in mock data</w:t>
+      </w:r>
+    </w:p>
+    <w:p>
+      <w:pPr>
+        <w:pStyle w:val="ListParagraph"/>
+        <w:numPr>
+          <w:ilvl w:val="0"/>
+          <w:numId w:val="2"/>
+        </w:numPr>
+      </w:pPr>
+      <w:r>
+        <w:t>Work on a logo</w:t>
+      </w:r>
+    </w:p>
+    <w:p>
+      <w:pPr>
+        <w:pStyle w:val="ListParagraph"/>
+        <w:numPr>
+          <w:ilvl w:val="0"/>
+          <w:numId w:val="2"/>
+        </w:numPr>
+      </w:pPr>
+      <w:r>
+        <w:t>Work on the Figma design for the darned mobile Nav components, which are going to be annoying to figure out I think….</w:t>
+      </w:r>
+    </w:p>
+    <w:p>
+      <w:pPr>
+        <w:pStyle w:val="ListParagraph"/>
+        <w:numPr>
+          <w:ilvl w:val="0"/>
+          <w:numId w:val="2"/>
+        </w:numPr>
+      </w:pPr>
+      <w:r>
+        <w:t>Proto more in the React applicaton</w:t>
+      </w:r>
+    </w:p>
+    <w:p>
+      <w:pPr>
+        <w:pStyle w:val="ListParagraph"/>
+        <w:numPr>
+          <w:ilvl w:val="1"/>
+          <w:numId w:val="2"/>
+        </w:numPr>
+      </w:pPr>
+      <w:r>
+        <w:t>Think about the DB connections and all of that kind of stuff and how that is going to work with the JS and the DynamoDB connection…</w:t>
+      </w:r>
+    </w:p>
+    <w:p>
+      <w:pPr>
+        <w:pStyle w:val="ListParagraph"/>
+        <w:numPr>
+          <w:ilvl w:val="1"/>
+          <w:numId w:val="2"/>
+        </w:numPr>
+      </w:pPr>
+      <w:r>
+        <w:t>MAKE THE navigation a &lt;</w:t>
+      </w:r>
+      <w:proofErr w:type="spellStart"/>
+      <w:r>
+        <w:t>ul</w:t>
+      </w:r>
+      <w:proofErr w:type="spellEnd"/>
+      <w:r>
+        <w:t xml:space="preserve">&gt;/&lt;li&gt; situation! Duh. </w:t>
+      </w:r>
+    </w:p>
+    <w:p>
+      <w:pPr>
+        <w:pStyle w:val="ListParagraph"/>
+        <w:numPr>
+          <w:ilvl w:val="0"/>
+          <w:numId w:val="2"/>
+        </w:numPr>
+      </w:pPr>
+    </w:p>
+    <w:p>
+      <w:pPr>
+        <w:rPr>
+          <w:b/>
+          <w:bCs/>
+        </w:rPr>
+      </w:pPr>
+    </w:p>
+    <w:p>
+      <w:pPr>
+        <w:rPr>
+          <w:b/>
+          <w:bCs/>
+          <w:color w:val="D86DCB" w:themeColor="accent5" w:themeTint="99"/>
+        </w:rPr>
+      </w:pPr>
+      <w:r>
+        <w:rPr>
+          <w:b/>
+          <w:bCs/>
+          <w:color w:val="D86DCB" w:themeColor="accent5" w:themeTint="99"/>
+        </w:rPr>
+        <w:t>4/6/2025</w:t>
+      </w:r>
+    </w:p>
+    <w:p>
+      <w:r>
+        <w:t xml:space="preserve">Wireframing. Work out the color scheme, and also the mock site design components. </w:t>
+      </w:r>
+    </w:p>
+    <w:p>
+      <w:pPr>
+        <w:pStyle w:val="ListParagraph"/>
+        <w:numPr>
+          <w:ilvl w:val="0"/>
+          <w:numId w:val="2"/>
+        </w:numPr>
+        <w:rPr>
+          <w:strike/>
+        </w:rPr>
+      </w:pPr>
+      <w:r>
+        <w:rPr>
+          <w:strike/>
+        </w:rPr>
+        <w:t>Color</w:t>
+      </w:r>
+    </w:p>
+    <w:p>
+      <w:pPr>
+        <w:pStyle w:val="ListParagraph"/>
+        <w:numPr>
+          <w:ilvl w:val="0"/>
+          <w:numId w:val="2"/>
+        </w:numPr>
+        <w:rPr>
+          <w:strike/>
+        </w:rPr>
+      </w:pPr>
+      <w:r>
+        <w:rPr>
+          <w:strike/>
+        </w:rPr>
+        <w:t>Figma designs</w:t>
+      </w:r>
+    </w:p>
+    <w:p>
+      <w:pPr>
+        <w:pStyle w:val="ListParagraph"/>
+        <w:numPr>
+          <w:ilvl w:val="0"/>
+          <w:numId w:val="2"/>
+        </w:numPr>
+      </w:pPr>
+      <w:r>
+        <w:t>Logo design?</w:t>
+      </w:r>
+    </w:p>
+    <w:p>
+      <w:pPr>
+        <w:pStyle w:val="ListParagraph"/>
+        <w:numPr>
+          <w:ilvl w:val="0"/>
+          <w:numId w:val="2"/>
+        </w:numPr>
+        <w:rPr>
+          <w:strike/>
+        </w:rPr>
+      </w:pPr>
+      <w:r>
+        <w:rPr>
+          <w:strike/>
+        </w:rPr>
+        <w:t>Mock some proto UI code as well if there is time. (should have started WAY earlier)</w:t>
+      </w:r>
+    </w:p>
+    <w:p>
+      <w:pPr>
+        <w:rPr>
+          <w:b/>
+          <w:bCs/>
+        </w:rPr>
+      </w:pPr>
+    </w:p>
+    <w:p>
+      <w:pPr>
+        <w:rPr>
+          <w:b/>
+          <w:bCs/>
+          <w:color w:val="D86DCB" w:themeColor="accent5" w:themeTint="99"/>
+        </w:rPr>
+      </w:pPr>
+      <w:r>
+        <w:rPr>
+          <w:b/>
+          <w:bCs/>
+          <w:color w:val="D86DCB" w:themeColor="accent5" w:themeTint="99"/>
+        </w:rPr>
         <w:lastRenderedPageBreak/>
-        <w:t>Daily Workflows</w:t>
+        <w:t>4/5/2025</w:t>
+      </w:r>
+    </w:p>
+    <w:p>
+      <w:r>
+        <w:t>Switching gears today. Working on Wireframing and database design</w:t>
+      </w:r>
+    </w:p>
+    <w:p>
+      <w:pPr>
+        <w:pStyle w:val="ListParagraph"/>
+        <w:numPr>
+          <w:ilvl w:val="0"/>
+          <w:numId w:val="2"/>
+        </w:numPr>
+        <w:rPr>
+          <w:strike/>
+        </w:rPr>
+      </w:pPr>
+      <w:r>
+        <w:rPr>
+          <w:strike/>
+        </w:rPr>
+        <w:t>Writing out paper wireframes</w:t>
+      </w:r>
+    </w:p>
+    <w:p>
+      <w:pPr>
+        <w:pStyle w:val="ListParagraph"/>
+        <w:numPr>
+          <w:ilvl w:val="0"/>
+          <w:numId w:val="2"/>
+        </w:numPr>
+        <w:rPr>
+          <w:strike/>
+        </w:rPr>
+      </w:pPr>
+      <w:r>
+        <w:rPr>
+          <w:strike/>
+        </w:rPr>
+        <w:t>Configuring database design ideas</w:t>
+      </w:r>
+    </w:p>
+    <w:p>
+      <w:pPr>
+        <w:pStyle w:val="ListParagraph"/>
+        <w:numPr>
+          <w:ilvl w:val="0"/>
+          <w:numId w:val="2"/>
+        </w:numPr>
+      </w:pPr>
+      <w:r>
+        <w:t>Starting to mock in Figma</w:t>
+      </w:r>
+    </w:p>
+    <w:p>
+      <w:pPr>
+        <w:pStyle w:val="ListParagraph"/>
+        <w:numPr>
+          <w:ilvl w:val="0"/>
+          <w:numId w:val="2"/>
+        </w:numPr>
+      </w:pPr>
+      <w:r>
+        <w:t>Working on mock logo</w:t>
+      </w:r>
+    </w:p>
+    <w:p>
+      <w:pPr>
+        <w:pStyle w:val="ListParagraph"/>
+        <w:numPr>
+          <w:ilvl w:val="0"/>
+          <w:numId w:val="2"/>
+        </w:numPr>
+      </w:pPr>
+      <w:r>
+        <w:t>Working on picking colors</w:t>
+      </w:r>
+    </w:p>
+    <w:p>
+      <w:pPr>
+        <w:pStyle w:val="ListParagraph"/>
+        <w:numPr>
+          <w:ilvl w:val="0"/>
+          <w:numId w:val="2"/>
+        </w:numPr>
+        <w:rPr>
+          <w:strike/>
+        </w:rPr>
+      </w:pPr>
+      <w:r>
+        <w:rPr>
+          <w:strike/>
+        </w:rPr>
+        <w:t>Compiling list of tech stack, database design, and color choices (easy grab)</w:t>
+      </w:r>
+    </w:p>
+    <w:p>
+      <w:r>
+        <w:rPr>
+          <w:b/>
+          <w:bCs/>
+        </w:rPr>
+        <w:t xml:space="preserve">NOTE: </w:t>
+      </w:r>
+      <w:r>
+        <w:t xml:space="preserve">At end of workday…. LOL I really am not getting an insane amount of my goals done! This research process is REALLY hard to estimate the time it will take. </w:t>
       </w:r>
     </w:p>
     <w:p>
@@ -1533,60 +2343,155 @@
           <w:bCs/>
           <w:color w:val="D86DCB" w:themeColor="accent5" w:themeTint="99"/>
         </w:rPr>
-        <w:t>4/6/2025</w:t>
-      </w:r>
-    </w:p>
-    <w:p>
-      <w:r>
-        <w:t xml:space="preserve">Wireframing. Work out the color scheme, and also the mock site design components. </w:t>
-      </w:r>
-    </w:p>
-    <w:p>
-      <w:pPr>
-        <w:pStyle w:val="ListParagraph"/>
-        <w:numPr>
-          <w:ilvl w:val="0"/>
-          <w:numId w:val="2"/>
-        </w:numPr>
-      </w:pPr>
-      <w:r>
-        <w:t>Color</w:t>
-      </w:r>
-    </w:p>
-    <w:p>
-      <w:pPr>
-        <w:pStyle w:val="ListParagraph"/>
-        <w:numPr>
-          <w:ilvl w:val="0"/>
-          <w:numId w:val="2"/>
-        </w:numPr>
-      </w:pPr>
-      <w:r>
-        <w:t>Figma designs</w:t>
-      </w:r>
-    </w:p>
-    <w:p>
-      <w:pPr>
-        <w:pStyle w:val="ListParagraph"/>
-        <w:numPr>
-          <w:ilvl w:val="0"/>
-          <w:numId w:val="2"/>
-        </w:numPr>
-      </w:pPr>
-      <w:r>
-        <w:t>Logo design?</w:t>
-      </w:r>
-    </w:p>
-    <w:p>
-      <w:pPr>
-        <w:pStyle w:val="ListParagraph"/>
-        <w:numPr>
-          <w:ilvl w:val="0"/>
-          <w:numId w:val="2"/>
-        </w:numPr>
-      </w:pPr>
-      <w:r>
-        <w:t>Mock some proto UI code as well if there is time. (should have started WAY earlier)</w:t>
+        <w:t>4/4/2025</w:t>
+      </w:r>
+    </w:p>
+    <w:p>
+      <w:r>
+        <w:t>Here is a breakdown of the goals I have for this evening, working from 7:45PM – 11:45PM</w:t>
+      </w:r>
+    </w:p>
+    <w:p>
+      <w:pPr>
+        <w:pStyle w:val="ListParagraph"/>
+        <w:numPr>
+          <w:ilvl w:val="0"/>
+          <w:numId w:val="2"/>
+        </w:numPr>
+      </w:pPr>
+      <w:r>
+        <w:t xml:space="preserve">A rework of </w:t>
+      </w:r>
+      <w:proofErr w:type="spellStart"/>
+      <w:r>
+        <w:t>yesterdays</w:t>
+      </w:r>
+      <w:proofErr w:type="spellEnd"/>
+      <w:r>
+        <w:t xml:space="preserve"> work. I learned a lot yesterday, but I need to get some data cracked out of the database…</w:t>
+      </w:r>
+    </w:p>
+    <w:p>
+      <w:pPr>
+        <w:pStyle w:val="ListParagraph"/>
+        <w:numPr>
+          <w:ilvl w:val="1"/>
+          <w:numId w:val="2"/>
+        </w:numPr>
+      </w:pPr>
+      <w:r>
+        <w:t>Work on the DynamoDB database and just GETTING data out of it</w:t>
+      </w:r>
+    </w:p>
+    <w:p>
+      <w:pPr>
+        <w:pStyle w:val="ListParagraph"/>
+        <w:numPr>
+          <w:ilvl w:val="2"/>
+          <w:numId w:val="2"/>
+        </w:numPr>
+      </w:pPr>
+      <w:r>
+        <w:t xml:space="preserve">Check the Cloud for </w:t>
+      </w:r>
+      <w:proofErr w:type="spellStart"/>
+      <w:r>
+        <w:t>devs</w:t>
+      </w:r>
+      <w:proofErr w:type="spellEnd"/>
+      <w:r>
+        <w:t xml:space="preserve"> class notes</w:t>
+      </w:r>
+    </w:p>
+    <w:p>
+      <w:pPr>
+        <w:pStyle w:val="ListParagraph"/>
+        <w:numPr>
+          <w:ilvl w:val="2"/>
+          <w:numId w:val="2"/>
+        </w:numPr>
+      </w:pPr>
+      <w:r>
+        <w:t>Check out the old AWS database from that class</w:t>
+      </w:r>
+    </w:p>
+    <w:p>
+      <w:pPr>
+        <w:pStyle w:val="ListParagraph"/>
+        <w:numPr>
+          <w:ilvl w:val="1"/>
+          <w:numId w:val="2"/>
+        </w:numPr>
+      </w:pPr>
+      <w:r>
+        <w:t>May need to refactor/restart and bomb the current sandbox… the code might be corrupted</w:t>
+      </w:r>
+    </w:p>
+    <w:p>
+      <w:pPr>
+        <w:pStyle w:val="ListParagraph"/>
+        <w:numPr>
+          <w:ilvl w:val="0"/>
+          <w:numId w:val="2"/>
+        </w:numPr>
+      </w:pPr>
+      <w:r>
+        <w:t>If there is time, take a look at wireframing…</w:t>
+      </w:r>
+    </w:p>
+    <w:p>
+      <w:pPr>
+        <w:pStyle w:val="ListParagraph"/>
+        <w:numPr>
+          <w:ilvl w:val="1"/>
+          <w:numId w:val="2"/>
+        </w:numPr>
+      </w:pPr>
+      <w:r>
+        <w:t>Pages</w:t>
+      </w:r>
+    </w:p>
+    <w:p>
+      <w:pPr>
+        <w:pStyle w:val="ListParagraph"/>
+        <w:numPr>
+          <w:ilvl w:val="1"/>
+          <w:numId w:val="2"/>
+        </w:numPr>
+      </w:pPr>
+      <w:r>
+        <w:t>Menus</w:t>
+      </w:r>
+    </w:p>
+    <w:p>
+      <w:pPr>
+        <w:pStyle w:val="ListParagraph"/>
+        <w:numPr>
+          <w:ilvl w:val="1"/>
+          <w:numId w:val="2"/>
+        </w:numPr>
+      </w:pPr>
+      <w:r>
+        <w:t>Nav Components</w:t>
+      </w:r>
+    </w:p>
+    <w:p>
+      <w:pPr>
+        <w:pStyle w:val="ListParagraph"/>
+        <w:numPr>
+          <w:ilvl w:val="0"/>
+          <w:numId w:val="2"/>
+        </w:numPr>
+      </w:pPr>
+      <w:r>
+        <w:rPr>
+          <w:b/>
+          <w:bCs/>
+        </w:rPr>
+        <w:t xml:space="preserve">NOTE: </w:t>
+      </w:r>
+      <w:r>
+        <w:t xml:space="preserve">Nothing is working. For development tomorrow, start with the crypto app project that already works…. In this way, some troubleshooting can be done. I have no idea what’s going on with this setup but I am tired and frustrated. </w:t>
       </w:r>
     </w:p>
     <w:p>
@@ -1611,228 +2516,24 @@
           <w:bCs/>
           <w:color w:val="D86DCB" w:themeColor="accent5" w:themeTint="99"/>
         </w:rPr>
-        <w:t>4/5/2025</w:t>
-      </w:r>
-    </w:p>
-    <w:p>
-      <w:r>
-        <w:t>Switching gears today. Working on Wireframing and database design</w:t>
-      </w:r>
-    </w:p>
-    <w:p>
-      <w:pPr>
-        <w:pStyle w:val="ListParagraph"/>
-        <w:numPr>
-          <w:ilvl w:val="0"/>
-          <w:numId w:val="2"/>
-        </w:numPr>
-        <w:rPr>
-          <w:strike/>
-        </w:rPr>
-      </w:pPr>
-      <w:r>
-        <w:rPr>
-          <w:strike/>
-        </w:rPr>
-        <w:t>Writing out paper wireframes</w:t>
-      </w:r>
-    </w:p>
-    <w:p>
-      <w:pPr>
-        <w:pStyle w:val="ListParagraph"/>
-        <w:numPr>
-          <w:ilvl w:val="0"/>
-          <w:numId w:val="2"/>
-        </w:numPr>
-        <w:rPr>
-          <w:strike/>
-        </w:rPr>
-      </w:pPr>
-      <w:r>
-        <w:rPr>
-          <w:strike/>
-        </w:rPr>
-        <w:t>Configuring database design ideas</w:t>
-      </w:r>
-    </w:p>
-    <w:p>
-      <w:pPr>
-        <w:pStyle w:val="ListParagraph"/>
-        <w:numPr>
-          <w:ilvl w:val="0"/>
-          <w:numId w:val="2"/>
-        </w:numPr>
-      </w:pPr>
-      <w:r>
-        <w:t>Starting to mock in Figma</w:t>
-      </w:r>
-    </w:p>
-    <w:p>
-      <w:pPr>
-        <w:pStyle w:val="ListParagraph"/>
-        <w:numPr>
-          <w:ilvl w:val="0"/>
-          <w:numId w:val="2"/>
-        </w:numPr>
-      </w:pPr>
-      <w:r>
-        <w:t>Working on mock logo</w:t>
-      </w:r>
-    </w:p>
-    <w:p>
-      <w:pPr>
-        <w:pStyle w:val="ListParagraph"/>
-        <w:numPr>
-          <w:ilvl w:val="0"/>
-          <w:numId w:val="2"/>
-        </w:numPr>
-      </w:pPr>
-      <w:r>
-        <w:t>Working on picking colors</w:t>
-      </w:r>
-    </w:p>
-    <w:p>
-      <w:pPr>
-        <w:pStyle w:val="ListParagraph"/>
-        <w:numPr>
-          <w:ilvl w:val="0"/>
-          <w:numId w:val="2"/>
-        </w:numPr>
-        <w:rPr>
-          <w:strike/>
-        </w:rPr>
-      </w:pPr>
-      <w:r>
-        <w:rPr>
-          <w:strike/>
-        </w:rPr>
-        <w:t>Compiling list of tech stack, database design, and color choices (easy grab)</w:t>
-      </w:r>
-    </w:p>
-    <w:p>
-      <w:r>
-        <w:rPr>
-          <w:b/>
-          <w:bCs/>
-        </w:rPr>
-        <w:t xml:space="preserve">NOTE: </w:t>
-      </w:r>
-      <w:r>
-        <w:t xml:space="preserve">At end of workday…. LOL I really am not getting an insane amount of my goals done! This research process is REALLY hard to estimate the time it will take. </w:t>
-      </w:r>
-    </w:p>
-    <w:p>
-      <w:pPr>
-        <w:rPr>
-          <w:b/>
-          <w:bCs/>
-        </w:rPr>
-      </w:pPr>
-    </w:p>
-    <w:p>
-      <w:pPr>
-        <w:rPr>
-          <w:b/>
-          <w:bCs/>
-          <w:color w:val="D86DCB" w:themeColor="accent5" w:themeTint="99"/>
-        </w:rPr>
-      </w:pPr>
-      <w:r>
-        <w:rPr>
-          <w:b/>
-          <w:bCs/>
-          <w:color w:val="D86DCB" w:themeColor="accent5" w:themeTint="99"/>
-        </w:rPr>
-        <w:t>4/4/2025</w:t>
-      </w:r>
-    </w:p>
-    <w:p>
-      <w:r>
-        <w:t>Here is a breakdown of the goals I have for this evening, working from 7:45PM – 11:45PM</w:t>
-      </w:r>
-    </w:p>
-    <w:p>
-      <w:pPr>
-        <w:pStyle w:val="ListParagraph"/>
-        <w:numPr>
-          <w:ilvl w:val="0"/>
-          <w:numId w:val="2"/>
-        </w:numPr>
-      </w:pPr>
-      <w:r>
-        <w:t>A rework of yesterdays work. I learned a lot yesterday, but I need to get some data cracked out of the database…</w:t>
-      </w:r>
-    </w:p>
-    <w:p>
-      <w:pPr>
-        <w:pStyle w:val="ListParagraph"/>
-        <w:numPr>
-          <w:ilvl w:val="1"/>
-          <w:numId w:val="2"/>
-        </w:numPr>
-      </w:pPr>
-      <w:r>
-        <w:t>Work on the DynamoDB database and just GETTING data out of it</w:t>
-      </w:r>
-    </w:p>
-    <w:p>
-      <w:pPr>
-        <w:pStyle w:val="ListParagraph"/>
-        <w:numPr>
-          <w:ilvl w:val="2"/>
-          <w:numId w:val="2"/>
-        </w:numPr>
-      </w:pPr>
-      <w:r>
-        <w:t>Check the Cloud for devs class notes</w:t>
-      </w:r>
-    </w:p>
-    <w:p>
-      <w:pPr>
-        <w:pStyle w:val="ListParagraph"/>
-        <w:numPr>
-          <w:ilvl w:val="2"/>
-          <w:numId w:val="2"/>
-        </w:numPr>
-      </w:pPr>
-      <w:r>
-        <w:t>Check out the old AWS database from that class</w:t>
-      </w:r>
-    </w:p>
-    <w:p>
-      <w:pPr>
-        <w:pStyle w:val="ListParagraph"/>
-        <w:numPr>
-          <w:ilvl w:val="1"/>
-          <w:numId w:val="2"/>
-        </w:numPr>
-      </w:pPr>
-      <w:r>
-        <w:t>May need to refactor/restart and bomb the current sandbox… the code might be corrupted</w:t>
-      </w:r>
-    </w:p>
-    <w:p>
-      <w:pPr>
-        <w:pStyle w:val="ListParagraph"/>
-        <w:numPr>
-          <w:ilvl w:val="0"/>
-          <w:numId w:val="2"/>
-        </w:numPr>
-      </w:pPr>
-      <w:r>
-        <w:t>If there is time, take a look at wireframing…</w:t>
-      </w:r>
-    </w:p>
-    <w:p>
-      <w:pPr>
-        <w:pStyle w:val="ListParagraph"/>
-        <w:numPr>
-          <w:ilvl w:val="1"/>
-          <w:numId w:val="2"/>
-        </w:numPr>
-      </w:pPr>
-      <w:r>
-        <w:t>Pages</w:t>
+        <w:t>4/3/2025</w:t>
+      </w:r>
+    </w:p>
+    <w:p>
+      <w:r>
+        <w:t>Here is a breakdown of the goals I have this evening, working from 6:30 – 10:30PM</w:t>
+      </w:r>
+    </w:p>
+    <w:p>
+      <w:pPr>
+        <w:pStyle w:val="ListParagraph"/>
+        <w:numPr>
+          <w:ilvl w:val="0"/>
+          <w:numId w:val="2"/>
+        </w:numPr>
+      </w:pPr>
+      <w:r>
+        <w:t xml:space="preserve">Get the DynamoDB database connected with the React application through Lambda and API gateway. </w:t>
       </w:r>
     </w:p>
     <w:p>
@@ -1845,91 +2546,6 @@
       </w:pPr>
       <w:r>
         <w:lastRenderedPageBreak/>
-        <w:t>Menus</w:t>
-      </w:r>
-    </w:p>
-    <w:p>
-      <w:pPr>
-        <w:pStyle w:val="ListParagraph"/>
-        <w:numPr>
-          <w:ilvl w:val="1"/>
-          <w:numId w:val="2"/>
-        </w:numPr>
-      </w:pPr>
-      <w:r>
-        <w:t>Nav Components</w:t>
-      </w:r>
-    </w:p>
-    <w:p>
-      <w:pPr>
-        <w:pStyle w:val="ListParagraph"/>
-        <w:numPr>
-          <w:ilvl w:val="0"/>
-          <w:numId w:val="2"/>
-        </w:numPr>
-      </w:pPr>
-      <w:r>
-        <w:rPr>
-          <w:b/>
-          <w:bCs/>
-        </w:rPr>
-        <w:t xml:space="preserve">NOTE: </w:t>
-      </w:r>
-      <w:r>
-        <w:t xml:space="preserve">Nothing is working. For development tomorrow, start with the crypto app project that already works…. In this way, some troubleshooting can be done. I have no idea what’s going on with this setup but I am tired and frustrated. </w:t>
-      </w:r>
-    </w:p>
-    <w:p>
-      <w:pPr>
-        <w:rPr>
-          <w:b/>
-          <w:bCs/>
-        </w:rPr>
-      </w:pPr>
-    </w:p>
-    <w:p>
-      <w:pPr>
-        <w:rPr>
-          <w:b/>
-          <w:bCs/>
-          <w:color w:val="D86DCB" w:themeColor="accent5" w:themeTint="99"/>
-        </w:rPr>
-      </w:pPr>
-      <w:r>
-        <w:rPr>
-          <w:b/>
-          <w:bCs/>
-          <w:color w:val="D86DCB" w:themeColor="accent5" w:themeTint="99"/>
-        </w:rPr>
-        <w:t>4/3/2025</w:t>
-      </w:r>
-    </w:p>
-    <w:p>
-      <w:r>
-        <w:t>Here is a breakdown of the goals I have this evening, working from 6:30 – 10:30PM</w:t>
-      </w:r>
-    </w:p>
-    <w:p>
-      <w:pPr>
-        <w:pStyle w:val="ListParagraph"/>
-        <w:numPr>
-          <w:ilvl w:val="0"/>
-          <w:numId w:val="2"/>
-        </w:numPr>
-      </w:pPr>
-      <w:r>
-        <w:t xml:space="preserve">Get the DynamoDB database connected with the React application through Lambda and API gateway. </w:t>
-      </w:r>
-    </w:p>
-    <w:p>
-      <w:pPr>
-        <w:pStyle w:val="ListParagraph"/>
-        <w:numPr>
-          <w:ilvl w:val="1"/>
-          <w:numId w:val="2"/>
-        </w:numPr>
-      </w:pPr>
-      <w:r>
         <w:t>DO NOT worry about authorization first. Just worry about connecting the components together</w:t>
       </w:r>
     </w:p>

</xml_diff>

<commit_message>
added some structure to the sandbox/mock create recipe form
</commit_message>
<xml_diff>
--- a/Instruction Set.docx
+++ b/Instruction Set.docx
@@ -70,10 +70,18 @@
         <w:t xml:space="preserve">This application is slightly uncharted territory in a lot of ways… take 1 step at a </w:t>
       </w:r>
       <w:r>
-        <w:t>time and focus on 1 component at a time,</w:t>
-      </w:r>
-      <w:r>
-        <w:t xml:space="preserve"> and try not to get overwhelmed</w:t>
+        <w:t xml:space="preserve">time and focus on 1 component at a </w:t>
+      </w:r>
+      <w:proofErr w:type="gramStart"/>
+      <w:r>
+        <w:t>time,</w:t>
+      </w:r>
+      <w:r>
+        <w:t xml:space="preserve"> and</w:t>
+      </w:r>
+      <w:proofErr w:type="gramEnd"/>
+      <w:r>
+        <w:t xml:space="preserve"> try not to get overwhelmed</w:t>
       </w:r>
       <w:r>
         <w:t xml:space="preserve"> by thinking about every component at once</w:t>
@@ -198,7 +206,15 @@
         </w:numPr>
       </w:pPr>
       <w:r>
-        <w:t>Map out UI using tool like Figma</w:t>
+        <w:t xml:space="preserve">Map out UI using </w:t>
+      </w:r>
+      <w:proofErr w:type="gramStart"/>
+      <w:r>
+        <w:t>tool</w:t>
+      </w:r>
+      <w:proofErr w:type="gramEnd"/>
+      <w:r>
+        <w:t xml:space="preserve"> like Figma</w:t>
       </w:r>
     </w:p>
     <w:p>
@@ -303,7 +319,15 @@
         </w:numPr>
       </w:pPr>
       <w:r>
-        <w:t>Mock out navigation and a header with authorization applied (What is in the header??? Depends on if a user is logged in!!)</w:t>
+        <w:t xml:space="preserve">Mock out navigation and a header with authorization applied (What is in the header??? Depends on </w:t>
+      </w:r>
+      <w:proofErr w:type="gramStart"/>
+      <w:r>
+        <w:t>if</w:t>
+      </w:r>
+      <w:proofErr w:type="gramEnd"/>
+      <w:r>
+        <w:t xml:space="preserve"> a user is logged in!!)</w:t>
       </w:r>
     </w:p>
     <w:p>
@@ -770,7 +794,15 @@
         </w:tabs>
       </w:pPr>
       <w:r>
-        <w:t>Set up basic styling to have the site be good enough to go live</w:t>
+        <w:t xml:space="preserve">Set up basic styling to </w:t>
+      </w:r>
+      <w:proofErr w:type="gramStart"/>
+      <w:r>
+        <w:t>have</w:t>
+      </w:r>
+      <w:proofErr w:type="gramEnd"/>
+      <w:r>
+        <w:t xml:space="preserve"> the site be good enough to go live</w:t>
       </w:r>
     </w:p>
     <w:p>
@@ -957,10 +989,12 @@
         <w:t xml:space="preserve">Think about deploying to another AWS environment – with a different IAM user specifically for this. This will make this project more maintainable, and open to adding other </w:t>
       </w:r>
       <w:proofErr w:type="spellStart"/>
+      <w:proofErr w:type="gramStart"/>
       <w:r>
         <w:t>devs</w:t>
       </w:r>
       <w:proofErr w:type="spellEnd"/>
+      <w:proofErr w:type="gramEnd"/>
       <w:r>
         <w:t xml:space="preserve"> </w:t>
       </w:r>
@@ -1402,7 +1436,15 @@
         </w:rPr>
       </w:pPr>
       <w:r>
-        <w:t xml:space="preserve">Use the docs to use the tool, it looks super simple. </w:t>
+        <w:t xml:space="preserve">Use the docs to use the tool, it looks super </w:t>
+      </w:r>
+      <w:proofErr w:type="gramStart"/>
+      <w:r>
+        <w:t>simple</w:t>
+      </w:r>
+      <w:proofErr w:type="gramEnd"/>
+      <w:r>
+        <w:t xml:space="preserve">. </w:t>
       </w:r>
     </w:p>
     <w:p>
@@ -1423,7 +1465,15 @@
       </w:r>
       <w:proofErr w:type="spellEnd"/>
       <w:r>
-        <w:t xml:space="preserve">. It has an insane amount of downloads so I can only imagine it is totally safe. </w:t>
+        <w:t xml:space="preserve">. It has an insane </w:t>
+      </w:r>
+      <w:proofErr w:type="gramStart"/>
+      <w:r>
+        <w:t>amount</w:t>
+      </w:r>
+      <w:proofErr w:type="gramEnd"/>
+      <w:r>
+        <w:t xml:space="preserve"> of downloads so I can only imagine it is totally safe. </w:t>
       </w:r>
     </w:p>
     <w:p/>
@@ -1684,7 +1734,15 @@
         </w:numPr>
       </w:pPr>
       <w:r>
-        <w:t xml:space="preserve">The above needs to be imported…. And the export needs to be wrapped, perhaps like this: </w:t>
+        <w:t xml:space="preserve">The above needs to be imported…. And the </w:t>
+      </w:r>
+      <w:proofErr w:type="gramStart"/>
+      <w:r>
+        <w:t>export</w:t>
+      </w:r>
+      <w:proofErr w:type="gramEnd"/>
+      <w:r>
+        <w:t xml:space="preserve"> needs to be wrapped, perhaps like this: </w:t>
       </w:r>
     </w:p>
     <w:p>
@@ -1892,7 +1950,23 @@
         </w:rPr>
       </w:pPr>
       <w:r>
-        <w:t xml:space="preserve">Finish prototyping work for the UI and all the functionality. Build out the initial application, and create it to use mock data. Finish the </w:t>
+        <w:t xml:space="preserve">Finish prototyping work for the UI and all the </w:t>
+      </w:r>
+      <w:proofErr w:type="gramStart"/>
+      <w:r>
+        <w:t>functionality</w:t>
+      </w:r>
+      <w:proofErr w:type="gramEnd"/>
+      <w:r>
+        <w:t xml:space="preserve">. Build out the initial </w:t>
+      </w:r>
+      <w:proofErr w:type="gramStart"/>
+      <w:r>
+        <w:t>application, and</w:t>
+      </w:r>
+      <w:proofErr w:type="gramEnd"/>
+      <w:r>
+        <w:t xml:space="preserve"> create it to use mock data. Finish the </w:t>
       </w:r>
       <w:proofErr w:type="spellStart"/>
       <w:r>
@@ -1917,7 +1991,23 @@
       </w:pPr>
       <w:r>
         <w:lastRenderedPageBreak/>
-        <w:t xml:space="preserve">Do the DynamoDB modules very early, and get these hooked up to the website right away. This week should be spent hammering out the Database and CRUD components. </w:t>
+        <w:t xml:space="preserve">Do the DynamoDB modules very </w:t>
+      </w:r>
+      <w:proofErr w:type="gramStart"/>
+      <w:r>
+        <w:t>early, and</w:t>
+      </w:r>
+      <w:proofErr w:type="gramEnd"/>
+      <w:r>
+        <w:t xml:space="preserve"> </w:t>
+      </w:r>
+      <w:proofErr w:type="gramStart"/>
+      <w:r>
+        <w:t>get these</w:t>
+      </w:r>
+      <w:proofErr w:type="gramEnd"/>
+      <w:r>
+        <w:t xml:space="preserve"> hooked up to the website right away. This week should be spent hammering out the Database and CRUD components. </w:t>
       </w:r>
     </w:p>
     <w:p>
@@ -1949,7 +2039,23 @@
         </w:rPr>
       </w:pPr>
       <w:r>
-        <w:t xml:space="preserve">Do any touch ups and make a final report. Test the application. This week is also going to be chock full of work from other classes so it is vital that there isn’t much to do left. </w:t>
+        <w:t xml:space="preserve">Do any touch ups and make a final report. Test the application. This week is also going to be chock full of work from other </w:t>
+      </w:r>
+      <w:proofErr w:type="gramStart"/>
+      <w:r>
+        <w:t>classes</w:t>
+      </w:r>
+      <w:proofErr w:type="gramEnd"/>
+      <w:r>
+        <w:t xml:space="preserve"> so it is vital that there isn’t much to </w:t>
+      </w:r>
+      <w:proofErr w:type="gramStart"/>
+      <w:r>
+        <w:t>do left</w:t>
+      </w:r>
+      <w:proofErr w:type="gramEnd"/>
+      <w:r>
+        <w:t xml:space="preserve">. </w:t>
       </w:r>
     </w:p>
     <w:p>
@@ -1999,6 +2105,145 @@
           <w:bCs/>
           <w:color w:val="D86DCB" w:themeColor="accent5" w:themeTint="99"/>
         </w:rPr>
+        <w:t>4/11/2025</w:t>
+      </w:r>
+    </w:p>
+    <w:p>
+      <w:r>
+        <w:t xml:space="preserve">Prototyping and wireframing. </w:t>
+      </w:r>
+    </w:p>
+    <w:p>
+      <w:pPr>
+        <w:pStyle w:val="ListParagraph"/>
+        <w:numPr>
+          <w:ilvl w:val="0"/>
+          <w:numId w:val="2"/>
+        </w:numPr>
+      </w:pPr>
+      <w:r>
+        <w:t xml:space="preserve">Work on the Figma design. </w:t>
+      </w:r>
+    </w:p>
+    <w:p>
+      <w:pPr>
+        <w:pStyle w:val="ListParagraph"/>
+        <w:numPr>
+          <w:ilvl w:val="0"/>
+          <w:numId w:val="2"/>
+        </w:numPr>
+      </w:pPr>
+      <w:r>
+        <w:t xml:space="preserve">Work on prototyping the </w:t>
+      </w:r>
+      <w:proofErr w:type="gramStart"/>
+      <w:r>
+        <w:t>create</w:t>
+      </w:r>
+      <w:proofErr w:type="gramEnd"/>
+      <w:r>
+        <w:t xml:space="preserve"> recipe functionality</w:t>
+      </w:r>
+    </w:p>
+    <w:p>
+      <w:pPr>
+        <w:pStyle w:val="ListParagraph"/>
+        <w:numPr>
+          <w:ilvl w:val="1"/>
+          <w:numId w:val="2"/>
+        </w:numPr>
+      </w:pPr>
+      <w:r>
+        <w:t>CRUD on the JSON file</w:t>
+      </w:r>
+    </w:p>
+    <w:p>
+      <w:pPr>
+        <w:pStyle w:val="ListParagraph"/>
+        <w:numPr>
+          <w:ilvl w:val="0"/>
+          <w:numId w:val="2"/>
+        </w:numPr>
+      </w:pPr>
+      <w:r>
+        <w:t>Work on experimenting with the Auth</w:t>
+      </w:r>
+    </w:p>
+    <w:p>
+      <w:pPr>
+        <w:pStyle w:val="ListParagraph"/>
+        <w:numPr>
+          <w:ilvl w:val="1"/>
+          <w:numId w:val="2"/>
+        </w:numPr>
+      </w:pPr>
+      <w:r>
+        <w:t xml:space="preserve">Get the </w:t>
+      </w:r>
+      <w:proofErr w:type="spellStart"/>
+      <w:r>
+        <w:t>userID</w:t>
+      </w:r>
+      <w:proofErr w:type="spellEnd"/>
+      <w:r>
+        <w:t xml:space="preserve"> out of the Auth</w:t>
+      </w:r>
+    </w:p>
+    <w:p>
+      <w:pPr>
+        <w:pStyle w:val="ListParagraph"/>
+        <w:numPr>
+          <w:ilvl w:val="1"/>
+          <w:numId w:val="2"/>
+        </w:numPr>
+      </w:pPr>
+      <w:r>
+        <w:t>Display content based on Auth</w:t>
+      </w:r>
+    </w:p>
+    <w:p>
+      <w:pPr>
+        <w:pStyle w:val="ListParagraph"/>
+        <w:numPr>
+          <w:ilvl w:val="1"/>
+          <w:numId w:val="2"/>
+        </w:numPr>
+      </w:pPr>
+      <w:r>
+        <w:t>Run some commands once Auth is logged in</w:t>
+      </w:r>
+    </w:p>
+    <w:p>
+      <w:pPr>
+        <w:pStyle w:val="ListParagraph"/>
+        <w:numPr>
+          <w:ilvl w:val="0"/>
+          <w:numId w:val="2"/>
+        </w:numPr>
+      </w:pPr>
+    </w:p>
+    <w:p>
+      <w:pPr>
+        <w:rPr>
+          <w:b/>
+          <w:bCs/>
+        </w:rPr>
+      </w:pPr>
+    </w:p>
+    <w:p>
+      <w:pPr>
+        <w:rPr>
+          <w:b/>
+          <w:bCs/>
+          <w:color w:val="D86DCB" w:themeColor="accent5" w:themeTint="99"/>
+        </w:rPr>
+      </w:pPr>
+      <w:r>
+        <w:rPr>
+          <w:b/>
+          <w:bCs/>
+          <w:color w:val="D86DCB" w:themeColor="accent5" w:themeTint="99"/>
+        </w:rPr>
         <w:t>4/7/2025</w:t>
       </w:r>
     </w:p>
@@ -2047,19 +2292,25 @@
           <w:numId w:val="2"/>
         </w:numPr>
       </w:pPr>
-      <w:r>
-        <w:t>Proto more in the React applicaton</w:t>
-      </w:r>
-    </w:p>
-    <w:p>
-      <w:pPr>
-        <w:pStyle w:val="ListParagraph"/>
-        <w:numPr>
-          <w:ilvl w:val="1"/>
-          <w:numId w:val="2"/>
-        </w:numPr>
-      </w:pPr>
-      <w:r>
+      <w:proofErr w:type="gramStart"/>
+      <w:r>
+        <w:t>Proto</w:t>
+      </w:r>
+      <w:proofErr w:type="gramEnd"/>
+      <w:r>
+        <w:t xml:space="preserve"> more in the React applicaton</w:t>
+      </w:r>
+    </w:p>
+    <w:p>
+      <w:pPr>
+        <w:pStyle w:val="ListParagraph"/>
+        <w:numPr>
+          <w:ilvl w:val="1"/>
+          <w:numId w:val="2"/>
+        </w:numPr>
+      </w:pPr>
+      <w:r>
+        <w:lastRenderedPageBreak/>
         <w:t>Think about the DB connections and all of that kind of stuff and how that is going to work with the JS and the DynamoDB connection…</w:t>
       </w:r>
     </w:p>
@@ -2210,106 +2461,279 @@
           <w:bCs/>
           <w:color w:val="D86DCB" w:themeColor="accent5" w:themeTint="99"/>
         </w:rPr>
+        <w:t>4/5/2025</w:t>
+      </w:r>
+    </w:p>
+    <w:p>
+      <w:r>
+        <w:t>Switching gears today. Working on Wireframing and database design</w:t>
+      </w:r>
+    </w:p>
+    <w:p>
+      <w:pPr>
+        <w:pStyle w:val="ListParagraph"/>
+        <w:numPr>
+          <w:ilvl w:val="0"/>
+          <w:numId w:val="2"/>
+        </w:numPr>
+        <w:rPr>
+          <w:strike/>
+        </w:rPr>
+      </w:pPr>
+      <w:r>
+        <w:rPr>
+          <w:strike/>
+        </w:rPr>
+        <w:t>Writing out paper wireframes</w:t>
+      </w:r>
+    </w:p>
+    <w:p>
+      <w:pPr>
+        <w:pStyle w:val="ListParagraph"/>
+        <w:numPr>
+          <w:ilvl w:val="0"/>
+          <w:numId w:val="2"/>
+        </w:numPr>
+        <w:rPr>
+          <w:strike/>
+        </w:rPr>
+      </w:pPr>
+      <w:r>
+        <w:rPr>
+          <w:strike/>
+        </w:rPr>
+        <w:t>Configuring database design ideas</w:t>
+      </w:r>
+    </w:p>
+    <w:p>
+      <w:pPr>
+        <w:pStyle w:val="ListParagraph"/>
+        <w:numPr>
+          <w:ilvl w:val="0"/>
+          <w:numId w:val="2"/>
+        </w:numPr>
+      </w:pPr>
+      <w:r>
+        <w:t>Starting to mock in Figma</w:t>
+      </w:r>
+    </w:p>
+    <w:p>
+      <w:pPr>
+        <w:pStyle w:val="ListParagraph"/>
+        <w:numPr>
+          <w:ilvl w:val="0"/>
+          <w:numId w:val="2"/>
+        </w:numPr>
+      </w:pPr>
+      <w:r>
+        <w:t>Working on mock logo</w:t>
+      </w:r>
+    </w:p>
+    <w:p>
+      <w:pPr>
+        <w:pStyle w:val="ListParagraph"/>
+        <w:numPr>
+          <w:ilvl w:val="0"/>
+          <w:numId w:val="2"/>
+        </w:numPr>
+      </w:pPr>
+      <w:r>
+        <w:t>Working on picking colors</w:t>
+      </w:r>
+    </w:p>
+    <w:p>
+      <w:pPr>
+        <w:pStyle w:val="ListParagraph"/>
+        <w:numPr>
+          <w:ilvl w:val="0"/>
+          <w:numId w:val="2"/>
+        </w:numPr>
+        <w:rPr>
+          <w:strike/>
+        </w:rPr>
+      </w:pPr>
+      <w:r>
+        <w:rPr>
+          <w:strike/>
+        </w:rPr>
+        <w:t>Compiling list of tech stack, database design, and color choices (easy grab)</w:t>
+      </w:r>
+    </w:p>
+    <w:p>
+      <w:r>
+        <w:rPr>
+          <w:b/>
+          <w:bCs/>
+        </w:rPr>
+        <w:t xml:space="preserve">NOTE: </w:t>
+      </w:r>
+      <w:r>
+        <w:t xml:space="preserve">At end of workday…. LOL I really am not getting an insane amount of my goals done! This research process is REALLY hard to estimate the time it will take. </w:t>
+      </w:r>
+    </w:p>
+    <w:p>
+      <w:pPr>
+        <w:rPr>
+          <w:b/>
+          <w:bCs/>
+        </w:rPr>
+      </w:pPr>
+    </w:p>
+    <w:p>
+      <w:pPr>
+        <w:rPr>
+          <w:b/>
+          <w:bCs/>
+          <w:color w:val="D86DCB" w:themeColor="accent5" w:themeTint="99"/>
+        </w:rPr>
+      </w:pPr>
+      <w:r>
+        <w:rPr>
+          <w:b/>
+          <w:bCs/>
+          <w:color w:val="D86DCB" w:themeColor="accent5" w:themeTint="99"/>
+        </w:rPr>
+        <w:t>4/4/2025</w:t>
+      </w:r>
+    </w:p>
+    <w:p>
+      <w:r>
+        <w:t>Here is a breakdown of the goals I have for this evening, working from 7:45PM – 11:45PM</w:t>
+      </w:r>
+    </w:p>
+    <w:p>
+      <w:pPr>
+        <w:pStyle w:val="ListParagraph"/>
+        <w:numPr>
+          <w:ilvl w:val="0"/>
+          <w:numId w:val="2"/>
+        </w:numPr>
+      </w:pPr>
+      <w:r>
+        <w:t xml:space="preserve">A rework of </w:t>
+      </w:r>
+      <w:proofErr w:type="spellStart"/>
+      <w:r>
+        <w:t>yesterdays</w:t>
+      </w:r>
+      <w:proofErr w:type="spellEnd"/>
+      <w:r>
+        <w:t xml:space="preserve"> work. I learned a lot yesterday, but I need to get some data cracked out of the database…</w:t>
+      </w:r>
+    </w:p>
+    <w:p>
+      <w:pPr>
+        <w:pStyle w:val="ListParagraph"/>
+        <w:numPr>
+          <w:ilvl w:val="1"/>
+          <w:numId w:val="2"/>
+        </w:numPr>
+      </w:pPr>
+      <w:r>
+        <w:t>Work on the DynamoDB database and just GETTING data out of it</w:t>
+      </w:r>
+    </w:p>
+    <w:p>
+      <w:pPr>
+        <w:pStyle w:val="ListParagraph"/>
+        <w:numPr>
+          <w:ilvl w:val="2"/>
+          <w:numId w:val="2"/>
+        </w:numPr>
+      </w:pPr>
+      <w:r>
+        <w:t xml:space="preserve">Check the Cloud for </w:t>
+      </w:r>
+      <w:proofErr w:type="spellStart"/>
+      <w:r>
+        <w:t>devs</w:t>
+      </w:r>
+      <w:proofErr w:type="spellEnd"/>
+      <w:r>
+        <w:t xml:space="preserve"> class notes</w:t>
+      </w:r>
+    </w:p>
+    <w:p>
+      <w:pPr>
+        <w:pStyle w:val="ListParagraph"/>
+        <w:numPr>
+          <w:ilvl w:val="2"/>
+          <w:numId w:val="2"/>
+        </w:numPr>
+      </w:pPr>
+      <w:r>
+        <w:t>Check out the old AWS database from that class</w:t>
+      </w:r>
+    </w:p>
+    <w:p>
+      <w:pPr>
+        <w:pStyle w:val="ListParagraph"/>
+        <w:numPr>
+          <w:ilvl w:val="1"/>
+          <w:numId w:val="2"/>
+        </w:numPr>
+      </w:pPr>
+      <w:r>
         <w:lastRenderedPageBreak/>
-        <w:t>4/5/2025</w:t>
-      </w:r>
-    </w:p>
-    <w:p>
-      <w:r>
-        <w:t>Switching gears today. Working on Wireframing and database design</w:t>
-      </w:r>
-    </w:p>
-    <w:p>
-      <w:pPr>
-        <w:pStyle w:val="ListParagraph"/>
-        <w:numPr>
-          <w:ilvl w:val="0"/>
-          <w:numId w:val="2"/>
-        </w:numPr>
-        <w:rPr>
-          <w:strike/>
-        </w:rPr>
-      </w:pPr>
-      <w:r>
-        <w:rPr>
-          <w:strike/>
-        </w:rPr>
-        <w:t>Writing out paper wireframes</w:t>
-      </w:r>
-    </w:p>
-    <w:p>
-      <w:pPr>
-        <w:pStyle w:val="ListParagraph"/>
-        <w:numPr>
-          <w:ilvl w:val="0"/>
-          <w:numId w:val="2"/>
-        </w:numPr>
-        <w:rPr>
-          <w:strike/>
-        </w:rPr>
-      </w:pPr>
-      <w:r>
-        <w:rPr>
-          <w:strike/>
-        </w:rPr>
-        <w:t>Configuring database design ideas</w:t>
-      </w:r>
-    </w:p>
-    <w:p>
-      <w:pPr>
-        <w:pStyle w:val="ListParagraph"/>
-        <w:numPr>
-          <w:ilvl w:val="0"/>
-          <w:numId w:val="2"/>
-        </w:numPr>
-      </w:pPr>
-      <w:r>
-        <w:t>Starting to mock in Figma</w:t>
-      </w:r>
-    </w:p>
-    <w:p>
-      <w:pPr>
-        <w:pStyle w:val="ListParagraph"/>
-        <w:numPr>
-          <w:ilvl w:val="0"/>
-          <w:numId w:val="2"/>
-        </w:numPr>
-      </w:pPr>
-      <w:r>
-        <w:t>Working on mock logo</w:t>
-      </w:r>
-    </w:p>
-    <w:p>
-      <w:pPr>
-        <w:pStyle w:val="ListParagraph"/>
-        <w:numPr>
-          <w:ilvl w:val="0"/>
-          <w:numId w:val="2"/>
-        </w:numPr>
-      </w:pPr>
-      <w:r>
-        <w:t>Working on picking colors</w:t>
-      </w:r>
-    </w:p>
-    <w:p>
-      <w:pPr>
-        <w:pStyle w:val="ListParagraph"/>
-        <w:numPr>
-          <w:ilvl w:val="0"/>
-          <w:numId w:val="2"/>
-        </w:numPr>
-        <w:rPr>
-          <w:strike/>
-        </w:rPr>
-      </w:pPr>
-      <w:r>
-        <w:rPr>
-          <w:strike/>
-        </w:rPr>
-        <w:t>Compiling list of tech stack, database design, and color choices (easy grab)</w:t>
-      </w:r>
-    </w:p>
-    <w:p>
+        <w:t>May need to refactor/restart and bomb the current sandbox… the code might be corrupted</w:t>
+      </w:r>
+    </w:p>
+    <w:p>
+      <w:pPr>
+        <w:pStyle w:val="ListParagraph"/>
+        <w:numPr>
+          <w:ilvl w:val="0"/>
+          <w:numId w:val="2"/>
+        </w:numPr>
+      </w:pPr>
+      <w:r>
+        <w:t>If there is time, take a look at wireframing…</w:t>
+      </w:r>
+    </w:p>
+    <w:p>
+      <w:pPr>
+        <w:pStyle w:val="ListParagraph"/>
+        <w:numPr>
+          <w:ilvl w:val="1"/>
+          <w:numId w:val="2"/>
+        </w:numPr>
+      </w:pPr>
+      <w:r>
+        <w:t>Pages</w:t>
+      </w:r>
+    </w:p>
+    <w:p>
+      <w:pPr>
+        <w:pStyle w:val="ListParagraph"/>
+        <w:numPr>
+          <w:ilvl w:val="1"/>
+          <w:numId w:val="2"/>
+        </w:numPr>
+      </w:pPr>
+      <w:r>
+        <w:t>Menus</w:t>
+      </w:r>
+    </w:p>
+    <w:p>
+      <w:pPr>
+        <w:pStyle w:val="ListParagraph"/>
+        <w:numPr>
+          <w:ilvl w:val="1"/>
+          <w:numId w:val="2"/>
+        </w:numPr>
+      </w:pPr>
+      <w:r>
+        <w:t>Nav Components</w:t>
+      </w:r>
+    </w:p>
+    <w:p>
+      <w:pPr>
+        <w:pStyle w:val="ListParagraph"/>
+        <w:numPr>
+          <w:ilvl w:val="0"/>
+          <w:numId w:val="2"/>
+        </w:numPr>
+      </w:pPr>
       <w:r>
         <w:rPr>
           <w:b/>
@@ -2318,7 +2742,15 @@
         <w:t xml:space="preserve">NOTE: </w:t>
       </w:r>
       <w:r>
-        <w:t xml:space="preserve">At end of workday…. LOL I really am not getting an insane amount of my goals done! This research process is REALLY hard to estimate the time it will take. </w:t>
+        <w:t xml:space="preserve">Nothing is working. For development tomorrow, start with the crypto app project that already works…. In this way, some troubleshooting can be done. I have no idea what’s going on with this </w:t>
+      </w:r>
+      <w:proofErr w:type="gramStart"/>
+      <w:r>
+        <w:t>setup</w:t>
+      </w:r>
+      <w:proofErr w:type="gramEnd"/>
+      <w:r>
+        <w:t xml:space="preserve"> but I am tired and frustrated. </w:t>
       </w:r>
     </w:p>
     <w:p>
@@ -2343,179 +2775,6 @@
           <w:bCs/>
           <w:color w:val="D86DCB" w:themeColor="accent5" w:themeTint="99"/>
         </w:rPr>
-        <w:t>4/4/2025</w:t>
-      </w:r>
-    </w:p>
-    <w:p>
-      <w:r>
-        <w:t>Here is a breakdown of the goals I have for this evening, working from 7:45PM – 11:45PM</w:t>
-      </w:r>
-    </w:p>
-    <w:p>
-      <w:pPr>
-        <w:pStyle w:val="ListParagraph"/>
-        <w:numPr>
-          <w:ilvl w:val="0"/>
-          <w:numId w:val="2"/>
-        </w:numPr>
-      </w:pPr>
-      <w:r>
-        <w:t xml:space="preserve">A rework of </w:t>
-      </w:r>
-      <w:proofErr w:type="spellStart"/>
-      <w:r>
-        <w:t>yesterdays</w:t>
-      </w:r>
-      <w:proofErr w:type="spellEnd"/>
-      <w:r>
-        <w:t xml:space="preserve"> work. I learned a lot yesterday, but I need to get some data cracked out of the database…</w:t>
-      </w:r>
-    </w:p>
-    <w:p>
-      <w:pPr>
-        <w:pStyle w:val="ListParagraph"/>
-        <w:numPr>
-          <w:ilvl w:val="1"/>
-          <w:numId w:val="2"/>
-        </w:numPr>
-      </w:pPr>
-      <w:r>
-        <w:t>Work on the DynamoDB database and just GETTING data out of it</w:t>
-      </w:r>
-    </w:p>
-    <w:p>
-      <w:pPr>
-        <w:pStyle w:val="ListParagraph"/>
-        <w:numPr>
-          <w:ilvl w:val="2"/>
-          <w:numId w:val="2"/>
-        </w:numPr>
-      </w:pPr>
-      <w:r>
-        <w:t xml:space="preserve">Check the Cloud for </w:t>
-      </w:r>
-      <w:proofErr w:type="spellStart"/>
-      <w:r>
-        <w:t>devs</w:t>
-      </w:r>
-      <w:proofErr w:type="spellEnd"/>
-      <w:r>
-        <w:t xml:space="preserve"> class notes</w:t>
-      </w:r>
-    </w:p>
-    <w:p>
-      <w:pPr>
-        <w:pStyle w:val="ListParagraph"/>
-        <w:numPr>
-          <w:ilvl w:val="2"/>
-          <w:numId w:val="2"/>
-        </w:numPr>
-      </w:pPr>
-      <w:r>
-        <w:t>Check out the old AWS database from that class</w:t>
-      </w:r>
-    </w:p>
-    <w:p>
-      <w:pPr>
-        <w:pStyle w:val="ListParagraph"/>
-        <w:numPr>
-          <w:ilvl w:val="1"/>
-          <w:numId w:val="2"/>
-        </w:numPr>
-      </w:pPr>
-      <w:r>
-        <w:t>May need to refactor/restart and bomb the current sandbox… the code might be corrupted</w:t>
-      </w:r>
-    </w:p>
-    <w:p>
-      <w:pPr>
-        <w:pStyle w:val="ListParagraph"/>
-        <w:numPr>
-          <w:ilvl w:val="0"/>
-          <w:numId w:val="2"/>
-        </w:numPr>
-      </w:pPr>
-      <w:r>
-        <w:t>If there is time, take a look at wireframing…</w:t>
-      </w:r>
-    </w:p>
-    <w:p>
-      <w:pPr>
-        <w:pStyle w:val="ListParagraph"/>
-        <w:numPr>
-          <w:ilvl w:val="1"/>
-          <w:numId w:val="2"/>
-        </w:numPr>
-      </w:pPr>
-      <w:r>
-        <w:t>Pages</w:t>
-      </w:r>
-    </w:p>
-    <w:p>
-      <w:pPr>
-        <w:pStyle w:val="ListParagraph"/>
-        <w:numPr>
-          <w:ilvl w:val="1"/>
-          <w:numId w:val="2"/>
-        </w:numPr>
-      </w:pPr>
-      <w:r>
-        <w:t>Menus</w:t>
-      </w:r>
-    </w:p>
-    <w:p>
-      <w:pPr>
-        <w:pStyle w:val="ListParagraph"/>
-        <w:numPr>
-          <w:ilvl w:val="1"/>
-          <w:numId w:val="2"/>
-        </w:numPr>
-      </w:pPr>
-      <w:r>
-        <w:t>Nav Components</w:t>
-      </w:r>
-    </w:p>
-    <w:p>
-      <w:pPr>
-        <w:pStyle w:val="ListParagraph"/>
-        <w:numPr>
-          <w:ilvl w:val="0"/>
-          <w:numId w:val="2"/>
-        </w:numPr>
-      </w:pPr>
-      <w:r>
-        <w:rPr>
-          <w:b/>
-          <w:bCs/>
-        </w:rPr>
-        <w:t xml:space="preserve">NOTE: </w:t>
-      </w:r>
-      <w:r>
-        <w:t xml:space="preserve">Nothing is working. For development tomorrow, start with the crypto app project that already works…. In this way, some troubleshooting can be done. I have no idea what’s going on with this setup but I am tired and frustrated. </w:t>
-      </w:r>
-    </w:p>
-    <w:p>
-      <w:pPr>
-        <w:rPr>
-          <w:b/>
-          <w:bCs/>
-        </w:rPr>
-      </w:pPr>
-    </w:p>
-    <w:p>
-      <w:pPr>
-        <w:rPr>
-          <w:b/>
-          <w:bCs/>
-          <w:color w:val="D86DCB" w:themeColor="accent5" w:themeTint="99"/>
-        </w:rPr>
-      </w:pPr>
-      <w:r>
-        <w:rPr>
-          <w:b/>
-          <w:bCs/>
-          <w:color w:val="D86DCB" w:themeColor="accent5" w:themeTint="99"/>
-        </w:rPr>
         <w:t>4/3/2025</w:t>
       </w:r>
     </w:p>
@@ -2545,7 +2804,6 @@
         </w:numPr>
       </w:pPr>
       <w:r>
-        <w:lastRenderedPageBreak/>
         <w:t>DO NOT worry about authorization first. Just worry about connecting the components together</w:t>
       </w:r>
     </w:p>

</xml_diff>